<commit_message>
+ added comment in NWTC_Library_Description.docx + minor changes to Test_MeshMapping Scripts + added folder for external libraries
git-svn-id: https://windsvn2.nrel.gov/NWTC_Library/trunk@228 33a3f72e-afca-4cba-af91-dee07167dc2f
</commit_message>
<xml_diff>
--- a/Documentation/NWTC_Library_Description.docx
+++ b/Documentation/NWTC_Library_Description.docx
@@ -192,8 +192,6 @@
           <w:t xml:space="preserve"> [incomplete]</w:t>
         </w:r>
       </w:ins>
-      <w:bookmarkStart w:id="11" w:name="_GoBack"/>
-      <w:bookmarkEnd w:id="11"/>
     </w:p>
     <w:p>
       <w:pPr>
@@ -201,8 +199,8 @@
           <w:rFonts w:ascii="Times New Roman" w:hAnsi="Times New Roman" w:cs="Times New Roman"/>
         </w:rPr>
       </w:pPr>
-      <w:moveFromRangeStart w:id="12" w:author="Bonnie Jonkman" w:date="2013-02-04T12:18:00Z" w:name="move347743658"/>
-      <w:moveFrom w:id="13" w:author="Bonnie Jonkman" w:date="2013-02-04T12:18:00Z">
+      <w:moveFromRangeStart w:id="11" w:author="Bonnie Jonkman" w:date="2013-02-04T12:18:00Z" w:name="move347743658"/>
+      <w:moveFrom w:id="12" w:author="Bonnie Jonkman" w:date="2013-02-04T12:18:00Z">
         <w:r>
           <w:rPr>
             <w:rFonts w:ascii="Times New Roman" w:hAnsi="Times New Roman" w:cs="Times New Roman"/>
@@ -265,7 +263,7 @@
         </w:r>
       </w:moveFrom>
     </w:p>
-    <w:moveFromRangeEnd w:id="12"/>
+    <w:moveFromRangeEnd w:id="11"/>
     <w:p>
       <w:pPr>
         <w:rPr>
@@ -284,6 +282,7 @@
         <w:spacing w:after="0"/>
         <w:ind w:left="720" w:hanging="720"/>
         <w:rPr>
+          <w:ins w:id="13" w:author="Bonnie Jonkman" w:date="2013-12-16T12:43:00Z"/>
           <w:rFonts w:ascii="Times New Roman" w:hAnsi="Times New Roman" w:cs="Times New Roman"/>
         </w:rPr>
       </w:pPr>
@@ -301,6 +300,85 @@
         </w:rPr>
         <w:t xml:space="preserve"> (DoublePrec.f90)</w:t>
       </w:r>
+    </w:p>
+    <w:p>
+      <w:pPr>
+        <w:spacing w:after="0"/>
+        <w:ind w:left="720" w:hanging="720"/>
+        <w:rPr>
+          <w:ins w:id="14" w:author="Bonnie Jonkman" w:date="2013-12-16T12:43:00Z"/>
+          <w:rFonts w:ascii="Times New Roman" w:hAnsi="Times New Roman" w:cs="Times New Roman"/>
+        </w:rPr>
+      </w:pPr>
+    </w:p>
+    <w:p>
+      <w:pPr>
+        <w:spacing w:after="0"/>
+        <w:ind w:left="720" w:hanging="720"/>
+        <w:rPr>
+          <w:ins w:id="15" w:author="Bonnie Jonkman" w:date="2013-12-16T12:43:00Z"/>
+          <w:rFonts w:ascii="Times New Roman" w:hAnsi="Times New Roman" w:cs="Times New Roman"/>
+        </w:rPr>
+      </w:pPr>
+      <w:ins w:id="16" w:author="Bonnie Jonkman" w:date="2013-12-16T12:43:00Z">
+        <w:r>
+          <w:rPr>
+            <w:rFonts w:ascii="Times New Roman" w:hAnsi="Times New Roman" w:cs="Times New Roman"/>
+          </w:rPr>
+          <w:t xml:space="preserve">Note: </w:t>
+        </w:r>
+      </w:ins>
+      <w:ins w:id="17" w:author="Bonnie Jonkman" w:date="2013-12-16T12:44:00Z">
+        <w:r>
+          <w:rPr>
+            <w:rFonts w:ascii="Times New Roman" w:hAnsi="Times New Roman" w:cs="Times New Roman"/>
+          </w:rPr>
+          <w:t xml:space="preserve">we assume that </w:t>
+        </w:r>
+      </w:ins>
+      <w:ins w:id="18" w:author="Bonnie Jonkman" w:date="2013-12-16T12:43:00Z">
+        <w:r>
+          <w:rPr>
+            <w:rFonts w:ascii="Times New Roman" w:hAnsi="Times New Roman" w:cs="Times New Roman"/>
+          </w:rPr>
+          <w:t xml:space="preserve">SiKi &lt;= ReKi, </w:t>
+        </w:r>
+      </w:ins>
+      <w:ins w:id="19" w:author="Bonnie Jonkman" w:date="2013-12-16T12:44:00Z">
+        <w:r>
+          <w:rPr>
+            <w:rFonts w:ascii="Times New Roman" w:hAnsi="Times New Roman" w:cs="Times New Roman"/>
+          </w:rPr>
+          <w:t xml:space="preserve">and </w:t>
+        </w:r>
+      </w:ins>
+      <w:ins w:id="20" w:author="Bonnie Jonkman" w:date="2013-12-16T12:43:00Z">
+        <w:r>
+          <w:rPr>
+            <w:rFonts w:ascii="Times New Roman" w:hAnsi="Times New Roman" w:cs="Times New Roman"/>
+          </w:rPr>
+          <w:t>R8Ki &lt;= DbKi</w:t>
+        </w:r>
+      </w:ins>
+      <w:ins w:id="21" w:author="Bonnie Jonkman" w:date="2013-12-16T12:44:00Z">
+        <w:r>
+          <w:rPr>
+            <w:rFonts w:ascii="Times New Roman" w:hAnsi="Times New Roman" w:cs="Times New Roman"/>
+          </w:rPr>
+          <w:t>.</w:t>
+        </w:r>
+      </w:ins>
+      <w:bookmarkStart w:id="22" w:name="_GoBack"/>
+      <w:bookmarkEnd w:id="22"/>
+    </w:p>
+    <w:p>
+      <w:pPr>
+        <w:spacing w:after="0"/>
+        <w:ind w:left="720" w:hanging="720"/>
+        <w:rPr>
+          <w:rFonts w:ascii="Times New Roman" w:hAnsi="Times New Roman" w:cs="Times New Roman"/>
+        </w:rPr>
+      </w:pPr>
     </w:p>
     <w:p>
       <w:pPr>
@@ -428,7 +506,7 @@
         </w:rPr>
         <w:br/>
       </w:r>
-      <w:del w:id="14" w:author="Bonnie Jonkman" w:date="2013-01-16T13:35:00Z">
+      <w:del w:id="23" w:author="Bonnie Jonkman" w:date="2013-01-16T13:35:00Z">
         <w:r>
           <w:rPr>
             <w:rFonts w:ascii="Times New Roman" w:hAnsi="Times New Roman" w:cs="Times New Roman"/>
@@ -448,7 +526,7 @@
         </w:rPr>
         <w:t xml:space="preserve">ModMesh.f90, </w:t>
       </w:r>
-      <w:ins w:id="15" w:author="Bonnie Jonkman" w:date="2013-02-01T13:42:00Z">
+      <w:ins w:id="24" w:author="Bonnie Jonkman" w:date="2013-02-01T13:42:00Z">
         <w:r>
           <w:rPr>
             <w:rFonts w:ascii="Times New Roman" w:hAnsi="Times New Roman" w:cs="Times New Roman"/>
@@ -456,7 +534,7 @@
           <w:t xml:space="preserve">ModMesh_Types.f90, </w:t>
         </w:r>
       </w:ins>
-      <w:del w:id="16" w:author="Bonnie Jonkman" w:date="2013-03-08T11:45:00Z">
+      <w:del w:id="25" w:author="Bonnie Jonkman" w:date="2013-03-08T11:45:00Z">
         <w:r>
           <w:rPr>
             <w:rFonts w:ascii="Times New Roman" w:hAnsi="Times New Roman" w:cs="Times New Roman"/>
@@ -749,7 +827,7 @@
         </w:rPr>
         <w:br/>
       </w:r>
-      <w:del w:id="17" w:author="Bonnie Jonkman" w:date="2013-03-08T11:45:00Z">
+      <w:del w:id="26" w:author="Bonnie Jonkman" w:date="2013-03-08T11:45:00Z">
         <w:r>
           <w:rPr>
             <w:rFonts w:ascii="Times New Roman" w:hAnsi="Times New Roman" w:cs="Times New Roman"/>
@@ -757,7 +835,7 @@
           <w:delText>NWTC_Aero.f90</w:delText>
         </w:r>
       </w:del>
-      <w:ins w:id="18" w:author="Bonnie Jonkman" w:date="2013-02-01T13:43:00Z">
+      <w:ins w:id="27" w:author="Bonnie Jonkman" w:date="2013-02-01T13:43:00Z">
         <w:r>
           <w:rPr>
             <w:rFonts w:ascii="Times New Roman" w:hAnsi="Times New Roman" w:cs="Times New Roman"/>
@@ -791,7 +869,7 @@
         <w:spacing w:after="0"/>
         <w:ind w:left="720"/>
         <w:rPr>
-          <w:ins w:id="19" w:author="Bonnie Jonkman" w:date="2013-04-03T12:44:00Z"/>
+          <w:ins w:id="28" w:author="Bonnie Jonkman" w:date="2013-04-03T12:44:00Z"/>
           <w:rFonts w:ascii="Times New Roman" w:hAnsi="Times New Roman" w:cs="Times New Roman"/>
         </w:rPr>
       </w:pPr>
@@ -813,7 +891,7 @@
         <w:spacing w:after="0"/>
         <w:ind w:left="720"/>
         <w:rPr>
-          <w:ins w:id="20" w:author="Bonnie Jonkman" w:date="2013-04-03T12:44:00Z"/>
+          <w:ins w:id="29" w:author="Bonnie Jonkman" w:date="2013-04-03T12:44:00Z"/>
           <w:rFonts w:ascii="Times New Roman" w:hAnsi="Times New Roman" w:cs="Times New Roman"/>
         </w:rPr>
       </w:pPr>
@@ -823,7 +901,7 @@
         <w:spacing w:after="0"/>
         <w:ind w:left="720"/>
         <w:rPr>
-          <w:ins w:id="21" w:author="Bonnie Jonkman" w:date="2013-04-03T12:44:00Z"/>
+          <w:ins w:id="30" w:author="Bonnie Jonkman" w:date="2013-04-03T12:44:00Z"/>
           <w:rFonts w:ascii="Times New Roman" w:hAnsi="Times New Roman" w:cs="Times New Roman"/>
         </w:rPr>
       </w:pPr>
@@ -833,7 +911,7 @@
         <w:spacing w:after="0"/>
         <w:ind w:left="720"/>
         <w:rPr>
-          <w:ins w:id="22" w:author="Bonnie Jonkman" w:date="2013-04-03T12:44:00Z"/>
+          <w:ins w:id="31" w:author="Bonnie Jonkman" w:date="2013-04-03T12:44:00Z"/>
           <w:rFonts w:ascii="Times New Roman" w:hAnsi="Times New Roman" w:cs="Times New Roman"/>
         </w:rPr>
       </w:pPr>
@@ -843,7 +921,7 @@
         <w:spacing w:after="0"/>
         <w:ind w:left="720"/>
         <w:rPr>
-          <w:ins w:id="23" w:author="Bonnie Jonkman" w:date="2013-04-03T12:44:00Z"/>
+          <w:ins w:id="32" w:author="Bonnie Jonkman" w:date="2013-04-03T12:44:00Z"/>
           <w:rFonts w:ascii="Times New Roman" w:hAnsi="Times New Roman" w:cs="Times New Roman"/>
         </w:rPr>
       </w:pPr>
@@ -879,7 +957,6 @@
           <w:rFonts w:ascii="Times New Roman" w:hAnsi="Times New Roman" w:cs="Times New Roman"/>
           <w:u w:val="single"/>
         </w:rPr>
-        <w:lastRenderedPageBreak/>
         <w:t>MODULE NWTC_Library</w:t>
       </w:r>
     </w:p>
@@ -895,7 +972,7 @@
           <w:insideV w:val="none" w:sz="0" w:space="0" w:color="auto"/>
         </w:tblBorders>
         <w:tblLook w:val="04A0" w:firstRow="1" w:lastRow="0" w:firstColumn="1" w:lastColumn="0" w:noHBand="0" w:noVBand="1"/>
-        <w:tblPrChange w:id="24" w:author="Bonnie Jonkman" w:date="2013-02-01T13:45:00Z">
+        <w:tblPrChange w:id="33" w:author="Bonnie Jonkman" w:date="2013-02-01T13:45:00Z">
           <w:tblPr>
             <w:tblStyle w:val="TableGrid"/>
             <w:tblW w:w="0" w:type="auto"/>
@@ -914,7 +991,7 @@
         <w:gridCol w:w="3572"/>
         <w:gridCol w:w="1396"/>
         <w:gridCol w:w="4183"/>
-        <w:tblGridChange w:id="25">
+        <w:tblGridChange w:id="34">
           <w:tblGrid>
             <w:gridCol w:w="3572"/>
             <w:gridCol w:w="1396"/>
@@ -934,7 +1011,7 @@
               <w:top w:val="nil"/>
             </w:tcBorders>
             <w:shd w:val="clear" w:color="auto" w:fill="D9D9D9" w:themeFill="background1" w:themeFillShade="D9"/>
-            <w:tcPrChange w:id="26" w:author="Bonnie Jonkman" w:date="2013-02-01T13:45:00Z">
+            <w:tcPrChange w:id="35" w:author="Bonnie Jonkman" w:date="2013-02-01T13:45:00Z">
               <w:tcPr>
                 <w:tcW w:w="3572" w:type="dxa"/>
                 <w:tcBorders>
@@ -965,7 +1042,7 @@
               <w:top w:val="nil"/>
             </w:tcBorders>
             <w:shd w:val="clear" w:color="auto" w:fill="D9D9D9" w:themeFill="background1" w:themeFillShade="D9"/>
-            <w:tcPrChange w:id="27" w:author="Bonnie Jonkman" w:date="2013-02-01T13:45:00Z">
+            <w:tcPrChange w:id="36" w:author="Bonnie Jonkman" w:date="2013-02-01T13:45:00Z">
               <w:tcPr>
                 <w:tcW w:w="1396" w:type="dxa"/>
                 <w:tcBorders>
@@ -996,7 +1073,7 @@
               <w:top w:val="nil"/>
             </w:tcBorders>
             <w:shd w:val="clear" w:color="auto" w:fill="D9D9D9" w:themeFill="background1" w:themeFillShade="D9"/>
-            <w:tcPrChange w:id="28" w:author="Bonnie Jonkman" w:date="2013-02-01T13:45:00Z">
+            <w:tcPrChange w:id="37" w:author="Bonnie Jonkman" w:date="2013-02-01T13:45:00Z">
               <w:tcPr>
                 <w:tcW w:w="4183" w:type="dxa"/>
                 <w:tcBorders>
@@ -1028,7 +1105,7 @@
         <w:tc>
           <w:tcPr>
             <w:tcW w:w="3572" w:type="dxa"/>
-            <w:tcPrChange w:id="29" w:author="Bonnie Jonkman" w:date="2013-02-01T13:44:00Z">
+            <w:tcPrChange w:id="38" w:author="Bonnie Jonkman" w:date="2013-02-01T13:44:00Z">
               <w:tcPr>
                 <w:tcW w:w="3572" w:type="dxa"/>
               </w:tcPr>
@@ -1052,7 +1129,7 @@
         <w:tc>
           <w:tcPr>
             <w:tcW w:w="1396" w:type="dxa"/>
-            <w:tcPrChange w:id="30" w:author="Bonnie Jonkman" w:date="2013-02-01T13:44:00Z">
+            <w:tcPrChange w:id="39" w:author="Bonnie Jonkman" w:date="2013-02-01T13:44:00Z">
               <w:tcPr>
                 <w:tcW w:w="1396" w:type="dxa"/>
               </w:tcPr>
@@ -1088,7 +1165,7 @@
         <w:tc>
           <w:tcPr>
             <w:tcW w:w="4183" w:type="dxa"/>
-            <w:tcPrChange w:id="31" w:author="Bonnie Jonkman" w:date="2013-02-01T13:44:00Z">
+            <w:tcPrChange w:id="40" w:author="Bonnie Jonkman" w:date="2013-02-01T13:44:00Z">
               <w:tcPr>
                 <w:tcW w:w="4183" w:type="dxa"/>
               </w:tcPr>
@@ -1177,7 +1254,7 @@
       <w:pPr>
         <w:spacing w:after="0"/>
         <w:rPr>
-          <w:del w:id="32" w:author="Bonnie Jonkman" w:date="2013-01-21T11:16:00Z"/>
+          <w:del w:id="41" w:author="Bonnie Jonkman" w:date="2013-01-21T11:16:00Z"/>
           <w:rFonts w:ascii="Times New Roman" w:hAnsi="Times New Roman" w:cs="Times New Roman"/>
         </w:rPr>
       </w:pPr>
@@ -1806,7 +1883,7 @@
         <w:gridCol w:w="3614"/>
         <w:gridCol w:w="1292"/>
         <w:gridCol w:w="4238"/>
-        <w:tblGridChange w:id="33">
+        <w:tblGridChange w:id="42">
           <w:tblGrid>
             <w:gridCol w:w="425"/>
             <w:gridCol w:w="3189"/>
@@ -1971,7 +2048,7 @@
       <w:tr>
         <w:trPr>
           <w:cantSplit/>
-          <w:del w:id="34" w:author="Bonnie Jonkman" w:date="2013-01-22T13:21:00Z"/>
+          <w:del w:id="43" w:author="Bonnie Jonkman" w:date="2013-01-22T13:21:00Z"/>
         </w:trPr>
         <w:tc>
           <w:tcPr>
@@ -1980,11 +2057,11 @@
           <w:p>
             <w:pPr>
               <w:rPr>
-                <w:del w:id="35" w:author="Bonnie Jonkman" w:date="2013-01-22T13:21:00Z"/>
-                <w:rFonts w:ascii="Times New Roman" w:hAnsi="Times New Roman" w:cs="Times New Roman"/>
-              </w:rPr>
-            </w:pPr>
-            <w:del w:id="36" w:author="Bonnie Jonkman" w:date="2013-01-22T13:21:00Z">
+                <w:del w:id="44" w:author="Bonnie Jonkman" w:date="2013-01-22T13:21:00Z"/>
+                <w:rFonts w:ascii="Times New Roman" w:hAnsi="Times New Roman" w:cs="Times New Roman"/>
+              </w:rPr>
+            </w:pPr>
+            <w:del w:id="45" w:author="Bonnie Jonkman" w:date="2013-01-22T13:21:00Z">
               <w:r>
                 <w:rPr>
                   <w:rFonts w:ascii="Times New Roman" w:hAnsi="Times New Roman" w:cs="Times New Roman"/>
@@ -2001,11 +2078,11 @@
           <w:p>
             <w:pPr>
               <w:rPr>
-                <w:del w:id="37" w:author="Bonnie Jonkman" w:date="2013-01-22T13:21:00Z"/>
-                <w:rFonts w:ascii="Times New Roman" w:hAnsi="Times New Roman" w:cs="Times New Roman"/>
-              </w:rPr>
-            </w:pPr>
-            <w:del w:id="38" w:author="Bonnie Jonkman" w:date="2013-01-22T13:21:00Z">
+                <w:del w:id="46" w:author="Bonnie Jonkman" w:date="2013-01-22T13:21:00Z"/>
+                <w:rFonts w:ascii="Times New Roman" w:hAnsi="Times New Roman" w:cs="Times New Roman"/>
+              </w:rPr>
+            </w:pPr>
+            <w:del w:id="47" w:author="Bonnie Jonkman" w:date="2013-01-22T13:21:00Z">
               <w:r>
                 <w:rPr>
                   <w:rFonts w:ascii="Times New Roman" w:hAnsi="Times New Roman" w:cs="Times New Roman"/>
@@ -2048,11 +2125,11 @@
           <w:p>
             <w:pPr>
               <w:rPr>
-                <w:del w:id="39" w:author="Bonnie Jonkman" w:date="2013-01-22T13:21:00Z"/>
-                <w:rFonts w:ascii="Times New Roman" w:hAnsi="Times New Roman" w:cs="Times New Roman"/>
-              </w:rPr>
-            </w:pPr>
-            <w:del w:id="40" w:author="Bonnie Jonkman" w:date="2013-01-22T13:21:00Z">
+                <w:del w:id="48" w:author="Bonnie Jonkman" w:date="2013-01-22T13:21:00Z"/>
+                <w:rFonts w:ascii="Times New Roman" w:hAnsi="Times New Roman" w:cs="Times New Roman"/>
+              </w:rPr>
+            </w:pPr>
+            <w:del w:id="49" w:author="Bonnie Jonkman" w:date="2013-01-22T13:21:00Z">
               <w:r>
                 <w:rPr>
                   <w:rFonts w:ascii="Times New Roman" w:hAnsi="Times New Roman" w:cs="Times New Roman"/>
@@ -2194,144 +2271,6 @@
               </w:rPr>
               <w:t>It is especially useful when printing "running..." type messages.</w:t>
             </w:r>
-          </w:p>
-        </w:tc>
-      </w:tr>
-      <w:tr>
-        <w:trPr>
-          <w:cantSplit/>
-          <w:del w:id="41" w:author="Bonnie Jonkman" w:date="2013-02-04T11:45:00Z"/>
-        </w:trPr>
-        <w:tc>
-          <w:tcPr>
-            <w:tcW w:w="3614" w:type="dxa"/>
-          </w:tcPr>
-          <w:p>
-            <w:pPr>
-              <w:rPr>
-                <w:del w:id="42" w:author="Bonnie Jonkman" w:date="2013-02-04T11:45:00Z"/>
-                <w:rFonts w:ascii="Times New Roman" w:hAnsi="Times New Roman" w:cs="Times New Roman"/>
-              </w:rPr>
-            </w:pPr>
-            <w:del w:id="43" w:author="Bonnie Jonkman" w:date="2013-02-04T11:45:00Z">
-              <w:r>
-                <w:rPr>
-                  <w:rFonts w:ascii="Times New Roman" w:hAnsi="Times New Roman" w:cs="Times New Roman"/>
-                </w:rPr>
-                <w:delText>Get_Arg</w:delText>
-              </w:r>
-            </w:del>
-          </w:p>
-        </w:tc>
-        <w:tc>
-          <w:tcPr>
-            <w:tcW w:w="1292" w:type="dxa"/>
-          </w:tcPr>
-          <w:p>
-            <w:pPr>
-              <w:rPr>
-                <w:del w:id="44" w:author="Bonnie Jonkman" w:date="2013-02-04T11:45:00Z"/>
-                <w:rFonts w:ascii="Times New Roman" w:hAnsi="Times New Roman" w:cs="Times New Roman"/>
-              </w:rPr>
-            </w:pPr>
-            <w:del w:id="45" w:author="Bonnie Jonkman" w:date="2013-02-04T11:45:00Z">
-              <w:r>
-                <w:rPr>
-                  <w:rFonts w:ascii="Times New Roman" w:hAnsi="Times New Roman" w:cs="Times New Roman"/>
-                </w:rPr>
-                <w:delText>Arg_Num</w:delText>
-              </w:r>
-              <w:r>
-                <w:rPr>
-                  <w:rFonts w:ascii="Times New Roman" w:hAnsi="Times New Roman" w:cs="Times New Roman"/>
-                </w:rPr>
-                <w:delText>,</w:delText>
-              </w:r>
-              <w:r>
-                <w:rPr>
-                  <w:rFonts w:ascii="Times New Roman" w:hAnsi="Times New Roman" w:cs="Times New Roman"/>
-                </w:rPr>
-                <w:br/>
-                <w:delText>Arg</w:delText>
-              </w:r>
-              <w:r>
-                <w:rPr>
-                  <w:rFonts w:ascii="Times New Roman" w:hAnsi="Times New Roman" w:cs="Times New Roman"/>
-                </w:rPr>
-                <w:delText>,</w:delText>
-              </w:r>
-              <w:r>
-                <w:rPr>
-                  <w:rFonts w:ascii="Times New Roman" w:hAnsi="Times New Roman" w:cs="Times New Roman"/>
-                </w:rPr>
-                <w:br/>
-                <w:delText>Error</w:delText>
-              </w:r>
-            </w:del>
-          </w:p>
-        </w:tc>
-        <w:tc>
-          <w:tcPr>
-            <w:tcW w:w="4238" w:type="dxa"/>
-          </w:tcPr>
-          <w:p>
-            <w:pPr>
-              <w:rPr>
-                <w:del w:id="46" w:author="Bonnie Jonkman" w:date="2013-02-04T11:45:00Z"/>
-                <w:rFonts w:ascii="Times New Roman" w:hAnsi="Times New Roman" w:cs="Times New Roman"/>
-              </w:rPr>
-            </w:pPr>
-            <w:del w:id="47" w:author="Bonnie Jonkman" w:date="2013-02-04T11:45:00Z">
-              <w:r>
-                <w:rPr>
-                  <w:rFonts w:ascii="Times New Roman" w:hAnsi="Times New Roman" w:cs="Times New Roman"/>
-                </w:rPr>
-                <w:delText>G</w:delText>
-              </w:r>
-              <w:r>
-                <w:rPr>
-                  <w:rFonts w:ascii="Times New Roman" w:hAnsi="Times New Roman" w:cs="Times New Roman"/>
-                </w:rPr>
-                <w:delText>ets</w:delText>
-              </w:r>
-              <w:r>
-                <w:rPr>
-                  <w:rFonts w:ascii="Times New Roman" w:hAnsi="Times New Roman" w:cs="Times New Roman"/>
-                </w:rPr>
-                <w:delText xml:space="preserve"> the</w:delText>
-              </w:r>
-              <w:r>
-                <w:rPr>
-                  <w:rFonts w:ascii="Times New Roman" w:hAnsi="Times New Roman" w:cs="Times New Roman"/>
-                </w:rPr>
-                <w:delText xml:space="preserve"> Arg_Num'th argument from the command line.</w:delText>
-              </w:r>
-            </w:del>
-          </w:p>
-          <w:p>
-            <w:pPr>
-              <w:rPr>
-                <w:del w:id="48" w:author="Bonnie Jonkman" w:date="2013-02-04T11:45:00Z"/>
-                <w:rFonts w:ascii="Times New Roman" w:hAnsi="Times New Roman" w:cs="Times New Roman"/>
-              </w:rPr>
-            </w:pPr>
-            <w:del w:id="49" w:author="Bonnie Jonkman" w:date="2013-02-04T11:45:00Z">
-              <w:r>
-                <w:rPr>
-                  <w:rFonts w:ascii="Times New Roman" w:hAnsi="Times New Roman" w:cs="Times New Roman"/>
-                  <w:b/>
-                  <w:sz w:val="16"/>
-                </w:rPr>
-                <w:delText>Note:</w:delText>
-              </w:r>
-              <w:r>
-                <w:rPr>
-                  <w:rFonts w:ascii="Times New Roman" w:hAnsi="Times New Roman" w:cs="Times New Roman"/>
-                  <w:sz w:val="16"/>
-                </w:rPr>
-                <w:delText xml:space="preserve"> The functionality in this routine was replaced by GET_COMMAND_ARGUMENT(), which will be available intrinsically in Fortran 2000.</w:delText>
-              </w:r>
-            </w:del>
           </w:p>
         </w:tc>
       </w:tr>
@@ -2356,7 +2295,7 @@
                 <w:rPr>
                   <w:rFonts w:ascii="Times New Roman" w:hAnsi="Times New Roman" w:cs="Times New Roman"/>
                 </w:rPr>
-                <w:delText>Get_Arg_Num</w:delText>
+                <w:delText>Get_Arg</w:delText>
               </w:r>
             </w:del>
           </w:p>
@@ -2379,6 +2318,32 @@
                 </w:rPr>
                 <w:delText>Arg_Num</w:delText>
               </w:r>
+              <w:r>
+                <w:rPr>
+                  <w:rFonts w:ascii="Times New Roman" w:hAnsi="Times New Roman" w:cs="Times New Roman"/>
+                </w:rPr>
+                <w:delText>,</w:delText>
+              </w:r>
+              <w:r>
+                <w:rPr>
+                  <w:rFonts w:ascii="Times New Roman" w:hAnsi="Times New Roman" w:cs="Times New Roman"/>
+                </w:rPr>
+                <w:br/>
+                <w:delText>Arg</w:delText>
+              </w:r>
+              <w:r>
+                <w:rPr>
+                  <w:rFonts w:ascii="Times New Roman" w:hAnsi="Times New Roman" w:cs="Times New Roman"/>
+                </w:rPr>
+                <w:delText>,</w:delText>
+              </w:r>
+              <w:r>
+                <w:rPr>
+                  <w:rFonts w:ascii="Times New Roman" w:hAnsi="Times New Roman" w:cs="Times New Roman"/>
+                </w:rPr>
+                <w:br/>
+                <w:delText>Error</w:delText>
+              </w:r>
             </w:del>
           </w:p>
         </w:tc>
@@ -2404,7 +2369,19 @@
                 <w:rPr>
                   <w:rFonts w:ascii="Times New Roman" w:hAnsi="Times New Roman" w:cs="Times New Roman"/>
                 </w:rPr>
-                <w:delText>ets the number of command line arguments.</w:delText>
+                <w:delText>ets</w:delText>
+              </w:r>
+              <w:r>
+                <w:rPr>
+                  <w:rFonts w:ascii="Times New Roman" w:hAnsi="Times New Roman" w:cs="Times New Roman"/>
+                </w:rPr>
+                <w:delText xml:space="preserve"> the</w:delText>
+              </w:r>
+              <w:r>
+                <w:rPr>
+                  <w:rFonts w:ascii="Times New Roman" w:hAnsi="Times New Roman" w:cs="Times New Roman"/>
+                </w:rPr>
+                <w:delText xml:space="preserve"> Arg_Num'th argument from the command line.</w:delText>
               </w:r>
             </w:del>
           </w:p>
@@ -2429,86 +2406,9 @@
                   <w:rFonts w:ascii="Times New Roman" w:hAnsi="Times New Roman" w:cs="Times New Roman"/>
                   <w:sz w:val="16"/>
                 </w:rPr>
-                <w:delText xml:space="preserve"> The functionality in this routine was replaced by COMMAND_ARGUMENT_COUNT(), which will be available intrinsically in Fortran 2000.</w:delText>
+                <w:delText xml:space="preserve"> The functionality in this routine was replaced by GET_COMMAND_ARGUMENT(), which will be available intrinsically in Fortran 2000.</w:delText>
               </w:r>
             </w:del>
-          </w:p>
-        </w:tc>
-      </w:tr>
-      <w:tr>
-        <w:trPr>
-          <w:cantSplit/>
-        </w:trPr>
-        <w:tc>
-          <w:tcPr>
-            <w:tcW w:w="3614" w:type="dxa"/>
-          </w:tcPr>
-          <w:p>
-            <w:pPr>
-              <w:rPr>
-                <w:rFonts w:ascii="Times New Roman" w:hAnsi="Times New Roman" w:cs="Times New Roman"/>
-              </w:rPr>
-            </w:pPr>
-            <w:r>
-              <w:rPr>
-                <w:rFonts w:ascii="Times New Roman" w:hAnsi="Times New Roman" w:cs="Times New Roman"/>
-              </w:rPr>
-              <w:t>Get_CWD</w:t>
-            </w:r>
-          </w:p>
-        </w:tc>
-        <w:tc>
-          <w:tcPr>
-            <w:tcW w:w="1292" w:type="dxa"/>
-          </w:tcPr>
-          <w:p>
-            <w:pPr>
-              <w:rPr>
-                <w:rFonts w:ascii="Times New Roman" w:hAnsi="Times New Roman" w:cs="Times New Roman"/>
-              </w:rPr>
-            </w:pPr>
-            <w:r>
-              <w:rPr>
-                <w:rFonts w:ascii="Times New Roman" w:hAnsi="Times New Roman" w:cs="Times New Roman"/>
-              </w:rPr>
-              <w:t>DirName,</w:t>
-            </w:r>
-            <w:r>
-              <w:rPr>
-                <w:rFonts w:ascii="Times New Roman" w:hAnsi="Times New Roman" w:cs="Times New Roman"/>
-              </w:rPr>
-              <w:br/>
-            </w:r>
-            <w:r>
-              <w:rPr>
-                <w:rFonts w:ascii="Times New Roman" w:hAnsi="Times New Roman" w:cs="Times New Roman"/>
-              </w:rPr>
-              <w:t>Status</w:t>
-            </w:r>
-          </w:p>
-        </w:tc>
-        <w:tc>
-          <w:tcPr>
-            <w:tcW w:w="4238" w:type="dxa"/>
-          </w:tcPr>
-          <w:p>
-            <w:pPr>
-              <w:rPr>
-                <w:rFonts w:ascii="Times New Roman" w:hAnsi="Times New Roman" w:cs="Times New Roman"/>
-              </w:rPr>
-            </w:pPr>
-            <w:r>
-              <w:rPr>
-                <w:rFonts w:ascii="Times New Roman" w:hAnsi="Times New Roman" w:cs="Times New Roman"/>
-              </w:rPr>
-              <w:t>R</w:t>
-            </w:r>
-            <w:r>
-              <w:rPr>
-                <w:rFonts w:ascii="Times New Roman" w:hAnsi="Times New Roman" w:cs="Times New Roman"/>
-              </w:rPr>
-              <w:t>etrieves the path of the current working directory.</w:t>
-            </w:r>
           </w:p>
         </w:tc>
       </w:tr>
@@ -2533,21 +2433,7 @@
                 <w:rPr>
                   <w:rFonts w:ascii="Times New Roman" w:hAnsi="Times New Roman" w:cs="Times New Roman"/>
                 </w:rPr>
-                <w:delText>Get_Env</w:delText>
-              </w:r>
-              <w:r>
-                <w:rPr>
-                  <w:rFonts w:ascii="Times New Roman" w:hAnsi="Times New Roman" w:cs="Times New Roman"/>
-                </w:rPr>
-                <w:br/>
-              </w:r>
-              <w:r>
-                <w:rPr>
-                  <w:rFonts w:ascii="Times New Roman" w:hAnsi="Times New Roman" w:cs="Times New Roman"/>
-                  <w:i/>
-                  <w:sz w:val="16"/>
-                </w:rPr>
-                <w:delText>(function)</w:delText>
+                <w:delText>Get_Arg_Num</w:delText>
               </w:r>
             </w:del>
           </w:p>
@@ -2568,7 +2454,7 @@
                 <w:rPr>
                   <w:rFonts w:ascii="Times New Roman" w:hAnsi="Times New Roman" w:cs="Times New Roman"/>
                 </w:rPr>
-                <w:delText>EnvVar</w:delText>
+                <w:delText>Arg_Num</w:delText>
               </w:r>
             </w:del>
           </w:p>
@@ -2589,44 +2475,13 @@
                 <w:rPr>
                   <w:rFonts w:ascii="Times New Roman" w:hAnsi="Times New Roman" w:cs="Times New Roman"/>
                 </w:rPr>
-                <w:delText>R</w:delText>
-              </w:r>
-              <w:r>
-                <w:rPr>
-                  <w:rFonts w:ascii="Times New Roman" w:hAnsi="Times New Roman" w:cs="Times New Roman"/>
-                </w:rPr>
-                <w:delText xml:space="preserve">eturns the string associated with the </w:delText>
-              </w:r>
-              <w:r>
-                <w:rPr>
-                  <w:rFonts w:ascii="Times New Roman" w:hAnsi="Times New Roman" w:cs="Times New Roman"/>
-                  <w:i/>
-                </w:rPr>
-                <w:delText>EnvVar</w:delText>
-              </w:r>
-              <w:r>
-                <w:rPr>
-                  <w:rFonts w:ascii="Times New Roman" w:hAnsi="Times New Roman" w:cs="Times New Roman"/>
-                </w:rPr>
-                <w:delText xml:space="preserve"> environment variable in the OS.</w:delText>
-              </w:r>
-              <w:r>
-                <w:rPr>
-                  <w:rFonts w:ascii="Times New Roman" w:hAnsi="Times New Roman" w:cs="Times New Roman"/>
-                </w:rPr>
-                <w:delText xml:space="preserve"> </w:delText>
-              </w:r>
-              <w:r>
-                <w:rPr>
-                  <w:rFonts w:ascii="Times New Roman" w:hAnsi="Times New Roman" w:cs="Times New Roman"/>
-                </w:rPr>
-                <w:delText xml:space="preserve"> </w:delText>
-              </w:r>
-              <w:r>
-                <w:rPr>
-                  <w:rFonts w:ascii="Times New Roman" w:hAnsi="Times New Roman" w:cs="Times New Roman"/>
-                </w:rPr>
-                <w:delText>It returns the null string of the variable is not found.</w:delText>
+                <w:delText>G</w:delText>
+              </w:r>
+              <w:r>
+                <w:rPr>
+                  <w:rFonts w:ascii="Times New Roman" w:hAnsi="Times New Roman" w:cs="Times New Roman"/>
+                </w:rPr>
+                <w:delText>ets the number of command line arguments.</w:delText>
               </w:r>
             </w:del>
           </w:p>
@@ -2651,7 +2506,7 @@
                   <w:rFonts w:ascii="Times New Roman" w:hAnsi="Times New Roman" w:cs="Times New Roman"/>
                   <w:sz w:val="16"/>
                 </w:rPr>
-                <w:delText xml:space="preserve"> The functionality in this routine was replaced by GET_ENVIRONMENT_VARIABLE(), which will be available intrinsically in Fortran 2000.</w:delText>
+                <w:delText xml:space="preserve"> The functionality in this routine was replaced by COMMAND_ARGUMENT_COUNT(), which will be available intrinsically in Fortran 2000.</w:delText>
               </w:r>
             </w:del>
           </w:p>
@@ -2675,7 +2530,25 @@
               <w:rPr>
                 <w:rFonts w:ascii="Times New Roman" w:hAnsi="Times New Roman" w:cs="Times New Roman"/>
               </w:rPr>
-              <w:t>Is_NaN</w:t>
+              <w:t>Get_CWD</w:t>
+            </w:r>
+          </w:p>
+        </w:tc>
+        <w:tc>
+          <w:tcPr>
+            <w:tcW w:w="1292" w:type="dxa"/>
+          </w:tcPr>
+          <w:p>
+            <w:pPr>
+              <w:rPr>
+                <w:rFonts w:ascii="Times New Roman" w:hAnsi="Times New Roman" w:cs="Times New Roman"/>
+              </w:rPr>
+            </w:pPr>
+            <w:r>
+              <w:rPr>
+                <w:rFonts w:ascii="Times New Roman" w:hAnsi="Times New Roman" w:cs="Times New Roman"/>
+              </w:rPr>
+              <w:t>DirName,</w:t>
             </w:r>
             <w:r>
               <w:rPr>
@@ -2686,28 +2559,8 @@
             <w:r>
               <w:rPr>
                 <w:rFonts w:ascii="Times New Roman" w:hAnsi="Times New Roman" w:cs="Times New Roman"/>
-                <w:i/>
-                <w:sz w:val="16"/>
-              </w:rPr>
-              <w:t>(function)</w:t>
-            </w:r>
-          </w:p>
-        </w:tc>
-        <w:tc>
-          <w:tcPr>
-            <w:tcW w:w="1292" w:type="dxa"/>
-          </w:tcPr>
-          <w:p>
-            <w:pPr>
-              <w:rPr>
-                <w:rFonts w:ascii="Times New Roman" w:hAnsi="Times New Roman" w:cs="Times New Roman"/>
-              </w:rPr>
-            </w:pPr>
-            <w:r>
-              <w:rPr>
-                <w:rFonts w:ascii="Times New Roman" w:hAnsi="Times New Roman" w:cs="Times New Roman"/>
-              </w:rPr>
-              <w:t>DblNum</w:t>
+              </w:rPr>
+              <w:t>Status</w:t>
             </w:r>
           </w:p>
         </w:tc>
@@ -2725,13 +2578,13 @@
               <w:rPr>
                 <w:rFonts w:ascii="Times New Roman" w:hAnsi="Times New Roman" w:cs="Times New Roman"/>
               </w:rPr>
-              <w:t>D</w:t>
-            </w:r>
-            <w:r>
-              <w:rPr>
-                <w:rFonts w:ascii="Times New Roman" w:hAnsi="Times New Roman" w:cs="Times New Roman"/>
-              </w:rPr>
-              <w:t>etermines if a REAL(DbKi) variable holds a proper number.</w:t>
+              <w:t>R</w:t>
+            </w:r>
+            <w:r>
+              <w:rPr>
+                <w:rFonts w:ascii="Times New Roman" w:hAnsi="Times New Roman" w:cs="Times New Roman"/>
+              </w:rPr>
+              <w:t>etrieves the path of the current working directory.</w:t>
             </w:r>
           </w:p>
         </w:tc>
@@ -2739,7 +2592,7 @@
       <w:tr>
         <w:trPr>
           <w:cantSplit/>
-          <w:del w:id="68" w:author="Bonnie Jonkman" w:date="2013-02-04T11:46:00Z"/>
+          <w:del w:id="68" w:author="Bonnie Jonkman" w:date="2013-02-04T11:45:00Z"/>
         </w:trPr>
         <w:tc>
           <w:tcPr>
@@ -2748,16 +2601,30 @@
           <w:p>
             <w:pPr>
               <w:rPr>
-                <w:del w:id="69" w:author="Bonnie Jonkman" w:date="2013-02-04T11:46:00Z"/>
-                <w:rFonts w:ascii="Times New Roman" w:hAnsi="Times New Roman" w:cs="Times New Roman"/>
-              </w:rPr>
-            </w:pPr>
-            <w:del w:id="70" w:author="Bonnie Jonkman" w:date="2013-02-04T11:46:00Z">
-              <w:r>
-                <w:rPr>
-                  <w:rFonts w:ascii="Times New Roman" w:hAnsi="Times New Roman" w:cs="Times New Roman"/>
-                </w:rPr>
-                <w:delText>OpenBinFile</w:delText>
+                <w:del w:id="69" w:author="Bonnie Jonkman" w:date="2013-02-04T11:45:00Z"/>
+                <w:rFonts w:ascii="Times New Roman" w:hAnsi="Times New Roman" w:cs="Times New Roman"/>
+              </w:rPr>
+            </w:pPr>
+            <w:del w:id="70" w:author="Bonnie Jonkman" w:date="2013-02-04T11:45:00Z">
+              <w:r>
+                <w:rPr>
+                  <w:rFonts w:ascii="Times New Roman" w:hAnsi="Times New Roman" w:cs="Times New Roman"/>
+                </w:rPr>
+                <w:delText>Get_Env</w:delText>
+              </w:r>
+              <w:r>
+                <w:rPr>
+                  <w:rFonts w:ascii="Times New Roman" w:hAnsi="Times New Roman" w:cs="Times New Roman"/>
+                </w:rPr>
+                <w:br/>
+              </w:r>
+              <w:r>
+                <w:rPr>
+                  <w:rFonts w:ascii="Times New Roman" w:hAnsi="Times New Roman" w:cs="Times New Roman"/>
+                  <w:i/>
+                  <w:sz w:val="16"/>
+                </w:rPr>
+                <w:delText>(function)</w:delText>
               </w:r>
             </w:del>
           </w:p>
@@ -2769,52 +2636,16 @@
           <w:p>
             <w:pPr>
               <w:rPr>
-                <w:del w:id="71" w:author="Bonnie Jonkman" w:date="2013-02-04T11:46:00Z"/>
-                <w:rFonts w:ascii="Times New Roman" w:hAnsi="Times New Roman" w:cs="Times New Roman"/>
-              </w:rPr>
-            </w:pPr>
-            <w:del w:id="72" w:author="Bonnie Jonkman" w:date="2013-02-04T11:46:00Z">
-              <w:r>
-                <w:rPr>
-                  <w:rFonts w:ascii="Times New Roman" w:hAnsi="Times New Roman" w:cs="Times New Roman"/>
-                </w:rPr>
-                <w:delText>Un,</w:delText>
-              </w:r>
-              <w:r>
-                <w:rPr>
-                  <w:rFonts w:ascii="Times New Roman" w:hAnsi="Times New Roman" w:cs="Times New Roman"/>
-                </w:rPr>
-                <w:br/>
-              </w:r>
-              <w:r>
-                <w:rPr>
-                  <w:rFonts w:ascii="Times New Roman" w:hAnsi="Times New Roman" w:cs="Times New Roman"/>
-                </w:rPr>
-                <w:delText>OutFile,</w:delText>
-              </w:r>
-              <w:r>
-                <w:rPr>
-                  <w:rFonts w:ascii="Times New Roman" w:hAnsi="Times New Roman" w:cs="Times New Roman"/>
-                </w:rPr>
-                <w:br/>
-              </w:r>
-              <w:r>
-                <w:rPr>
-                  <w:rFonts w:ascii="Times New Roman" w:hAnsi="Times New Roman" w:cs="Times New Roman"/>
-                </w:rPr>
-                <w:delText>RecLen,</w:delText>
-              </w:r>
-              <w:r>
-                <w:rPr>
-                  <w:rFonts w:ascii="Times New Roman" w:hAnsi="Times New Roman" w:cs="Times New Roman"/>
-                </w:rPr>
-                <w:br/>
-              </w:r>
-              <w:r>
-                <w:rPr>
-                  <w:rFonts w:ascii="Times New Roman" w:hAnsi="Times New Roman" w:cs="Times New Roman"/>
-                </w:rPr>
-                <w:delText>Error</w:delText>
+                <w:del w:id="71" w:author="Bonnie Jonkman" w:date="2013-02-04T11:45:00Z"/>
+                <w:rFonts w:ascii="Times New Roman" w:hAnsi="Times New Roman" w:cs="Times New Roman"/>
+              </w:rPr>
+            </w:pPr>
+            <w:del w:id="72" w:author="Bonnie Jonkman" w:date="2013-02-04T11:45:00Z">
+              <w:r>
+                <w:rPr>
+                  <w:rFonts w:ascii="Times New Roman" w:hAnsi="Times New Roman" w:cs="Times New Roman"/>
+                </w:rPr>
+                <w:delText>EnvVar</w:delText>
               </w:r>
             </w:del>
           </w:p>
@@ -2826,22 +2657,78 @@
           <w:p>
             <w:pPr>
               <w:rPr>
-                <w:del w:id="73" w:author="Bonnie Jonkman" w:date="2013-02-04T11:46:00Z"/>
-                <w:rFonts w:ascii="Times New Roman" w:hAnsi="Times New Roman" w:cs="Times New Roman"/>
-              </w:rPr>
-            </w:pPr>
-            <w:del w:id="74" w:author="Bonnie Jonkman" w:date="2013-02-04T11:46:00Z">
-              <w:r>
-                <w:rPr>
-                  <w:rFonts w:ascii="Times New Roman" w:hAnsi="Times New Roman" w:cs="Times New Roman"/>
-                </w:rPr>
-                <w:delText>O</w:delText>
-              </w:r>
-              <w:r>
-                <w:rPr>
-                  <w:rFonts w:ascii="Times New Roman" w:hAnsi="Times New Roman" w:cs="Times New Roman"/>
-                </w:rPr>
-                <w:delText>pens a binary output file.</w:delText>
+                <w:del w:id="73" w:author="Bonnie Jonkman" w:date="2013-02-04T11:45:00Z"/>
+                <w:rFonts w:ascii="Times New Roman" w:hAnsi="Times New Roman" w:cs="Times New Roman"/>
+              </w:rPr>
+            </w:pPr>
+            <w:del w:id="74" w:author="Bonnie Jonkman" w:date="2013-02-04T11:45:00Z">
+              <w:r>
+                <w:rPr>
+                  <w:rFonts w:ascii="Times New Roman" w:hAnsi="Times New Roman" w:cs="Times New Roman"/>
+                </w:rPr>
+                <w:delText>R</w:delText>
+              </w:r>
+              <w:r>
+                <w:rPr>
+                  <w:rFonts w:ascii="Times New Roman" w:hAnsi="Times New Roman" w:cs="Times New Roman"/>
+                </w:rPr>
+                <w:delText xml:space="preserve">eturns the string associated with the </w:delText>
+              </w:r>
+              <w:r>
+                <w:rPr>
+                  <w:rFonts w:ascii="Times New Roman" w:hAnsi="Times New Roman" w:cs="Times New Roman"/>
+                  <w:i/>
+                </w:rPr>
+                <w:delText>EnvVar</w:delText>
+              </w:r>
+              <w:r>
+                <w:rPr>
+                  <w:rFonts w:ascii="Times New Roman" w:hAnsi="Times New Roman" w:cs="Times New Roman"/>
+                </w:rPr>
+                <w:delText xml:space="preserve"> environment variable in the OS.</w:delText>
+              </w:r>
+              <w:r>
+                <w:rPr>
+                  <w:rFonts w:ascii="Times New Roman" w:hAnsi="Times New Roman" w:cs="Times New Roman"/>
+                </w:rPr>
+                <w:delText xml:space="preserve"> </w:delText>
+              </w:r>
+              <w:r>
+                <w:rPr>
+                  <w:rFonts w:ascii="Times New Roman" w:hAnsi="Times New Roman" w:cs="Times New Roman"/>
+                </w:rPr>
+                <w:delText xml:space="preserve"> </w:delText>
+              </w:r>
+              <w:r>
+                <w:rPr>
+                  <w:rFonts w:ascii="Times New Roman" w:hAnsi="Times New Roman" w:cs="Times New Roman"/>
+                </w:rPr>
+                <w:delText>It returns the null string of the variable is not found.</w:delText>
+              </w:r>
+            </w:del>
+          </w:p>
+          <w:p>
+            <w:pPr>
+              <w:rPr>
+                <w:del w:id="75" w:author="Bonnie Jonkman" w:date="2013-02-04T11:45:00Z"/>
+                <w:rFonts w:ascii="Times New Roman" w:hAnsi="Times New Roman" w:cs="Times New Roman"/>
+              </w:rPr>
+            </w:pPr>
+            <w:del w:id="76" w:author="Bonnie Jonkman" w:date="2013-02-04T11:45:00Z">
+              <w:r>
+                <w:rPr>
+                  <w:rFonts w:ascii="Times New Roman" w:hAnsi="Times New Roman" w:cs="Times New Roman"/>
+                  <w:b/>
+                  <w:sz w:val="16"/>
+                </w:rPr>
+                <w:delText>Note:</w:delText>
+              </w:r>
+              <w:r>
+                <w:rPr>
+                  <w:rFonts w:ascii="Times New Roman" w:hAnsi="Times New Roman" w:cs="Times New Roman"/>
+                  <w:sz w:val="16"/>
+                </w:rPr>
+                <w:delText xml:space="preserve"> The functionality in this routine was replaced by GET_ENVIRONMENT_VARIABLE(), which will be available intrinsically in Fortran 2000.</w:delText>
               </w:r>
             </w:del>
           </w:p>
@@ -2850,7 +2737,6 @@
       <w:tr>
         <w:trPr>
           <w:cantSplit/>
-          <w:del w:id="75" w:author="Bonnie Jonkman" w:date="2013-02-04T11:46:00Z"/>
         </w:trPr>
         <w:tc>
           <w:tcPr>
@@ -2859,11 +2745,202 @@
           <w:p>
             <w:pPr>
               <w:rPr>
-                <w:del w:id="76" w:author="Bonnie Jonkman" w:date="2013-02-04T11:46:00Z"/>
-                <w:rFonts w:ascii="Times New Roman" w:hAnsi="Times New Roman" w:cs="Times New Roman"/>
-              </w:rPr>
-            </w:pPr>
-            <w:del w:id="77" w:author="Bonnie Jonkman" w:date="2013-02-04T11:46:00Z">
+                <w:rFonts w:ascii="Times New Roman" w:hAnsi="Times New Roman" w:cs="Times New Roman"/>
+              </w:rPr>
+            </w:pPr>
+            <w:r>
+              <w:rPr>
+                <w:rFonts w:ascii="Times New Roman" w:hAnsi="Times New Roman" w:cs="Times New Roman"/>
+              </w:rPr>
+              <w:t>Is_NaN</w:t>
+            </w:r>
+            <w:r>
+              <w:rPr>
+                <w:rFonts w:ascii="Times New Roman" w:hAnsi="Times New Roman" w:cs="Times New Roman"/>
+              </w:rPr>
+              <w:br/>
+            </w:r>
+            <w:r>
+              <w:rPr>
+                <w:rFonts w:ascii="Times New Roman" w:hAnsi="Times New Roman" w:cs="Times New Roman"/>
+                <w:i/>
+                <w:sz w:val="16"/>
+              </w:rPr>
+              <w:t>(function)</w:t>
+            </w:r>
+          </w:p>
+        </w:tc>
+        <w:tc>
+          <w:tcPr>
+            <w:tcW w:w="1292" w:type="dxa"/>
+          </w:tcPr>
+          <w:p>
+            <w:pPr>
+              <w:rPr>
+                <w:rFonts w:ascii="Times New Roman" w:hAnsi="Times New Roman" w:cs="Times New Roman"/>
+              </w:rPr>
+            </w:pPr>
+            <w:r>
+              <w:rPr>
+                <w:rFonts w:ascii="Times New Roman" w:hAnsi="Times New Roman" w:cs="Times New Roman"/>
+              </w:rPr>
+              <w:t>DblNum</w:t>
+            </w:r>
+          </w:p>
+        </w:tc>
+        <w:tc>
+          <w:tcPr>
+            <w:tcW w:w="4238" w:type="dxa"/>
+          </w:tcPr>
+          <w:p>
+            <w:pPr>
+              <w:rPr>
+                <w:rFonts w:ascii="Times New Roman" w:hAnsi="Times New Roman" w:cs="Times New Roman"/>
+              </w:rPr>
+            </w:pPr>
+            <w:r>
+              <w:rPr>
+                <w:rFonts w:ascii="Times New Roman" w:hAnsi="Times New Roman" w:cs="Times New Roman"/>
+              </w:rPr>
+              <w:t>D</w:t>
+            </w:r>
+            <w:r>
+              <w:rPr>
+                <w:rFonts w:ascii="Times New Roman" w:hAnsi="Times New Roman" w:cs="Times New Roman"/>
+              </w:rPr>
+              <w:t>etermines if a REAL(DbKi) variable holds a proper number.</w:t>
+            </w:r>
+          </w:p>
+        </w:tc>
+      </w:tr>
+      <w:tr>
+        <w:trPr>
+          <w:cantSplit/>
+          <w:del w:id="77" w:author="Bonnie Jonkman" w:date="2013-02-04T11:46:00Z"/>
+        </w:trPr>
+        <w:tc>
+          <w:tcPr>
+            <w:tcW w:w="3614" w:type="dxa"/>
+          </w:tcPr>
+          <w:p>
+            <w:pPr>
+              <w:rPr>
+                <w:del w:id="78" w:author="Bonnie Jonkman" w:date="2013-02-04T11:46:00Z"/>
+                <w:rFonts w:ascii="Times New Roman" w:hAnsi="Times New Roman" w:cs="Times New Roman"/>
+              </w:rPr>
+            </w:pPr>
+            <w:del w:id="79" w:author="Bonnie Jonkman" w:date="2013-02-04T11:46:00Z">
+              <w:r>
+                <w:rPr>
+                  <w:rFonts w:ascii="Times New Roman" w:hAnsi="Times New Roman" w:cs="Times New Roman"/>
+                </w:rPr>
+                <w:delText>OpenBinFile</w:delText>
+              </w:r>
+            </w:del>
+          </w:p>
+        </w:tc>
+        <w:tc>
+          <w:tcPr>
+            <w:tcW w:w="1292" w:type="dxa"/>
+          </w:tcPr>
+          <w:p>
+            <w:pPr>
+              <w:rPr>
+                <w:del w:id="80" w:author="Bonnie Jonkman" w:date="2013-02-04T11:46:00Z"/>
+                <w:rFonts w:ascii="Times New Roman" w:hAnsi="Times New Roman" w:cs="Times New Roman"/>
+              </w:rPr>
+            </w:pPr>
+            <w:del w:id="81" w:author="Bonnie Jonkman" w:date="2013-02-04T11:46:00Z">
+              <w:r>
+                <w:rPr>
+                  <w:rFonts w:ascii="Times New Roman" w:hAnsi="Times New Roman" w:cs="Times New Roman"/>
+                </w:rPr>
+                <w:delText>Un,</w:delText>
+              </w:r>
+              <w:r>
+                <w:rPr>
+                  <w:rFonts w:ascii="Times New Roman" w:hAnsi="Times New Roman" w:cs="Times New Roman"/>
+                </w:rPr>
+                <w:br/>
+              </w:r>
+              <w:r>
+                <w:rPr>
+                  <w:rFonts w:ascii="Times New Roman" w:hAnsi="Times New Roman" w:cs="Times New Roman"/>
+                </w:rPr>
+                <w:delText>OutFile,</w:delText>
+              </w:r>
+              <w:r>
+                <w:rPr>
+                  <w:rFonts w:ascii="Times New Roman" w:hAnsi="Times New Roman" w:cs="Times New Roman"/>
+                </w:rPr>
+                <w:br/>
+              </w:r>
+              <w:r>
+                <w:rPr>
+                  <w:rFonts w:ascii="Times New Roman" w:hAnsi="Times New Roman" w:cs="Times New Roman"/>
+                </w:rPr>
+                <w:delText>RecLen,</w:delText>
+              </w:r>
+              <w:r>
+                <w:rPr>
+                  <w:rFonts w:ascii="Times New Roman" w:hAnsi="Times New Roman" w:cs="Times New Roman"/>
+                </w:rPr>
+                <w:br/>
+              </w:r>
+              <w:r>
+                <w:rPr>
+                  <w:rFonts w:ascii="Times New Roman" w:hAnsi="Times New Roman" w:cs="Times New Roman"/>
+                </w:rPr>
+                <w:delText>Error</w:delText>
+              </w:r>
+            </w:del>
+          </w:p>
+        </w:tc>
+        <w:tc>
+          <w:tcPr>
+            <w:tcW w:w="4238" w:type="dxa"/>
+          </w:tcPr>
+          <w:p>
+            <w:pPr>
+              <w:rPr>
+                <w:del w:id="82" w:author="Bonnie Jonkman" w:date="2013-02-04T11:46:00Z"/>
+                <w:rFonts w:ascii="Times New Roman" w:hAnsi="Times New Roman" w:cs="Times New Roman"/>
+              </w:rPr>
+            </w:pPr>
+            <w:del w:id="83" w:author="Bonnie Jonkman" w:date="2013-02-04T11:46:00Z">
+              <w:r>
+                <w:rPr>
+                  <w:rFonts w:ascii="Times New Roman" w:hAnsi="Times New Roman" w:cs="Times New Roman"/>
+                </w:rPr>
+                <w:delText>O</w:delText>
+              </w:r>
+              <w:r>
+                <w:rPr>
+                  <w:rFonts w:ascii="Times New Roman" w:hAnsi="Times New Roman" w:cs="Times New Roman"/>
+                </w:rPr>
+                <w:delText>pens a binary output file.</w:delText>
+              </w:r>
+            </w:del>
+          </w:p>
+        </w:tc>
+      </w:tr>
+      <w:tr>
+        <w:trPr>
+          <w:cantSplit/>
+          <w:del w:id="84" w:author="Bonnie Jonkman" w:date="2013-02-04T11:46:00Z"/>
+        </w:trPr>
+        <w:tc>
+          <w:tcPr>
+            <w:tcW w:w="3614" w:type="dxa"/>
+          </w:tcPr>
+          <w:p>
+            <w:pPr>
+              <w:rPr>
+                <w:del w:id="85" w:author="Bonnie Jonkman" w:date="2013-02-04T11:46:00Z"/>
+                <w:rFonts w:ascii="Times New Roman" w:hAnsi="Times New Roman" w:cs="Times New Roman"/>
+              </w:rPr>
+            </w:pPr>
+            <w:del w:id="86" w:author="Bonnie Jonkman" w:date="2013-02-04T11:46:00Z">
               <w:r>
                 <w:rPr>
                   <w:rFonts w:ascii="Times New Roman" w:hAnsi="Times New Roman" w:cs="Times New Roman"/>
@@ -2880,11 +2957,11 @@
           <w:p>
             <w:pPr>
               <w:rPr>
-                <w:del w:id="78" w:author="Bonnie Jonkman" w:date="2013-02-04T11:46:00Z"/>
-                <w:rFonts w:ascii="Times New Roman" w:hAnsi="Times New Roman" w:cs="Times New Roman"/>
-              </w:rPr>
-            </w:pPr>
-            <w:del w:id="79" w:author="Bonnie Jonkman" w:date="2013-02-04T11:46:00Z">
+                <w:del w:id="87" w:author="Bonnie Jonkman" w:date="2013-02-04T11:46:00Z"/>
+                <w:rFonts w:ascii="Times New Roman" w:hAnsi="Times New Roman" w:cs="Times New Roman"/>
+              </w:rPr>
+            </w:pPr>
+            <w:del w:id="88" w:author="Bonnie Jonkman" w:date="2013-02-04T11:46:00Z">
               <w:r>
                 <w:rPr>
                   <w:rFonts w:ascii="Times New Roman" w:hAnsi="Times New Roman" w:cs="Times New Roman"/>
@@ -2925,11 +3002,11 @@
           <w:p>
             <w:pPr>
               <w:rPr>
-                <w:del w:id="80" w:author="Bonnie Jonkman" w:date="2013-02-04T11:46:00Z"/>
-                <w:rFonts w:ascii="Times New Roman" w:hAnsi="Times New Roman" w:cs="Times New Roman"/>
-              </w:rPr>
-            </w:pPr>
-            <w:del w:id="81" w:author="Bonnie Jonkman" w:date="2013-02-04T11:46:00Z">
+                <w:del w:id="89" w:author="Bonnie Jonkman" w:date="2013-02-04T11:46:00Z"/>
+                <w:rFonts w:ascii="Times New Roman" w:hAnsi="Times New Roman" w:cs="Times New Roman"/>
+              </w:rPr>
+            </w:pPr>
+            <w:del w:id="90" w:author="Bonnie Jonkman" w:date="2013-02-04T11:46:00Z">
               <w:r>
                 <w:rPr>
                   <w:rFonts w:ascii="Times New Roman" w:hAnsi="Times New Roman" w:cs="Times New Roman"/>
@@ -3427,7 +3504,7 @@
             <w:right w:val="none" w:sz="0" w:space="0" w:color="auto"/>
             <w:insideV w:val="none" w:sz="0" w:space="0" w:color="auto"/>
           </w:tblBorders>
-          <w:tblPrExChange w:id="82" w:author="Bonnie Jonkman" w:date="2013-02-04T11:48:00Z">
+          <w:tblPrExChange w:id="91" w:author="Bonnie Jonkman" w:date="2013-02-04T11:48:00Z">
             <w:tblPrEx>
               <w:tblW w:w="0" w:type="auto"/>
               <w:tblInd w:w="432" w:type="dxa"/>
@@ -3442,7 +3519,7 @@
         </w:tblPrEx>
         <w:trPr>
           <w:cantSplit/>
-          <w:trPrChange w:id="83" w:author="Bonnie Jonkman" w:date="2013-02-04T11:48:00Z">
+          <w:trPrChange w:id="92" w:author="Bonnie Jonkman" w:date="2013-02-04T11:48:00Z">
             <w:trPr>
               <w:gridAfter w:val="0"/>
               <w:cantSplit/>
@@ -3455,7 +3532,7 @@
             <w:tcBorders>
               <w:bottom w:val="single" w:sz="4" w:space="0" w:color="auto"/>
             </w:tcBorders>
-            <w:tcPrChange w:id="84" w:author="Bonnie Jonkman" w:date="2013-02-04T11:48:00Z">
+            <w:tcPrChange w:id="93" w:author="Bonnie Jonkman" w:date="2013-02-04T11:48:00Z">
               <w:tcPr>
                 <w:tcW w:w="3614" w:type="dxa"/>
                 <w:gridSpan w:val="2"/>
@@ -3474,7 +3551,7 @@
               </w:rPr>
               <w:t>Wr</w:t>
             </w:r>
-            <w:ins w:id="85" w:author="Bonnie Jonkman" w:date="2013-01-22T13:23:00Z">
+            <w:ins w:id="94" w:author="Bonnie Jonkman" w:date="2013-01-22T13:23:00Z">
               <w:r>
                 <w:rPr>
                   <w:rFonts w:ascii="Times New Roman" w:hAnsi="Times New Roman" w:cs="Times New Roman"/>
@@ -3496,7 +3573,7 @@
             <w:tcBorders>
               <w:bottom w:val="single" w:sz="4" w:space="0" w:color="auto"/>
             </w:tcBorders>
-            <w:tcPrChange w:id="86" w:author="Bonnie Jonkman" w:date="2013-02-04T11:48:00Z">
+            <w:tcPrChange w:id="95" w:author="Bonnie Jonkman" w:date="2013-02-04T11:48:00Z">
               <w:tcPr>
                 <w:tcW w:w="1292" w:type="dxa"/>
                 <w:gridSpan w:val="2"/>
@@ -3515,7 +3592,7 @@
               </w:rPr>
               <w:t>Str</w:t>
             </w:r>
-            <w:ins w:id="87" w:author="Bonnie Jonkman" w:date="2013-01-22T13:23:00Z">
+            <w:ins w:id="96" w:author="Bonnie Jonkman" w:date="2013-01-22T13:23:00Z">
               <w:r>
                 <w:rPr>
                   <w:rFonts w:ascii="Times New Roman" w:hAnsi="Times New Roman" w:cs="Times New Roman"/>
@@ -3538,7 +3615,7 @@
             <w:tcBorders>
               <w:bottom w:val="single" w:sz="4" w:space="0" w:color="auto"/>
             </w:tcBorders>
-            <w:tcPrChange w:id="88" w:author="Bonnie Jonkman" w:date="2013-02-04T11:48:00Z">
+            <w:tcPrChange w:id="97" w:author="Bonnie Jonkman" w:date="2013-02-04T11:48:00Z">
               <w:tcPr>
                 <w:tcW w:w="4238" w:type="dxa"/>
                 <w:gridSpan w:val="2"/>
@@ -3696,7 +3773,7 @@
         <w:gridCol w:w="87"/>
         <w:gridCol w:w="184"/>
         <w:gridCol w:w="5954"/>
-        <w:tblGridChange w:id="89">
+        <w:tblGridChange w:id="98">
           <w:tblGrid>
             <w:gridCol w:w="425"/>
             <w:gridCol w:w="1291"/>
@@ -3799,8 +3876,8 @@
                 <w:rFonts w:ascii="Times New Roman" w:hAnsi="Times New Roman" w:cs="Times New Roman"/>
               </w:rPr>
             </w:pPr>
-            <w:moveFromRangeStart w:id="90" w:author="Bonnie Jonkman" w:date="2013-02-06T12:34:00Z" w:name="move347917397"/>
-            <w:moveFrom w:id="91" w:author="Bonnie Jonkman" w:date="2013-02-06T12:34:00Z">
+            <w:moveFromRangeStart w:id="99" w:author="Bonnie Jonkman" w:date="2013-02-06T12:34:00Z" w:name="move347917397"/>
+            <w:moveFrom w:id="100" w:author="Bonnie Jonkman" w:date="2013-02-06T12:34:00Z">
               <w:r>
                 <w:rPr>
                   <w:rFonts w:ascii="Times New Roman" w:hAnsi="Times New Roman" w:cs="Times New Roman"/>
@@ -3834,7 +3911,7 @@
                 <w:rFonts w:ascii="Times New Roman" w:hAnsi="Times New Roman" w:cs="Times New Roman"/>
               </w:rPr>
             </w:pPr>
-            <w:moveFrom w:id="92" w:author="Bonnie Jonkman" w:date="2013-02-06T12:34:00Z">
+            <w:moveFrom w:id="101" w:author="Bonnie Jonkman" w:date="2013-02-06T12:34:00Z">
               <w:r>
                 <w:rPr>
                   <w:rFonts w:ascii="Times New Roman" w:hAnsi="Times New Roman" w:cs="Times New Roman"/>
@@ -3898,7 +3975,7 @@
                 <w:rFonts w:ascii="Times New Roman" w:hAnsi="Times New Roman" w:cs="Times New Roman"/>
               </w:rPr>
             </w:pPr>
-            <w:moveFrom w:id="93" w:author="Bonnie Jonkman" w:date="2013-02-06T12:34:00Z">
+            <w:moveFrom w:id="102" w:author="Bonnie Jonkman" w:date="2013-02-06T12:34:00Z">
               <w:r>
                 <w:rPr>
                   <w:rFonts w:ascii="Times New Roman" w:hAnsi="Times New Roman" w:cs="Times New Roman"/>
@@ -3971,7 +4048,7 @@
                 <w:sz w:val="16"/>
               </w:rPr>
             </w:pPr>
-            <w:moveFrom w:id="94" w:author="Bonnie Jonkman" w:date="2013-02-06T12:34:00Z">
+            <w:moveFrom w:id="103" w:author="Bonnie Jonkman" w:date="2013-02-06T12:34:00Z">
               <w:r>
                 <w:rPr>
                   <w:rFonts w:ascii="Times New Roman" w:hAnsi="Times New Roman" w:cs="Times New Roman"/>
@@ -4021,7 +4098,7 @@
                 <w:rFonts w:ascii="Times New Roman" w:hAnsi="Times New Roman" w:cs="Times New Roman"/>
               </w:rPr>
             </w:pPr>
-            <w:moveFrom w:id="95" w:author="Bonnie Jonkman" w:date="2013-02-06T12:34:00Z">
+            <w:moveFrom w:id="104" w:author="Bonnie Jonkman" w:date="2013-02-06T12:34:00Z">
               <w:r>
                 <w:rPr>
                   <w:rFonts w:ascii="Times New Roman" w:hAnsi="Times New Roman" w:cs="Times New Roman"/>
@@ -4055,7 +4132,7 @@
                 <w:rFonts w:ascii="Times New Roman" w:hAnsi="Times New Roman" w:cs="Times New Roman"/>
               </w:rPr>
             </w:pPr>
-            <w:moveFrom w:id="96" w:author="Bonnie Jonkman" w:date="2013-02-06T12:34:00Z">
+            <w:moveFrom w:id="105" w:author="Bonnie Jonkman" w:date="2013-02-06T12:34:00Z">
               <w:r>
                 <w:rPr>
                   <w:rFonts w:ascii="Times New Roman" w:hAnsi="Times New Roman" w:cs="Times New Roman"/>
@@ -4114,7 +4191,7 @@
                 <w:rFonts w:ascii="Times New Roman" w:hAnsi="Times New Roman" w:cs="Times New Roman"/>
               </w:rPr>
             </w:pPr>
-            <w:moveFrom w:id="97" w:author="Bonnie Jonkman" w:date="2013-02-06T12:34:00Z">
+            <w:moveFrom w:id="106" w:author="Bonnie Jonkman" w:date="2013-02-06T12:34:00Z">
               <w:r>
                 <w:rPr>
                   <w:rFonts w:ascii="Times New Roman" w:hAnsi="Times New Roman" w:cs="Times New Roman"/>
@@ -4230,7 +4307,7 @@
                 <w:sz w:val="16"/>
               </w:rPr>
             </w:pPr>
-            <w:moveFrom w:id="98" w:author="Bonnie Jonkman" w:date="2013-02-06T12:34:00Z">
+            <w:moveFrom w:id="107" w:author="Bonnie Jonkman" w:date="2013-02-06T12:34:00Z">
               <w:r>
                 <w:rPr>
                   <w:rFonts w:ascii="Times New Roman" w:hAnsi="Times New Roman" w:cs="Times New Roman"/>
@@ -4280,7 +4357,7 @@
           </w:p>
         </w:tc>
       </w:tr>
-      <w:moveFromRangeEnd w:id="90"/>
+      <w:moveFromRangeEnd w:id="99"/>
       <w:tr>
         <w:trPr>
           <w:cantSplit/>
@@ -4861,7 +4938,7 @@
       <w:tr>
         <w:trPr>
           <w:cantSplit/>
-          <w:ins w:id="99" w:author="Bonnie Jonkman" w:date="2013-01-21T11:16:00Z"/>
+          <w:ins w:id="108" w:author="Bonnie Jonkman" w:date="2013-01-21T11:16:00Z"/>
         </w:trPr>
         <w:tc>
           <w:tcPr>
@@ -4871,11 +4948,11 @@
           <w:p>
             <w:pPr>
               <w:rPr>
-                <w:ins w:id="100" w:author="Bonnie Jonkman" w:date="2013-01-21T11:16:00Z"/>
-                <w:rFonts w:ascii="Times New Roman" w:hAnsi="Times New Roman" w:cs="Times New Roman"/>
-              </w:rPr>
-            </w:pPr>
-            <w:ins w:id="101" w:author="Bonnie Jonkman" w:date="2013-01-21T11:17:00Z">
+                <w:ins w:id="109" w:author="Bonnie Jonkman" w:date="2013-01-21T11:16:00Z"/>
+                <w:rFonts w:ascii="Times New Roman" w:hAnsi="Times New Roman" w:cs="Times New Roman"/>
+              </w:rPr>
+            </w:pPr>
+            <w:ins w:id="110" w:author="Bonnie Jonkman" w:date="2013-01-21T11:17:00Z">
               <w:r>
                 <w:rPr>
                   <w:rFonts w:ascii="Times New Roman" w:hAnsi="Times New Roman" w:cs="Times New Roman"/>
@@ -4892,11 +4969,11 @@
           <w:p>
             <w:pPr>
               <w:rPr>
-                <w:ins w:id="102" w:author="Bonnie Jonkman" w:date="2013-01-21T11:16:00Z"/>
-                <w:rFonts w:ascii="Times New Roman" w:hAnsi="Times New Roman" w:cs="Times New Roman"/>
-              </w:rPr>
-            </w:pPr>
-            <w:ins w:id="103" w:author="Bonnie Jonkman" w:date="2013-01-21T11:17:00Z">
+                <w:ins w:id="111" w:author="Bonnie Jonkman" w:date="2013-01-21T11:16:00Z"/>
+                <w:rFonts w:ascii="Times New Roman" w:hAnsi="Times New Roman" w:cs="Times New Roman"/>
+              </w:rPr>
+            </w:pPr>
+            <w:ins w:id="112" w:author="Bonnie Jonkman" w:date="2013-01-21T11:17:00Z">
               <w:r>
                 <w:rPr>
                   <w:rFonts w:ascii="Times New Roman" w:hAnsi="Times New Roman" w:cs="Times New Roman"/>
@@ -4942,11 +5019,11 @@
           <w:p>
             <w:pPr>
               <w:rPr>
-                <w:ins w:id="104" w:author="Bonnie Jonkman" w:date="2013-01-21T11:16:00Z"/>
-                <w:rFonts w:ascii="Times New Roman" w:hAnsi="Times New Roman" w:cs="Times New Roman"/>
-              </w:rPr>
-            </w:pPr>
-            <w:ins w:id="105" w:author="Bonnie Jonkman" w:date="2013-01-21T11:18:00Z">
+                <w:ins w:id="113" w:author="Bonnie Jonkman" w:date="2013-01-21T11:16:00Z"/>
+                <w:rFonts w:ascii="Times New Roman" w:hAnsi="Times New Roman" w:cs="Times New Roman"/>
+              </w:rPr>
+            </w:pPr>
+            <w:ins w:id="114" w:author="Bonnie Jonkman" w:date="2013-01-21T11:18:00Z">
               <w:r>
                 <w:rPr>
                   <w:rFonts w:ascii="Times New Roman" w:hAnsi="Times New Roman" w:cs="Times New Roman"/>
@@ -4954,7 +5031,7 @@
                 <w:t>This routine uses the</w:t>
               </w:r>
             </w:ins>
-            <w:ins w:id="106" w:author="Bonnie Jonkman" w:date="2013-01-21T11:17:00Z">
+            <w:ins w:id="115" w:author="Bonnie Jonkman" w:date="2013-01-21T11:17:00Z">
               <w:r>
                 <w:rPr>
                   <w:rFonts w:ascii="Times New Roman" w:hAnsi="Times New Roman" w:cs="Times New Roman"/>
@@ -4962,7 +5039,7 @@
                 <w:t xml:space="preserve"> Gauss-Jordan elimination </w:t>
               </w:r>
             </w:ins>
-            <w:ins w:id="107" w:author="Bonnie Jonkman" w:date="2013-01-21T11:18:00Z">
+            <w:ins w:id="116" w:author="Bonnie Jonkman" w:date="2013-01-21T11:18:00Z">
               <w:r>
                 <w:rPr>
                   <w:rFonts w:ascii="Times New Roman" w:hAnsi="Times New Roman" w:cs="Times New Roman"/>
@@ -4970,7 +5047,7 @@
                 <w:t xml:space="preserve">method </w:t>
               </w:r>
             </w:ins>
-            <w:ins w:id="108" w:author="Bonnie Jonkman" w:date="2013-01-21T11:17:00Z">
+            <w:ins w:id="117" w:author="Bonnie Jonkman" w:date="2013-01-21T11:17:00Z">
               <w:r>
                 <w:rPr>
                   <w:rFonts w:ascii="Times New Roman" w:hAnsi="Times New Roman" w:cs="Times New Roman"/>
@@ -4978,7 +5055,7 @@
                 <w:t xml:space="preserve">to solve </w:t>
               </w:r>
             </w:ins>
-            <w:ins w:id="109" w:author="Bonnie Jonkman" w:date="2013-01-21T11:18:00Z">
+            <w:ins w:id="118" w:author="Bonnie Jonkman" w:date="2013-01-21T11:18:00Z">
               <w:r>
                 <w:rPr>
                   <w:rFonts w:ascii="Times New Roman" w:hAnsi="Times New Roman" w:cs="Times New Roman"/>
@@ -4986,7 +5063,7 @@
                 <w:t xml:space="preserve">a system of linear equations </w:t>
               </w:r>
             </w:ins>
-            <w:ins w:id="110" w:author="Bonnie Jonkman" w:date="2013-01-21T11:17:00Z">
+            <w:ins w:id="119" w:author="Bonnie Jonkman" w:date="2013-01-21T11:17:00Z">
               <w:r>
                 <w:rPr>
                   <w:rFonts w:ascii="Times New Roman" w:hAnsi="Times New Roman" w:cs="Times New Roman"/>
@@ -4994,7 +5071,7 @@
                 <w:t>Ax=b for x; AugMat = [A b]</w:t>
               </w:r>
             </w:ins>
-            <w:ins w:id="111" w:author="Bonnie Jonkman" w:date="2013-01-21T11:18:00Z">
+            <w:ins w:id="120" w:author="Bonnie Jonkman" w:date="2013-01-21T11:18:00Z">
               <w:r>
                 <w:rPr>
                   <w:rFonts w:ascii="Times New Roman" w:hAnsi="Times New Roman" w:cs="Times New Roman"/>
@@ -5005,7 +5082,7 @@
                 <w:rPr>
                   <w:rFonts w:ascii="Times New Roman" w:hAnsi="Times New Roman" w:cs="Times New Roman"/>
                   <w:i/>
-                  <w:rPrChange w:id="112" w:author="Bonnie Jonkman" w:date="2013-01-21T11:20:00Z">
+                  <w:rPrChange w:id="121" w:author="Bonnie Jonkman" w:date="2013-01-21T11:20:00Z">
                     <w:rPr>
                       <w:rFonts w:ascii="Times New Roman" w:hAnsi="Times New Roman" w:cs="Times New Roman"/>
                     </w:rPr>
@@ -5014,12 +5091,12 @@
                 <w:t>The routine works if the pivots are nonzero</w:t>
               </w:r>
             </w:ins>
-            <w:ins w:id="113" w:author="Bonnie Jonkman" w:date="2013-01-21T11:19:00Z">
+            <w:ins w:id="122" w:author="Bonnie Jonkman" w:date="2013-01-21T11:19:00Z">
               <w:r>
                 <w:rPr>
                   <w:rFonts w:ascii="Times New Roman" w:hAnsi="Times New Roman" w:cs="Times New Roman"/>
                   <w:i/>
-                  <w:rPrChange w:id="114" w:author="Bonnie Jonkman" w:date="2013-01-21T11:20:00Z">
+                  <w:rPrChange w:id="123" w:author="Bonnie Jonkman" w:date="2013-01-21T11:20:00Z">
                     <w:rPr>
                       <w:rFonts w:ascii="Times New Roman" w:hAnsi="Times New Roman" w:cs="Times New Roman"/>
                     </w:rPr>
@@ -5028,12 +5105,12 @@
                 <w:t xml:space="preserve"> and you don’t want the reduced/eschelon form </w:t>
               </w:r>
             </w:ins>
-            <w:ins w:id="115" w:author="Bonnie Jonkman" w:date="2013-01-21T11:20:00Z">
+            <w:ins w:id="124" w:author="Bonnie Jonkman" w:date="2013-01-21T11:20:00Z">
               <w:r>
                 <w:rPr>
                   <w:rFonts w:ascii="Times New Roman" w:hAnsi="Times New Roman" w:cs="Times New Roman"/>
                   <w:i/>
-                  <w:rPrChange w:id="116" w:author="Bonnie Jonkman" w:date="2013-01-21T11:20:00Z">
+                  <w:rPrChange w:id="125" w:author="Bonnie Jonkman" w:date="2013-01-21T11:20:00Z">
                     <w:rPr>
                       <w:rFonts w:ascii="Times New Roman" w:hAnsi="Times New Roman" w:cs="Times New Roman"/>
                     </w:rPr>
@@ -5295,7 +5372,7 @@
             <w:right w:val="none" w:sz="0" w:space="0" w:color="auto"/>
             <w:insideV w:val="none" w:sz="0" w:space="0" w:color="auto"/>
           </w:tblBorders>
-          <w:tblPrExChange w:id="117" w:author="Bonnie Jonkman" w:date="2013-02-06T12:36:00Z">
+          <w:tblPrExChange w:id="126" w:author="Bonnie Jonkman" w:date="2013-02-06T12:36:00Z">
             <w:tblPrEx>
               <w:tblW w:w="0" w:type="auto"/>
               <w:tblInd w:w="425" w:type="dxa"/>
@@ -5310,7 +5387,7 @@
         </w:tblPrEx>
         <w:trPr>
           <w:cantSplit/>
-          <w:trPrChange w:id="118" w:author="Bonnie Jonkman" w:date="2013-02-06T12:36:00Z">
+          <w:trPrChange w:id="127" w:author="Bonnie Jonkman" w:date="2013-02-06T12:36:00Z">
             <w:trPr>
               <w:gridAfter w:val="0"/>
               <w:cantSplit/>
@@ -5320,7 +5397,7 @@
         <w:tc>
           <w:tcPr>
             <w:tcW w:w="1716" w:type="dxa"/>
-            <w:tcPrChange w:id="119" w:author="Bonnie Jonkman" w:date="2013-02-06T12:36:00Z">
+            <w:tcPrChange w:id="128" w:author="Bonnie Jonkman" w:date="2013-02-06T12:36:00Z">
               <w:tcPr>
                 <w:tcW w:w="1716" w:type="dxa"/>
                 <w:gridSpan w:val="2"/>
@@ -5359,7 +5436,7 @@
           <w:tcPr>
             <w:tcW w:w="1210" w:type="dxa"/>
             <w:gridSpan w:val="2"/>
-            <w:tcPrChange w:id="120" w:author="Bonnie Jonkman" w:date="2013-02-06T12:36:00Z">
+            <w:tcPrChange w:id="129" w:author="Bonnie Jonkman" w:date="2013-02-06T12:36:00Z">
               <w:tcPr>
                 <w:tcW w:w="1481" w:type="dxa"/>
                 <w:gridSpan w:val="3"/>
@@ -5396,7 +5473,7 @@
           <w:tcPr>
             <w:tcW w:w="6225" w:type="dxa"/>
             <w:gridSpan w:val="3"/>
-            <w:tcPrChange w:id="121" w:author="Bonnie Jonkman" w:date="2013-02-06T12:36:00Z">
+            <w:tcPrChange w:id="130" w:author="Bonnie Jonkman" w:date="2013-02-06T12:36:00Z">
               <w:tcPr>
                 <w:tcW w:w="5954" w:type="dxa"/>
                 <w:gridSpan w:val="3"/>
@@ -5567,8 +5644,8 @@
                 <w:rFonts w:ascii="Times New Roman" w:hAnsi="Times New Roman" w:cs="Times New Roman"/>
               </w:rPr>
             </w:pPr>
-            <w:moveToRangeStart w:id="122" w:author="Bonnie Jonkman" w:date="2013-02-06T12:34:00Z" w:name="move347917397"/>
-            <w:moveTo w:id="123" w:author="Bonnie Jonkman" w:date="2013-02-06T12:34:00Z">
+            <w:moveToRangeStart w:id="131" w:author="Bonnie Jonkman" w:date="2013-02-06T12:34:00Z" w:name="move347917397"/>
+            <w:moveTo w:id="132" w:author="Bonnie Jonkman" w:date="2013-02-06T12:34:00Z">
               <w:r>
                 <w:rPr>
                   <w:rFonts w:ascii="Times New Roman" w:hAnsi="Times New Roman" w:cs="Times New Roman"/>
@@ -5602,7 +5679,7 @@
                 <w:rFonts w:ascii="Times New Roman" w:hAnsi="Times New Roman" w:cs="Times New Roman"/>
               </w:rPr>
             </w:pPr>
-            <w:moveTo w:id="124" w:author="Bonnie Jonkman" w:date="2013-02-06T12:34:00Z">
+            <w:moveTo w:id="133" w:author="Bonnie Jonkman" w:date="2013-02-06T12:34:00Z">
               <w:r>
                 <w:rPr>
                   <w:rFonts w:ascii="Times New Roman" w:hAnsi="Times New Roman" w:cs="Times New Roman"/>
@@ -5666,7 +5743,7 @@
                 <w:rFonts w:ascii="Times New Roman" w:hAnsi="Times New Roman" w:cs="Times New Roman"/>
               </w:rPr>
             </w:pPr>
-            <w:moveTo w:id="125" w:author="Bonnie Jonkman" w:date="2013-02-06T12:34:00Z">
+            <w:moveTo w:id="134" w:author="Bonnie Jonkman" w:date="2013-02-06T12:34:00Z">
               <w:r>
                 <w:rPr>
                   <w:rFonts w:ascii="Times New Roman" w:hAnsi="Times New Roman" w:cs="Times New Roman"/>
@@ -5739,7 +5816,7 @@
                 <w:sz w:val="16"/>
               </w:rPr>
             </w:pPr>
-            <w:moveTo w:id="126" w:author="Bonnie Jonkman" w:date="2013-02-06T12:34:00Z">
+            <w:moveTo w:id="135" w:author="Bonnie Jonkman" w:date="2013-02-06T12:34:00Z">
               <w:r>
                 <w:rPr>
                   <w:rFonts w:ascii="Times New Roman" w:hAnsi="Times New Roman" w:cs="Times New Roman"/>
@@ -5789,7 +5866,7 @@
                 <w:rFonts w:ascii="Times New Roman" w:hAnsi="Times New Roman" w:cs="Times New Roman"/>
               </w:rPr>
             </w:pPr>
-            <w:moveTo w:id="127" w:author="Bonnie Jonkman" w:date="2013-02-06T12:34:00Z">
+            <w:moveTo w:id="136" w:author="Bonnie Jonkman" w:date="2013-02-06T12:34:00Z">
               <w:r>
                 <w:rPr>
                   <w:rFonts w:ascii="Times New Roman" w:hAnsi="Times New Roman" w:cs="Times New Roman"/>
@@ -5824,7 +5901,7 @@
                 <w:rFonts w:ascii="Times New Roman" w:hAnsi="Times New Roman" w:cs="Times New Roman"/>
               </w:rPr>
             </w:pPr>
-            <w:moveTo w:id="128" w:author="Bonnie Jonkman" w:date="2013-02-06T12:34:00Z">
+            <w:moveTo w:id="137" w:author="Bonnie Jonkman" w:date="2013-02-06T12:34:00Z">
               <w:r>
                 <w:rPr>
                   <w:rFonts w:ascii="Times New Roman" w:hAnsi="Times New Roman" w:cs="Times New Roman"/>
@@ -5883,7 +5960,7 @@
                 <w:rFonts w:ascii="Times New Roman" w:hAnsi="Times New Roman" w:cs="Times New Roman"/>
               </w:rPr>
             </w:pPr>
-            <w:moveTo w:id="129" w:author="Bonnie Jonkman" w:date="2013-02-06T12:34:00Z">
+            <w:moveTo w:id="138" w:author="Bonnie Jonkman" w:date="2013-02-06T12:34:00Z">
               <w:r>
                 <w:rPr>
                   <w:rFonts w:ascii="Times New Roman" w:hAnsi="Times New Roman" w:cs="Times New Roman"/>
@@ -5999,7 +6076,7 @@
                 <w:sz w:val="16"/>
               </w:rPr>
             </w:pPr>
-            <w:moveTo w:id="130" w:author="Bonnie Jonkman" w:date="2013-02-06T12:34:00Z">
+            <w:moveTo w:id="139" w:author="Bonnie Jonkman" w:date="2013-02-06T12:34:00Z">
               <w:r>
                 <w:rPr>
                   <w:rFonts w:ascii="Times New Roman" w:hAnsi="Times New Roman" w:cs="Times New Roman"/>
@@ -6049,7 +6126,7 @@
           </w:p>
         </w:tc>
       </w:tr>
-      <w:moveToRangeEnd w:id="122"/>
+      <w:moveToRangeEnd w:id="131"/>
       <w:tr>
         <w:tblPrEx>
           <w:tblW w:w="0" w:type="auto"/>
@@ -6060,7 +6137,7 @@
             <w:right w:val="none" w:sz="0" w:space="0" w:color="auto"/>
             <w:insideV w:val="none" w:sz="0" w:space="0" w:color="auto"/>
           </w:tblBorders>
-          <w:tblPrExChange w:id="131" w:author="Bonnie Jonkman" w:date="2013-02-06T12:37:00Z">
+          <w:tblPrExChange w:id="140" w:author="Bonnie Jonkman" w:date="2013-02-06T12:37:00Z">
             <w:tblPrEx>
               <w:tblW w:w="0" w:type="auto"/>
               <w:tblInd w:w="425" w:type="dxa"/>
@@ -6075,8 +6152,8 @@
         </w:tblPrEx>
         <w:trPr>
           <w:cantSplit/>
-          <w:ins w:id="132" w:author="Bonnie Jonkman" w:date="2013-02-06T12:32:00Z"/>
-          <w:trPrChange w:id="133" w:author="Bonnie Jonkman" w:date="2013-02-06T12:37:00Z">
+          <w:ins w:id="141" w:author="Bonnie Jonkman" w:date="2013-02-06T12:32:00Z"/>
+          <w:trPrChange w:id="142" w:author="Bonnie Jonkman" w:date="2013-02-06T12:37:00Z">
             <w:trPr>
               <w:gridAfter w:val="0"/>
               <w:cantSplit/>
@@ -6086,7 +6163,7 @@
         <w:tc>
           <w:tcPr>
             <w:tcW w:w="1716" w:type="dxa"/>
-            <w:tcPrChange w:id="134" w:author="Bonnie Jonkman" w:date="2013-02-06T12:37:00Z">
+            <w:tcPrChange w:id="143" w:author="Bonnie Jonkman" w:date="2013-02-06T12:37:00Z">
               <w:tcPr>
                 <w:tcW w:w="1716" w:type="dxa"/>
                 <w:gridSpan w:val="2"/>
@@ -6096,11 +6173,11 @@
           <w:p>
             <w:pPr>
               <w:rPr>
-                <w:ins w:id="135" w:author="Bonnie Jonkman" w:date="2013-02-06T12:32:00Z"/>
-                <w:rFonts w:ascii="Times New Roman" w:hAnsi="Times New Roman" w:cs="Times New Roman"/>
-              </w:rPr>
-            </w:pPr>
-            <w:ins w:id="136" w:author="Bonnie Jonkman" w:date="2013-02-06T12:32:00Z">
+                <w:ins w:id="144" w:author="Bonnie Jonkman" w:date="2013-02-06T12:32:00Z"/>
+                <w:rFonts w:ascii="Times New Roman" w:hAnsi="Times New Roman" w:cs="Times New Roman"/>
+              </w:rPr>
+            </w:pPr>
+            <w:ins w:id="145" w:author="Bonnie Jonkman" w:date="2013-02-06T12:32:00Z">
               <w:r>
                 <w:rPr>
                   <w:rFonts w:ascii="Times New Roman" w:hAnsi="Times New Roman" w:cs="Times New Roman"/>
@@ -6108,7 +6185,7 @@
                 <w:t>IsSymmetric</w:t>
               </w:r>
             </w:ins>
-            <w:ins w:id="137" w:author="Bonnie Jonkman" w:date="2013-02-06T12:38:00Z">
+            <w:ins w:id="146" w:author="Bonnie Jonkman" w:date="2013-02-06T12:38:00Z">
               <w:r>
                 <w:rPr>
                   <w:rFonts w:ascii="Times New Roman" w:hAnsi="Times New Roman" w:cs="Times New Roman"/>
@@ -6130,7 +6207,7 @@
           <w:tcPr>
             <w:tcW w:w="1210" w:type="dxa"/>
             <w:gridSpan w:val="2"/>
-            <w:tcPrChange w:id="138" w:author="Bonnie Jonkman" w:date="2013-02-06T12:37:00Z">
+            <w:tcPrChange w:id="147" w:author="Bonnie Jonkman" w:date="2013-02-06T12:37:00Z">
               <w:tcPr>
                 <w:tcW w:w="1481" w:type="dxa"/>
                 <w:gridSpan w:val="3"/>
@@ -6140,11 +6217,11 @@
           <w:p>
             <w:pPr>
               <w:rPr>
-                <w:ins w:id="139" w:author="Bonnie Jonkman" w:date="2013-02-06T12:32:00Z"/>
-                <w:rFonts w:ascii="Times New Roman" w:hAnsi="Times New Roman" w:cs="Times New Roman"/>
-              </w:rPr>
-            </w:pPr>
-            <w:ins w:id="140" w:author="Bonnie Jonkman" w:date="2013-02-06T12:32:00Z">
+                <w:ins w:id="148" w:author="Bonnie Jonkman" w:date="2013-02-06T12:32:00Z"/>
+                <w:rFonts w:ascii="Times New Roman" w:hAnsi="Times New Roman" w:cs="Times New Roman"/>
+              </w:rPr>
+            </w:pPr>
+            <w:ins w:id="149" w:author="Bonnie Jonkman" w:date="2013-02-06T12:32:00Z">
               <w:r>
                 <w:rPr>
                   <w:rFonts w:ascii="Times New Roman" w:hAnsi="Times New Roman" w:cs="Times New Roman"/>
@@ -6158,7 +6235,7 @@
           <w:tcPr>
             <w:tcW w:w="6225" w:type="dxa"/>
             <w:gridSpan w:val="3"/>
-            <w:tcPrChange w:id="141" w:author="Bonnie Jonkman" w:date="2013-02-06T12:37:00Z">
+            <w:tcPrChange w:id="150" w:author="Bonnie Jonkman" w:date="2013-02-06T12:37:00Z">
               <w:tcPr>
                 <w:tcW w:w="5954" w:type="dxa"/>
                 <w:gridSpan w:val="3"/>
@@ -6168,11 +6245,11 @@
           <w:p>
             <w:pPr>
               <w:rPr>
-                <w:ins w:id="142" w:author="Bonnie Jonkman" w:date="2013-02-06T12:32:00Z"/>
-                <w:rFonts w:ascii="Times New Roman" w:hAnsi="Times New Roman" w:cs="Times New Roman"/>
-              </w:rPr>
-            </w:pPr>
-            <w:ins w:id="143" w:author="Bonnie Jonkman" w:date="2013-02-06T12:37:00Z">
+                <w:ins w:id="151" w:author="Bonnie Jonkman" w:date="2013-02-06T12:32:00Z"/>
+                <w:rFonts w:ascii="Times New Roman" w:hAnsi="Times New Roman" w:cs="Times New Roman"/>
+              </w:rPr>
+            </w:pPr>
+            <w:ins w:id="152" w:author="Bonnie Jonkman" w:date="2013-02-06T12:37:00Z">
               <w:r>
                 <w:rPr>
                   <w:rFonts w:ascii="Times New Roman" w:hAnsi="Times New Roman" w:cs="Times New Roman"/>
@@ -6180,7 +6257,7 @@
                 <w:t>R</w:t>
               </w:r>
             </w:ins>
-            <w:ins w:id="144" w:author="Bonnie Jonkman" w:date="2013-02-06T12:36:00Z">
+            <w:ins w:id="153" w:author="Bonnie Jonkman" w:date="2013-02-06T12:36:00Z">
               <w:r>
                 <w:rPr>
                   <w:rFonts w:ascii="Times New Roman" w:hAnsi="Times New Roman" w:cs="Times New Roman"/>
@@ -6201,7 +6278,7 @@
             <w:right w:val="none" w:sz="0" w:space="0" w:color="auto"/>
             <w:insideV w:val="none" w:sz="0" w:space="0" w:color="auto"/>
           </w:tblBorders>
-          <w:tblPrExChange w:id="145" w:author="Bonnie Jonkman" w:date="2013-02-06T12:37:00Z">
+          <w:tblPrExChange w:id="154" w:author="Bonnie Jonkman" w:date="2013-02-06T12:37:00Z">
             <w:tblPrEx>
               <w:tblW w:w="0" w:type="auto"/>
               <w:tblInd w:w="425" w:type="dxa"/>
@@ -6216,7 +6293,7 @@
         </w:tblPrEx>
         <w:trPr>
           <w:cantSplit/>
-          <w:trPrChange w:id="146" w:author="Bonnie Jonkman" w:date="2013-02-06T12:37:00Z">
+          <w:trPrChange w:id="155" w:author="Bonnie Jonkman" w:date="2013-02-06T12:37:00Z">
             <w:trPr>
               <w:gridAfter w:val="0"/>
               <w:cantSplit/>
@@ -6226,7 +6303,7 @@
         <w:tc>
           <w:tcPr>
             <w:tcW w:w="1716" w:type="dxa"/>
-            <w:tcPrChange w:id="147" w:author="Bonnie Jonkman" w:date="2013-02-06T12:37:00Z">
+            <w:tcPrChange w:id="156" w:author="Bonnie Jonkman" w:date="2013-02-06T12:37:00Z">
               <w:tcPr>
                 <w:tcW w:w="1716" w:type="dxa"/>
                 <w:gridSpan w:val="2"/>
@@ -6251,7 +6328,7 @@
           <w:tcPr>
             <w:tcW w:w="1210" w:type="dxa"/>
             <w:gridSpan w:val="2"/>
-            <w:tcPrChange w:id="148" w:author="Bonnie Jonkman" w:date="2013-02-06T12:37:00Z">
+            <w:tcPrChange w:id="157" w:author="Bonnie Jonkman" w:date="2013-02-06T12:37:00Z">
               <w:tcPr>
                 <w:tcW w:w="1481" w:type="dxa"/>
                 <w:gridSpan w:val="3"/>
@@ -6312,7 +6389,7 @@
           <w:tcPr>
             <w:tcW w:w="6225" w:type="dxa"/>
             <w:gridSpan w:val="3"/>
-            <w:tcPrChange w:id="149" w:author="Bonnie Jonkman" w:date="2013-02-06T12:37:00Z">
+            <w:tcPrChange w:id="158" w:author="Bonnie Jonkman" w:date="2013-02-06T12:37:00Z">
               <w:tcPr>
                 <w:tcW w:w="5954" w:type="dxa"/>
                 <w:gridSpan w:val="3"/>
@@ -6586,7 +6663,7 @@
             <w:right w:val="none" w:sz="0" w:space="0" w:color="auto"/>
             <w:insideV w:val="none" w:sz="0" w:space="0" w:color="auto"/>
           </w:tblBorders>
-          <w:tblPrExChange w:id="150" w:author="Bonnie Jonkman" w:date="2013-02-06T12:37:00Z">
+          <w:tblPrExChange w:id="159" w:author="Bonnie Jonkman" w:date="2013-02-06T12:37:00Z">
             <w:tblPrEx>
               <w:tblW w:w="0" w:type="auto"/>
               <w:tblInd w:w="425" w:type="dxa"/>
@@ -6601,7 +6678,7 @@
         </w:tblPrEx>
         <w:trPr>
           <w:cantSplit/>
-          <w:trPrChange w:id="151" w:author="Bonnie Jonkman" w:date="2013-02-06T12:37:00Z">
+          <w:trPrChange w:id="160" w:author="Bonnie Jonkman" w:date="2013-02-06T12:37:00Z">
             <w:trPr>
               <w:gridAfter w:val="0"/>
               <w:cantSplit/>
@@ -6611,7 +6688,7 @@
         <w:tc>
           <w:tcPr>
             <w:tcW w:w="1716" w:type="dxa"/>
-            <w:tcPrChange w:id="152" w:author="Bonnie Jonkman" w:date="2013-02-06T12:37:00Z">
+            <w:tcPrChange w:id="161" w:author="Bonnie Jonkman" w:date="2013-02-06T12:37:00Z">
               <w:tcPr>
                 <w:tcW w:w="1716" w:type="dxa"/>
                 <w:gridSpan w:val="2"/>
@@ -6636,7 +6713,7 @@
           <w:tcPr>
             <w:tcW w:w="1210" w:type="dxa"/>
             <w:gridSpan w:val="2"/>
-            <w:tcPrChange w:id="153" w:author="Bonnie Jonkman" w:date="2013-02-06T12:37:00Z">
+            <w:tcPrChange w:id="162" w:author="Bonnie Jonkman" w:date="2013-02-06T12:37:00Z">
               <w:tcPr>
                 <w:tcW w:w="1481" w:type="dxa"/>
                 <w:gridSpan w:val="3"/>
@@ -6692,7 +6769,7 @@
           <w:tcPr>
             <w:tcW w:w="6225" w:type="dxa"/>
             <w:gridSpan w:val="3"/>
-            <w:tcPrChange w:id="154" w:author="Bonnie Jonkman" w:date="2013-02-06T12:37:00Z">
+            <w:tcPrChange w:id="163" w:author="Bonnie Jonkman" w:date="2013-02-06T12:37:00Z">
               <w:tcPr>
                 <w:tcW w:w="5954" w:type="dxa"/>
                 <w:gridSpan w:val="3"/>
@@ -6974,7 +7051,7 @@
             <w:right w:val="none" w:sz="0" w:space="0" w:color="auto"/>
             <w:insideV w:val="none" w:sz="0" w:space="0" w:color="auto"/>
           </w:tblBorders>
-          <w:tblPrExChange w:id="155" w:author="Bonnie Jonkman" w:date="2013-02-06T12:37:00Z">
+          <w:tblPrExChange w:id="164" w:author="Bonnie Jonkman" w:date="2013-02-06T12:37:00Z">
             <w:tblPrEx>
               <w:tblW w:w="0" w:type="auto"/>
               <w:tblInd w:w="425" w:type="dxa"/>
@@ -6989,7 +7066,7 @@
         </w:tblPrEx>
         <w:trPr>
           <w:cantSplit/>
-          <w:trPrChange w:id="156" w:author="Bonnie Jonkman" w:date="2013-02-06T12:37:00Z">
+          <w:trPrChange w:id="165" w:author="Bonnie Jonkman" w:date="2013-02-06T12:37:00Z">
             <w:trPr>
               <w:gridAfter w:val="0"/>
               <w:cantSplit/>
@@ -6999,7 +7076,7 @@
         <w:tc>
           <w:tcPr>
             <w:tcW w:w="1716" w:type="dxa"/>
-            <w:tcPrChange w:id="157" w:author="Bonnie Jonkman" w:date="2013-02-06T12:37:00Z">
+            <w:tcPrChange w:id="166" w:author="Bonnie Jonkman" w:date="2013-02-06T12:37:00Z">
               <w:tcPr>
                 <w:tcW w:w="1716" w:type="dxa"/>
                 <w:gridSpan w:val="2"/>
@@ -7038,7 +7115,7 @@
           <w:tcPr>
             <w:tcW w:w="1297" w:type="dxa"/>
             <w:gridSpan w:val="3"/>
-            <w:tcPrChange w:id="158" w:author="Bonnie Jonkman" w:date="2013-02-06T12:37:00Z">
+            <w:tcPrChange w:id="167" w:author="Bonnie Jonkman" w:date="2013-02-06T12:37:00Z">
               <w:tcPr>
                 <w:tcW w:w="1481" w:type="dxa"/>
                 <w:gridSpan w:val="3"/>
@@ -7075,7 +7152,7 @@
           <w:tcPr>
             <w:tcW w:w="6138" w:type="dxa"/>
             <w:gridSpan w:val="2"/>
-            <w:tcPrChange w:id="159" w:author="Bonnie Jonkman" w:date="2013-02-06T12:37:00Z">
+            <w:tcPrChange w:id="168" w:author="Bonnie Jonkman" w:date="2013-02-06T12:37:00Z">
               <w:tcPr>
                 <w:tcW w:w="5954" w:type="dxa"/>
                 <w:gridSpan w:val="3"/>
@@ -7107,7 +7184,7 @@
             <w:right w:val="none" w:sz="0" w:space="0" w:color="auto"/>
             <w:insideV w:val="none" w:sz="0" w:space="0" w:color="auto"/>
           </w:tblBorders>
-          <w:tblPrExChange w:id="160" w:author="Bonnie Jonkman" w:date="2013-02-06T12:37:00Z">
+          <w:tblPrExChange w:id="169" w:author="Bonnie Jonkman" w:date="2013-02-06T12:37:00Z">
             <w:tblPrEx>
               <w:tblW w:w="0" w:type="auto"/>
               <w:tblInd w:w="425" w:type="dxa"/>
@@ -7122,7 +7199,7 @@
         </w:tblPrEx>
         <w:trPr>
           <w:cantSplit/>
-          <w:trPrChange w:id="161" w:author="Bonnie Jonkman" w:date="2013-02-06T12:37:00Z">
+          <w:trPrChange w:id="170" w:author="Bonnie Jonkman" w:date="2013-02-06T12:37:00Z">
             <w:trPr>
               <w:gridAfter w:val="0"/>
               <w:cantSplit/>
@@ -7132,7 +7209,7 @@
         <w:tc>
           <w:tcPr>
             <w:tcW w:w="1716" w:type="dxa"/>
-            <w:tcPrChange w:id="162" w:author="Bonnie Jonkman" w:date="2013-02-06T12:37:00Z">
+            <w:tcPrChange w:id="171" w:author="Bonnie Jonkman" w:date="2013-02-06T12:37:00Z">
               <w:tcPr>
                 <w:tcW w:w="1716" w:type="dxa"/>
                 <w:gridSpan w:val="2"/>
@@ -7157,7 +7234,7 @@
           <w:tcPr>
             <w:tcW w:w="1297" w:type="dxa"/>
             <w:gridSpan w:val="3"/>
-            <w:tcPrChange w:id="163" w:author="Bonnie Jonkman" w:date="2013-02-06T12:37:00Z">
+            <w:tcPrChange w:id="172" w:author="Bonnie Jonkman" w:date="2013-02-06T12:37:00Z">
               <w:tcPr>
                 <w:tcW w:w="1481" w:type="dxa"/>
                 <w:gridSpan w:val="3"/>
@@ -7182,7 +7259,7 @@
           <w:tcPr>
             <w:tcW w:w="6138" w:type="dxa"/>
             <w:gridSpan w:val="2"/>
-            <w:tcPrChange w:id="164" w:author="Bonnie Jonkman" w:date="2013-02-06T12:37:00Z">
+            <w:tcPrChange w:id="173" w:author="Bonnie Jonkman" w:date="2013-02-06T12:37:00Z">
               <w:tcPr>
                 <w:tcW w:w="5954" w:type="dxa"/>
                 <w:gridSpan w:val="3"/>
@@ -7259,7 +7336,7 @@
             <w:right w:val="none" w:sz="0" w:space="0" w:color="auto"/>
             <w:insideV w:val="none" w:sz="0" w:space="0" w:color="auto"/>
           </w:tblBorders>
-          <w:tblPrExChange w:id="165" w:author="Bonnie Jonkman" w:date="2013-02-06T12:37:00Z">
+          <w:tblPrExChange w:id="174" w:author="Bonnie Jonkman" w:date="2013-02-06T12:37:00Z">
             <w:tblPrEx>
               <w:tblW w:w="0" w:type="auto"/>
               <w:tblInd w:w="425" w:type="dxa"/>
@@ -7274,7 +7351,7 @@
         </w:tblPrEx>
         <w:trPr>
           <w:cantSplit/>
-          <w:trPrChange w:id="166" w:author="Bonnie Jonkman" w:date="2013-02-06T12:37:00Z">
+          <w:trPrChange w:id="175" w:author="Bonnie Jonkman" w:date="2013-02-06T12:37:00Z">
             <w:trPr>
               <w:gridAfter w:val="0"/>
               <w:cantSplit/>
@@ -7284,7 +7361,7 @@
         <w:tc>
           <w:tcPr>
             <w:tcW w:w="1716" w:type="dxa"/>
-            <w:tcPrChange w:id="167" w:author="Bonnie Jonkman" w:date="2013-02-06T12:37:00Z">
+            <w:tcPrChange w:id="176" w:author="Bonnie Jonkman" w:date="2013-02-06T12:37:00Z">
               <w:tcPr>
                 <w:tcW w:w="1716" w:type="dxa"/>
                 <w:gridSpan w:val="2"/>
@@ -7309,7 +7386,7 @@
           <w:tcPr>
             <w:tcW w:w="1297" w:type="dxa"/>
             <w:gridSpan w:val="3"/>
-            <w:tcPrChange w:id="168" w:author="Bonnie Jonkman" w:date="2013-02-06T12:37:00Z">
+            <w:tcPrChange w:id="177" w:author="Bonnie Jonkman" w:date="2013-02-06T12:37:00Z">
               <w:tcPr>
                 <w:tcW w:w="1481" w:type="dxa"/>
                 <w:gridSpan w:val="3"/>
@@ -7328,7 +7405,7 @@
           <w:tcPr>
             <w:tcW w:w="6138" w:type="dxa"/>
             <w:gridSpan w:val="2"/>
-            <w:tcPrChange w:id="169" w:author="Bonnie Jonkman" w:date="2013-02-06T12:37:00Z">
+            <w:tcPrChange w:id="178" w:author="Bonnie Jonkman" w:date="2013-02-06T12:37:00Z">
               <w:tcPr>
                 <w:tcW w:w="5954" w:type="dxa"/>
                 <w:gridSpan w:val="3"/>
@@ -7404,7 +7481,7 @@
             <w:right w:val="none" w:sz="0" w:space="0" w:color="auto"/>
             <w:insideV w:val="none" w:sz="0" w:space="0" w:color="auto"/>
           </w:tblBorders>
-          <w:tblPrExChange w:id="170" w:author="Bonnie Jonkman" w:date="2013-02-06T12:37:00Z">
+          <w:tblPrExChange w:id="179" w:author="Bonnie Jonkman" w:date="2013-02-06T12:37:00Z">
             <w:tblPrEx>
               <w:tblW w:w="0" w:type="auto"/>
               <w:tblInd w:w="425" w:type="dxa"/>
@@ -7419,7 +7496,7 @@
         </w:tblPrEx>
         <w:trPr>
           <w:cantSplit/>
-          <w:trPrChange w:id="171" w:author="Bonnie Jonkman" w:date="2013-02-06T12:37:00Z">
+          <w:trPrChange w:id="180" w:author="Bonnie Jonkman" w:date="2013-02-06T12:37:00Z">
             <w:trPr>
               <w:gridAfter w:val="0"/>
               <w:cantSplit/>
@@ -7429,7 +7506,7 @@
         <w:tc>
           <w:tcPr>
             <w:tcW w:w="1716" w:type="dxa"/>
-            <w:tcPrChange w:id="172" w:author="Bonnie Jonkman" w:date="2013-02-06T12:37:00Z">
+            <w:tcPrChange w:id="181" w:author="Bonnie Jonkman" w:date="2013-02-06T12:37:00Z">
               <w:tcPr>
                 <w:tcW w:w="1716" w:type="dxa"/>
                 <w:gridSpan w:val="2"/>
@@ -7454,7 +7531,7 @@
           <w:tcPr>
             <w:tcW w:w="1297" w:type="dxa"/>
             <w:gridSpan w:val="3"/>
-            <w:tcPrChange w:id="173" w:author="Bonnie Jonkman" w:date="2013-02-06T12:37:00Z">
+            <w:tcPrChange w:id="182" w:author="Bonnie Jonkman" w:date="2013-02-06T12:37:00Z">
               <w:tcPr>
                 <w:tcW w:w="1481" w:type="dxa"/>
                 <w:gridSpan w:val="3"/>
@@ -7551,7 +7628,7 @@
           <w:tcPr>
             <w:tcW w:w="6138" w:type="dxa"/>
             <w:gridSpan w:val="2"/>
-            <w:tcPrChange w:id="174" w:author="Bonnie Jonkman" w:date="2013-02-06T12:37:00Z">
+            <w:tcPrChange w:id="183" w:author="Bonnie Jonkman" w:date="2013-02-06T12:37:00Z">
               <w:tcPr>
                 <w:tcW w:w="5954" w:type="dxa"/>
                 <w:gridSpan w:val="3"/>
@@ -8484,7 +8561,7 @@
         <w:gridCol w:w="1722"/>
         <w:gridCol w:w="1408"/>
         <w:gridCol w:w="6014"/>
-        <w:tblGridChange w:id="175">
+        <w:tblGridChange w:id="184">
           <w:tblGrid>
             <w:gridCol w:w="425"/>
             <w:gridCol w:w="1729"/>
@@ -8781,7 +8858,7 @@
               </w:rPr>
               <w:br/>
             </w:r>
-            <w:ins w:id="176" w:author="Bonnie Jonkman" w:date="2012-12-18T11:42:00Z">
+            <w:ins w:id="185" w:author="Bonnie Jonkman" w:date="2012-12-18T11:42:00Z">
               <w:r>
                 <w:rPr>
                   <w:rFonts w:ascii="Times New Roman" w:hAnsi="Times New Roman" w:cs="Times New Roman"/>
@@ -8795,7 +8872,7 @@
               </w:rPr>
               <w:t>ErrStat</w:t>
             </w:r>
-            <w:ins w:id="177" w:author="Bonnie Jonkman" w:date="2012-12-18T11:43:00Z">
+            <w:ins w:id="186" w:author="Bonnie Jonkman" w:date="2012-12-18T11:43:00Z">
               <w:r>
                 <w:rPr>
                   <w:rFonts w:ascii="Times New Roman" w:hAnsi="Times New Roman" w:cs="Times New Roman"/>
@@ -8803,7 +8880,7 @@
                 <w:t>]</w:t>
               </w:r>
             </w:ins>
-            <w:ins w:id="178" w:author="Bonnie Jonkman" w:date="2012-12-18T11:42:00Z">
+            <w:ins w:id="187" w:author="Bonnie Jonkman" w:date="2012-12-18T11:42:00Z">
               <w:r>
                 <w:rPr>
                   <w:rFonts w:ascii="Times New Roman" w:hAnsi="Times New Roman" w:cs="Times New Roman"/>
@@ -8879,7 +8956,7 @@
               </w:rPr>
               <w:t xml:space="preserve"> when 2 or 3 dimensional arrays are request</w:t>
             </w:r>
-            <w:del w:id="179" w:author="Bonnie Jonkman" w:date="2013-02-04T11:57:00Z">
+            <w:del w:id="188" w:author="Bonnie Jonkman" w:date="2013-02-04T11:57:00Z">
               <w:r>
                 <w:rPr>
                   <w:rFonts w:ascii="Times New Roman" w:hAnsi="Times New Roman" w:cs="Times New Roman"/>
@@ -9059,7 +9136,7 @@
       <w:tr>
         <w:trPr>
           <w:cantSplit/>
-          <w:ins w:id="180" w:author="Bonnie Jonkman" w:date="2013-02-04T11:55:00Z"/>
+          <w:ins w:id="189" w:author="Bonnie Jonkman" w:date="2013-02-04T11:55:00Z"/>
         </w:trPr>
         <w:tc>
           <w:tcPr>
@@ -9069,11 +9146,11 @@
           <w:p>
             <w:pPr>
               <w:rPr>
-                <w:ins w:id="181" w:author="Bonnie Jonkman" w:date="2013-02-04T11:55:00Z"/>
-                <w:rFonts w:ascii="Times New Roman" w:hAnsi="Times New Roman" w:cs="Times New Roman"/>
-              </w:rPr>
-            </w:pPr>
-            <w:ins w:id="182" w:author="Bonnie Jonkman" w:date="2013-02-04T11:55:00Z">
+                <w:ins w:id="190" w:author="Bonnie Jonkman" w:date="2013-02-04T11:55:00Z"/>
+                <w:rFonts w:ascii="Times New Roman" w:hAnsi="Times New Roman" w:cs="Times New Roman"/>
+              </w:rPr>
+            </w:pPr>
+            <w:ins w:id="191" w:author="Bonnie Jonkman" w:date="2013-02-04T11:55:00Z">
               <w:r>
                 <w:rPr>
                   <w:rFonts w:ascii="Times New Roman" w:hAnsi="Times New Roman" w:cs="Times New Roman"/>
@@ -9087,7 +9164,7 @@
                 <w:br/>
               </w:r>
             </w:ins>
-            <w:ins w:id="183" w:author="Bonnie Jonkman" w:date="2013-02-04T11:56:00Z">
+            <w:ins w:id="192" w:author="Bonnie Jonkman" w:date="2013-02-04T11:56:00Z">
               <w:r>
                 <w:rPr>
                   <w:rFonts w:ascii="Times New Roman" w:hAnsi="Times New Roman" w:cs="Times New Roman"/>
@@ -9106,11 +9183,11 @@
           <w:p>
             <w:pPr>
               <w:rPr>
-                <w:ins w:id="184" w:author="Bonnie Jonkman" w:date="2013-02-04T11:55:00Z"/>
-                <w:rFonts w:ascii="Times New Roman" w:hAnsi="Times New Roman" w:cs="Times New Roman"/>
-              </w:rPr>
-            </w:pPr>
-            <w:ins w:id="185" w:author="Bonnie Jonkman" w:date="2013-02-04T11:56:00Z">
+                <w:ins w:id="193" w:author="Bonnie Jonkman" w:date="2013-02-04T11:55:00Z"/>
+                <w:rFonts w:ascii="Times New Roman" w:hAnsi="Times New Roman" w:cs="Times New Roman"/>
+              </w:rPr>
+            </w:pPr>
+            <w:ins w:id="194" w:author="Bonnie Jonkman" w:date="2013-02-04T11:56:00Z">
               <w:r>
                 <w:rPr>
                   <w:rFonts w:ascii="Times New Roman" w:hAnsi="Times New Roman" w:cs="Times New Roman"/>
@@ -9227,11 +9304,11 @@
           <w:p>
             <w:pPr>
               <w:rPr>
-                <w:ins w:id="186" w:author="Bonnie Jonkman" w:date="2013-02-04T11:55:00Z"/>
-                <w:rFonts w:ascii="Times New Roman" w:hAnsi="Times New Roman" w:cs="Times New Roman"/>
-              </w:rPr>
-            </w:pPr>
-            <w:ins w:id="187" w:author="Bonnie Jonkman" w:date="2013-02-04T11:56:00Z">
+                <w:ins w:id="195" w:author="Bonnie Jonkman" w:date="2013-02-04T11:55:00Z"/>
+                <w:rFonts w:ascii="Times New Roman" w:hAnsi="Times New Roman" w:cs="Times New Roman"/>
+              </w:rPr>
+            </w:pPr>
+            <w:ins w:id="196" w:author="Bonnie Jonkman" w:date="2013-02-04T11:56:00Z">
               <w:r>
                 <w:rPr>
                   <w:rFonts w:ascii="Times New Roman" w:hAnsi="Times New Roman" w:cs="Times New Roman"/>
@@ -9239,7 +9316,7 @@
                 <w:t>Allocates integer</w:t>
               </w:r>
             </w:ins>
-            <w:ins w:id="188" w:author="Bonnie Jonkman" w:date="2013-02-04T12:00:00Z">
+            <w:ins w:id="197" w:author="Bonnie Jonkman" w:date="2013-02-04T12:00:00Z">
               <w:r>
                 <w:rPr>
                   <w:rFonts w:ascii="Times New Roman" w:hAnsi="Times New Roman" w:cs="Times New Roman"/>
@@ -9247,7 +9324,7 @@
                 <w:t xml:space="preserve"> and</w:t>
               </w:r>
             </w:ins>
-            <w:ins w:id="189" w:author="Bonnie Jonkman" w:date="2013-02-04T11:56:00Z">
+            <w:ins w:id="198" w:author="Bonnie Jonkman" w:date="2013-02-04T11:56:00Z">
               <w:r>
                 <w:rPr>
                   <w:rFonts w:ascii="Times New Roman" w:hAnsi="Times New Roman" w:cs="Times New Roman"/>
@@ -9255,7 +9332,7 @@
                 <w:t xml:space="preserve">  real</w:t>
               </w:r>
             </w:ins>
-            <w:ins w:id="190" w:author="Bonnie Jonkman" w:date="2013-02-04T12:00:00Z">
+            <w:ins w:id="199" w:author="Bonnie Jonkman" w:date="2013-02-04T12:00:00Z">
               <w:r>
                 <w:rPr>
                   <w:rFonts w:ascii="Times New Roman" w:hAnsi="Times New Roman" w:cs="Times New Roman"/>
@@ -9263,7 +9340,7 @@
                 <w:t xml:space="preserve"> pointer arrays</w:t>
               </w:r>
             </w:ins>
-            <w:ins w:id="191" w:author="Bonnie Jonkman" w:date="2013-02-04T11:57:00Z">
+            <w:ins w:id="200" w:author="Bonnie Jonkman" w:date="2013-02-04T11:57:00Z">
               <w:r>
                 <w:rPr>
                   <w:rFonts w:ascii="Times New Roman" w:hAnsi="Times New Roman" w:cs="Times New Roman"/>
@@ -9271,7 +9348,7 @@
                 <w:t>.</w:t>
               </w:r>
             </w:ins>
-            <w:ins w:id="192" w:author="Bonnie Jonkman" w:date="2013-02-04T11:56:00Z">
+            <w:ins w:id="201" w:author="Bonnie Jonkman" w:date="2013-02-04T11:56:00Z">
               <w:r>
                 <w:rPr>
                   <w:rFonts w:ascii="Times New Roman" w:hAnsi="Times New Roman" w:cs="Times New Roman"/>
@@ -9452,7 +9529,7 @@
               </w:rPr>
               <w:br/>
             </w:r>
-            <w:ins w:id="193" w:author="Bonnie Jonkman" w:date="2012-12-18T11:45:00Z">
+            <w:ins w:id="202" w:author="Bonnie Jonkman" w:date="2012-12-18T11:45:00Z">
               <w:r>
                 <w:rPr>
                   <w:rFonts w:ascii="Times New Roman" w:hAnsi="Times New Roman" w:cs="Times New Roman"/>
@@ -9466,7 +9543,7 @@
               </w:rPr>
               <w:t>TrapErrors</w:t>
             </w:r>
-            <w:ins w:id="194" w:author="Bonnie Jonkman" w:date="2012-12-18T11:45:00Z">
+            <w:ins w:id="203" w:author="Bonnie Jonkman" w:date="2012-12-18T11:45:00Z">
               <w:r>
                 <w:rPr>
                   <w:rFonts w:ascii="Times New Roman" w:hAnsi="Times New Roman" w:cs="Times New Roman"/>
@@ -9523,7 +9600,7 @@
       <w:tr>
         <w:trPr>
           <w:cantSplit/>
-          <w:del w:id="195" w:author="Bonnie Jonkman" w:date="2013-02-06T11:34:00Z"/>
+          <w:del w:id="204" w:author="Bonnie Jonkman" w:date="2013-02-06T11:34:00Z"/>
         </w:trPr>
         <w:tc>
           <w:tcPr>
@@ -9533,12 +9610,12 @@
           <w:p>
             <w:pPr>
               <w:rPr>
-                <w:del w:id="196" w:author="Bonnie Jonkman" w:date="2013-02-06T11:34:00Z"/>
+                <w:del w:id="205" w:author="Bonnie Jonkman" w:date="2013-02-06T11:34:00Z"/>
                 <w:rFonts w:ascii="Times New Roman" w:hAnsi="Times New Roman" w:cs="Times New Roman"/>
                 <w:u w:val="single"/>
               </w:rPr>
             </w:pPr>
-            <w:del w:id="197" w:author="Bonnie Jonkman" w:date="2013-02-06T11:34:00Z">
+            <w:del w:id="206" w:author="Bonnie Jonkman" w:date="2013-02-06T11:34:00Z">
               <w:r>
                 <w:rPr>
                   <w:rFonts w:ascii="Times New Roman" w:hAnsi="Times New Roman" w:cs="Times New Roman"/>
@@ -9555,7 +9632,7 @@
           <w:p>
             <w:pPr>
               <w:rPr>
-                <w:del w:id="198" w:author="Bonnie Jonkman" w:date="2013-02-06T11:34:00Z"/>
+                <w:del w:id="207" w:author="Bonnie Jonkman" w:date="2013-02-06T11:34:00Z"/>
                 <w:rFonts w:ascii="Times New Roman" w:hAnsi="Times New Roman" w:cs="Times New Roman"/>
                 <w:u w:val="single"/>
               </w:rPr>
@@ -9569,12 +9646,12 @@
           <w:p>
             <w:pPr>
               <w:rPr>
-                <w:del w:id="199" w:author="Bonnie Jonkman" w:date="2013-02-06T11:34:00Z"/>
+                <w:del w:id="208" w:author="Bonnie Jonkman" w:date="2013-02-06T11:34:00Z"/>
                 <w:rFonts w:ascii="Times New Roman" w:hAnsi="Times New Roman" w:cs="Times New Roman"/>
                 <w:u w:val="single"/>
               </w:rPr>
             </w:pPr>
-            <w:del w:id="200" w:author="Bonnie Jonkman" w:date="2013-02-06T11:34:00Z">
+            <w:del w:id="209" w:author="Bonnie Jonkman" w:date="2013-02-06T11:34:00Z">
               <w:r>
                 <w:rPr>
                   <w:rFonts w:ascii="Times New Roman" w:hAnsi="Times New Roman" w:cs="Times New Roman"/>
@@ -10188,7 +10265,7 @@
       <w:tr>
         <w:trPr>
           <w:cantSplit/>
-          <w:del w:id="201" w:author="Bonnie Jonkman" w:date="2013-02-04T13:09:00Z"/>
+          <w:del w:id="210" w:author="Bonnie Jonkman" w:date="2013-02-04T13:09:00Z"/>
         </w:trPr>
         <w:tc>
           <w:tcPr>
@@ -10198,13 +10275,13 @@
           <w:p>
             <w:pPr>
               <w:rPr>
-                <w:del w:id="202" w:author="Bonnie Jonkman" w:date="2013-02-04T13:09:00Z"/>
-                <w:rFonts w:ascii="Times New Roman" w:hAnsi="Times New Roman" w:cs="Times New Roman"/>
-              </w:rPr>
-            </w:pPr>
-            <w:moveFromRangeStart w:id="203" w:author="Bonnie Jonkman" w:date="2013-02-04T12:01:00Z" w:name="move347742627"/>
-            <w:moveFrom w:id="204" w:author="Bonnie Jonkman" w:date="2013-02-04T12:01:00Z">
-              <w:del w:id="205" w:author="Bonnie Jonkman" w:date="2013-02-04T13:09:00Z">
+                <w:del w:id="211" w:author="Bonnie Jonkman" w:date="2013-02-04T13:09:00Z"/>
+                <w:rFonts w:ascii="Times New Roman" w:hAnsi="Times New Roman" w:cs="Times New Roman"/>
+              </w:rPr>
+            </w:pPr>
+            <w:moveFromRangeStart w:id="212" w:author="Bonnie Jonkman" w:date="2013-02-04T12:01:00Z" w:name="move347742627"/>
+            <w:moveFrom w:id="213" w:author="Bonnie Jonkman" w:date="2013-02-04T12:01:00Z">
+              <w:del w:id="214" w:author="Bonnie Jonkman" w:date="2013-02-04T13:09:00Z">
                 <w:r>
                   <w:rPr>
                     <w:rFonts w:ascii="Times New Roman" w:hAnsi="Times New Roman" w:cs="Times New Roman"/>
@@ -10236,12 +10313,12 @@
           <w:p>
             <w:pPr>
               <w:rPr>
-                <w:del w:id="206" w:author="Bonnie Jonkman" w:date="2013-02-04T13:09:00Z"/>
-                <w:rFonts w:ascii="Times New Roman" w:hAnsi="Times New Roman" w:cs="Times New Roman"/>
-              </w:rPr>
-            </w:pPr>
-            <w:moveFrom w:id="207" w:author="Bonnie Jonkman" w:date="2013-02-04T12:01:00Z">
-              <w:del w:id="208" w:author="Bonnie Jonkman" w:date="2013-02-04T13:09:00Z">
+                <w:del w:id="215" w:author="Bonnie Jonkman" w:date="2013-02-04T13:09:00Z"/>
+                <w:rFonts w:ascii="Times New Roman" w:hAnsi="Times New Roman" w:cs="Times New Roman"/>
+              </w:rPr>
+            </w:pPr>
+            <w:moveFrom w:id="216" w:author="Bonnie Jonkman" w:date="2013-02-04T12:01:00Z">
+              <w:del w:id="217" w:author="Bonnie Jonkman" w:date="2013-02-04T13:09:00Z">
                 <w:r>
                   <w:rPr>
                     <w:rFonts w:ascii="Times New Roman" w:hAnsi="Times New Roman" w:cs="Times New Roman"/>
@@ -10259,12 +10336,12 @@
           <w:p>
             <w:pPr>
               <w:rPr>
-                <w:del w:id="209" w:author="Bonnie Jonkman" w:date="2013-02-04T13:09:00Z"/>
-                <w:rFonts w:ascii="Times New Roman" w:hAnsi="Times New Roman" w:cs="Times New Roman"/>
-              </w:rPr>
-            </w:pPr>
-            <w:moveFrom w:id="210" w:author="Bonnie Jonkman" w:date="2013-02-04T12:01:00Z">
-              <w:del w:id="211" w:author="Bonnie Jonkman" w:date="2013-02-04T13:09:00Z">
+                <w:del w:id="218" w:author="Bonnie Jonkman" w:date="2013-02-04T13:09:00Z"/>
+                <w:rFonts w:ascii="Times New Roman" w:hAnsi="Times New Roman" w:cs="Times New Roman"/>
+              </w:rPr>
+            </w:pPr>
+            <w:moveFrom w:id="219" w:author="Bonnie Jonkman" w:date="2013-02-04T12:01:00Z">
+              <w:del w:id="220" w:author="Bonnie Jonkman" w:date="2013-02-04T13:09:00Z">
                 <w:r>
                   <w:rPr>
                     <w:rFonts w:ascii="Times New Roman" w:hAnsi="Times New Roman" w:cs="Times New Roman"/>
@@ -10276,7 +10353,7 @@
           </w:p>
         </w:tc>
       </w:tr>
-      <w:moveFromRangeEnd w:id="203"/>
+      <w:moveFromRangeEnd w:id="212"/>
       <w:tr>
         <w:tblPrEx>
           <w:tblW w:w="0" w:type="auto"/>
@@ -10287,7 +10364,7 @@
             <w:right w:val="none" w:sz="0" w:space="0" w:color="auto"/>
             <w:insideV w:val="none" w:sz="0" w:space="0" w:color="auto"/>
           </w:tblBorders>
-          <w:tblPrExChange w:id="212" w:author="Bonnie Jonkman" w:date="2013-01-22T13:23:00Z">
+          <w:tblPrExChange w:id="221" w:author="Bonnie Jonkman" w:date="2013-01-22T13:23:00Z">
             <w:tblPrEx>
               <w:tblW w:w="0" w:type="auto"/>
               <w:tblInd w:w="425" w:type="dxa"/>
@@ -10304,8 +10381,8 @@
           <w:gridBefore w:val="1"/>
           <w:wBefore w:w="7" w:type="dxa"/>
           <w:cantSplit/>
-          <w:ins w:id="213" w:author="Bonnie Jonkman" w:date="2013-01-22T13:22:00Z"/>
-          <w:trPrChange w:id="214" w:author="Bonnie Jonkman" w:date="2013-01-22T13:23:00Z">
+          <w:ins w:id="222" w:author="Bonnie Jonkman" w:date="2013-01-22T13:22:00Z"/>
+          <w:trPrChange w:id="223" w:author="Bonnie Jonkman" w:date="2013-01-22T13:23:00Z">
             <w:trPr>
               <w:gridAfter w:val="0"/>
               <w:wBefore w:w="7" w:type="dxa"/>
@@ -10316,7 +10393,7 @@
         <w:tc>
           <w:tcPr>
             <w:tcW w:w="1722" w:type="dxa"/>
-            <w:tcPrChange w:id="215" w:author="Bonnie Jonkman" w:date="2013-01-22T13:23:00Z">
+            <w:tcPrChange w:id="224" w:author="Bonnie Jonkman" w:date="2013-01-22T13:23:00Z">
               <w:tcPr>
                 <w:tcW w:w="3614" w:type="dxa"/>
                 <w:gridSpan w:val="4"/>
@@ -10326,11 +10403,11 @@
           <w:p>
             <w:pPr>
               <w:rPr>
-                <w:ins w:id="216" w:author="Bonnie Jonkman" w:date="2013-01-22T13:22:00Z"/>
-                <w:rFonts w:ascii="Times New Roman" w:hAnsi="Times New Roman" w:cs="Times New Roman"/>
-              </w:rPr>
-            </w:pPr>
-            <w:ins w:id="217" w:author="Bonnie Jonkman" w:date="2013-01-22T13:22:00Z">
+                <w:ins w:id="225" w:author="Bonnie Jonkman" w:date="2013-01-22T13:22:00Z"/>
+                <w:rFonts w:ascii="Times New Roman" w:hAnsi="Times New Roman" w:cs="Times New Roman"/>
+              </w:rPr>
+            </w:pPr>
+            <w:ins w:id="226" w:author="Bonnie Jonkman" w:date="2013-01-22T13:22:00Z">
               <w:r>
                 <w:rPr>
                   <w:rFonts w:ascii="Times New Roman" w:hAnsi="Times New Roman" w:cs="Times New Roman"/>
@@ -10343,7 +10420,7 @@
         <w:tc>
           <w:tcPr>
             <w:tcW w:w="1408" w:type="dxa"/>
-            <w:tcPrChange w:id="218" w:author="Bonnie Jonkman" w:date="2013-01-22T13:23:00Z">
+            <w:tcPrChange w:id="227" w:author="Bonnie Jonkman" w:date="2013-01-22T13:23:00Z">
               <w:tcPr>
                 <w:tcW w:w="1292" w:type="dxa"/>
               </w:tcPr>
@@ -10352,11 +10429,11 @@
           <w:p>
             <w:pPr>
               <w:rPr>
-                <w:ins w:id="219" w:author="Bonnie Jonkman" w:date="2013-01-22T13:22:00Z"/>
-                <w:rFonts w:ascii="Times New Roman" w:hAnsi="Times New Roman" w:cs="Times New Roman"/>
-              </w:rPr>
-            </w:pPr>
-            <w:ins w:id="220" w:author="Bonnie Jonkman" w:date="2013-01-22T13:22:00Z">
+                <w:ins w:id="228" w:author="Bonnie Jonkman" w:date="2013-01-22T13:22:00Z"/>
+                <w:rFonts w:ascii="Times New Roman" w:hAnsi="Times New Roman" w:cs="Times New Roman"/>
+              </w:rPr>
+            </w:pPr>
+            <w:ins w:id="229" w:author="Bonnie Jonkman" w:date="2013-01-22T13:22:00Z">
               <w:r>
                 <w:rPr>
                   <w:rFonts w:ascii="Times New Roman" w:hAnsi="Times New Roman" w:cs="Times New Roman"/>
@@ -10383,7 +10460,7 @@
         <w:tc>
           <w:tcPr>
             <w:tcW w:w="6014" w:type="dxa"/>
-            <w:tcPrChange w:id="221" w:author="Bonnie Jonkman" w:date="2013-01-22T13:23:00Z">
+            <w:tcPrChange w:id="230" w:author="Bonnie Jonkman" w:date="2013-01-22T13:23:00Z">
               <w:tcPr>
                 <w:tcW w:w="4238" w:type="dxa"/>
               </w:tcPr>
@@ -10392,11 +10469,11 @@
           <w:p>
             <w:pPr>
               <w:rPr>
-                <w:ins w:id="222" w:author="Bonnie Jonkman" w:date="2013-01-22T13:22:00Z"/>
-                <w:rFonts w:ascii="Times New Roman" w:hAnsi="Times New Roman" w:cs="Times New Roman"/>
-              </w:rPr>
-            </w:pPr>
-            <w:ins w:id="223" w:author="Bonnie Jonkman" w:date="2013-01-22T13:22:00Z">
+                <w:ins w:id="231" w:author="Bonnie Jonkman" w:date="2013-01-22T13:22:00Z"/>
+                <w:rFonts w:ascii="Times New Roman" w:hAnsi="Times New Roman" w:cs="Times New Roman"/>
+              </w:rPr>
+            </w:pPr>
+            <w:ins w:id="232" w:author="Bonnie Jonkman" w:date="2013-01-22T13:22:00Z">
               <w:r>
                 <w:rPr>
                   <w:rFonts w:ascii="Times New Roman" w:hAnsi="Times New Roman" w:cs="Times New Roman"/>
@@ -10484,7 +10561,7 @@
               </w:rPr>
               <w:t>UnIn</w:t>
             </w:r>
-            <w:ins w:id="224" w:author="Bonnie Jonkman" w:date="2012-12-18T11:48:00Z">
+            <w:ins w:id="233" w:author="Bonnie Jonkman" w:date="2012-12-18T11:48:00Z">
               <w:r>
                 <w:rPr>
                   <w:rFonts w:ascii="Times New Roman" w:hAnsi="Times New Roman" w:cs="Times New Roman"/>
@@ -10524,7 +10601,7 @@
               </w:rPr>
               <w:t xml:space="preserve">eturns a unit number </w:t>
             </w:r>
-            <w:ins w:id="225" w:author="Bonnie Jonkman" w:date="2012-12-18T12:13:00Z">
+            <w:ins w:id="234" w:author="Bonnie Jonkman" w:date="2012-12-18T12:13:00Z">
               <w:r>
                 <w:rPr>
                   <w:rFonts w:ascii="Times New Roman" w:hAnsi="Times New Roman" w:cs="Times New Roman"/>
@@ -11548,7 +11625,7 @@
               </w:rPr>
               <w:t>ErrStat</w:t>
             </w:r>
-            <w:ins w:id="226" w:author="Bonnie Jonkman" w:date="2013-02-04T11:53:00Z">
+            <w:ins w:id="235" w:author="Bonnie Jonkman" w:date="2013-02-04T11:53:00Z">
               <w:r>
                 <w:rPr>
                   <w:rFonts w:ascii="Times New Roman" w:hAnsi="Times New Roman" w:cs="Times New Roman"/>
@@ -11617,7 +11694,7 @@
               </w:rPr>
               <w:t>OpenB</w:t>
             </w:r>
-            <w:ins w:id="227" w:author="Bonnie Jonkman" w:date="2013-02-04T11:50:00Z">
+            <w:ins w:id="236" w:author="Bonnie Jonkman" w:date="2013-02-04T11:50:00Z">
               <w:r>
                 <w:rPr>
                   <w:rFonts w:ascii="Times New Roman" w:hAnsi="Times New Roman" w:cs="Times New Roman"/>
@@ -11625,7 +11702,7 @@
                 <w:t>OutFile</w:t>
               </w:r>
             </w:ins>
-            <w:del w:id="228" w:author="Bonnie Jonkman" w:date="2013-02-04T11:51:00Z">
+            <w:del w:id="237" w:author="Bonnie Jonkman" w:date="2013-02-04T11:51:00Z">
               <w:r>
                 <w:rPr>
                   <w:rFonts w:ascii="Times New Roman" w:hAnsi="Times New Roman" w:cs="Times New Roman"/>
@@ -11669,7 +11746,7 @@
               </w:rPr>
               <w:br/>
             </w:r>
-            <w:del w:id="229" w:author="Bonnie Jonkman" w:date="2013-02-04T11:51:00Z">
+            <w:del w:id="238" w:author="Bonnie Jonkman" w:date="2013-02-04T11:51:00Z">
               <w:r>
                 <w:rPr>
                   <w:rFonts w:ascii="Times New Roman" w:hAnsi="Times New Roman" w:cs="Times New Roman"/>
@@ -11689,7 +11766,7 @@
               </w:rPr>
               <w:t>ErrStat</w:t>
             </w:r>
-            <w:ins w:id="230" w:author="Bonnie Jonkman" w:date="2013-02-04T11:51:00Z">
+            <w:ins w:id="239" w:author="Bonnie Jonkman" w:date="2013-02-04T11:51:00Z">
               <w:r>
                 <w:rPr>
                   <w:rFonts w:ascii="Times New Roman" w:hAnsi="Times New Roman" w:cs="Times New Roman"/>
@@ -11794,7 +11871,7 @@
               </w:rPr>
               <w:br/>
             </w:r>
-            <w:ins w:id="231" w:author="Bonnie Jonkman" w:date="2012-12-18T11:48:00Z">
+            <w:ins w:id="240" w:author="Bonnie Jonkman" w:date="2012-12-18T11:48:00Z">
               <w:r>
                 <w:rPr>
                   <w:rFonts w:ascii="Times New Roman" w:hAnsi="Times New Roman" w:cs="Times New Roman"/>
@@ -11808,7 +11885,7 @@
               </w:rPr>
               <w:t>ErrStat</w:t>
             </w:r>
-            <w:ins w:id="232" w:author="Bonnie Jonkman" w:date="2012-12-18T11:48:00Z">
+            <w:ins w:id="241" w:author="Bonnie Jonkman" w:date="2012-12-18T11:48:00Z">
               <w:r>
                 <w:rPr>
                   <w:rFonts w:ascii="Times New Roman" w:hAnsi="Times New Roman" w:cs="Times New Roman"/>
@@ -11854,7 +11931,7 @@
               </w:rPr>
               <w:t>pens a formatted output file for the echo file</w:t>
             </w:r>
-            <w:ins w:id="233" w:author="Bonnie Jonkman" w:date="2012-12-18T11:49:00Z">
+            <w:ins w:id="242" w:author="Bonnie Jonkman" w:date="2012-12-18T11:49:00Z">
               <w:r>
                 <w:rPr>
                   <w:rFonts w:ascii="Times New Roman" w:hAnsi="Times New Roman" w:cs="Times New Roman"/>
@@ -11928,7 +12005,7 @@
               </w:rPr>
               <w:br/>
             </w:r>
-            <w:ins w:id="234" w:author="Bonnie Jonkman" w:date="2012-12-18T11:49:00Z">
+            <w:ins w:id="243" w:author="Bonnie Jonkman" w:date="2012-12-18T11:49:00Z">
               <w:r>
                 <w:rPr>
                   <w:rFonts w:ascii="Times New Roman" w:hAnsi="Times New Roman" w:cs="Times New Roman"/>
@@ -11942,7 +12019,7 @@
               </w:rPr>
               <w:t>ErrStat</w:t>
             </w:r>
-            <w:ins w:id="235" w:author="Bonnie Jonkman" w:date="2012-12-18T11:49:00Z">
+            <w:ins w:id="244" w:author="Bonnie Jonkman" w:date="2012-12-18T11:49:00Z">
               <w:r>
                 <w:rPr>
                   <w:rFonts w:ascii="Times New Roman" w:hAnsi="Times New Roman" w:cs="Times New Roman"/>
@@ -12041,7 +12118,7 @@
               </w:rPr>
               <w:br/>
             </w:r>
-            <w:ins w:id="236" w:author="Bonnie Jonkman" w:date="2012-12-18T11:52:00Z">
+            <w:ins w:id="245" w:author="Bonnie Jonkman" w:date="2012-12-18T11:52:00Z">
               <w:r>
                 <w:rPr>
                   <w:rFonts w:ascii="Times New Roman" w:hAnsi="Times New Roman" w:cs="Times New Roman"/>
@@ -12055,7 +12132,7 @@
               </w:rPr>
               <w:t>ErrStat</w:t>
             </w:r>
-            <w:ins w:id="237" w:author="Bonnie Jonkman" w:date="2012-12-18T11:52:00Z">
+            <w:ins w:id="246" w:author="Bonnie Jonkman" w:date="2012-12-18T11:52:00Z">
               <w:r>
                 <w:rPr>
                   <w:rFonts w:ascii="Times New Roman" w:hAnsi="Times New Roman" w:cs="Times New Roman"/>
@@ -12675,7 +12752,7 @@
               </w:rPr>
               <w:t xml:space="preserve"> an absolute path </w:t>
             </w:r>
-            <w:ins w:id="238" w:author="Bonnie Jonkman" w:date="2013-02-04T11:54:00Z">
+            <w:ins w:id="247" w:author="Bonnie Jonkman" w:date="2013-02-04T11:54:00Z">
               <w:r>
                 <w:rPr>
                   <w:rFonts w:ascii="Times New Roman" w:hAnsi="Times New Roman" w:cs="Times New Roman"/>
@@ -12683,7 +12760,7 @@
                 <w:t>if</w:t>
               </w:r>
             </w:ins>
-            <w:del w:id="239" w:author="Bonnie Jonkman" w:date="2013-02-04T11:54:00Z">
+            <w:del w:id="248" w:author="Bonnie Jonkman" w:date="2013-02-04T11:54:00Z">
               <w:r>
                 <w:rPr>
                   <w:rFonts w:ascii="Times New Roman" w:hAnsi="Times New Roman" w:cs="Times New Roman"/>
@@ -12691,7 +12768,7 @@
                 <w:delText>one tha</w:delText>
               </w:r>
             </w:del>
-            <w:ins w:id="240" w:author="Bonnie Jonkman" w:date="2013-02-04T11:54:00Z">
+            <w:ins w:id="249" w:author="Bonnie Jonkman" w:date="2013-02-04T11:54:00Z">
               <w:r>
                 <w:rPr>
                   <w:rFonts w:ascii="Times New Roman" w:hAnsi="Times New Roman" w:cs="Times New Roman"/>
@@ -12858,7 +12935,7 @@
               </w:rPr>
               <w:br/>
             </w:r>
-            <w:ins w:id="241" w:author="Bonnie Jonkman" w:date="2012-12-18T11:52:00Z">
+            <w:ins w:id="250" w:author="Bonnie Jonkman" w:date="2012-12-18T11:52:00Z">
               <w:r>
                 <w:rPr>
                   <w:rFonts w:ascii="Times New Roman" w:hAnsi="Times New Roman" w:cs="Times New Roman"/>
@@ -12872,7 +12949,7 @@
               </w:rPr>
               <w:t>TrapErrors</w:t>
             </w:r>
-            <w:ins w:id="242" w:author="Bonnie Jonkman" w:date="2012-12-18T11:52:00Z">
+            <w:ins w:id="251" w:author="Bonnie Jonkman" w:date="2012-12-18T11:52:00Z">
               <w:r>
                 <w:rPr>
                   <w:rFonts w:ascii="Times New Roman" w:hAnsi="Times New Roman" w:cs="Times New Roman"/>
@@ -12916,7 +12993,7 @@
               </w:rPr>
               <w:t>out an EOF message and aborts the program.</w:t>
             </w:r>
-            <w:ins w:id="243" w:author="Bonnie Jonkman" w:date="2012-12-18T11:53:00Z">
+            <w:ins w:id="252" w:author="Bonnie Jonkman" w:date="2012-12-18T11:53:00Z">
               <w:r>
                 <w:rPr>
                   <w:rFonts w:ascii="Times New Roman" w:hAnsi="Times New Roman" w:cs="Times New Roman"/>
@@ -12927,7 +13004,7 @@
                 <w:rPr>
                   <w:rFonts w:ascii="Times New Roman" w:hAnsi="Times New Roman" w:cs="Times New Roman"/>
                   <w:i/>
-                  <w:rPrChange w:id="244" w:author="Bonnie Jonkman" w:date="2012-12-18T11:53:00Z">
+                  <w:rPrChange w:id="253" w:author="Bonnie Jonkman" w:date="2012-12-18T11:53:00Z">
                     <w:rPr>
                       <w:rFonts w:ascii="Times New Roman" w:hAnsi="Times New Roman" w:cs="Times New Roman"/>
                     </w:rPr>
@@ -12946,7 +13023,7 @@
                 <w:rPr>
                   <w:rFonts w:ascii="Times New Roman" w:hAnsi="Times New Roman" w:cs="Times New Roman"/>
                   <w:i/>
-                  <w:rPrChange w:id="245" w:author="Bonnie Jonkman" w:date="2012-12-18T11:53:00Z">
+                  <w:rPrChange w:id="254" w:author="Bonnie Jonkman" w:date="2012-12-18T11:53:00Z">
                     <w:rPr>
                       <w:rFonts w:ascii="Times New Roman" w:hAnsi="Times New Roman" w:cs="Times New Roman"/>
                     </w:rPr>
@@ -12955,7 +13032,7 @@
                 <w:t>is done in CheckIOS(), the PremEOF</w:t>
               </w:r>
             </w:ins>
-            <w:ins w:id="246" w:author="Bonnie Jonkman" w:date="2012-12-18T11:54:00Z">
+            <w:ins w:id="255" w:author="Bonnie Jonkman" w:date="2012-12-18T11:54:00Z">
               <w:r>
                 <w:rPr>
                   <w:rFonts w:ascii="Times New Roman" w:hAnsi="Times New Roman" w:cs="Times New Roman"/>
@@ -12964,12 +13041,12 @@
                 <w:t>()</w:t>
               </w:r>
             </w:ins>
-            <w:ins w:id="247" w:author="Bonnie Jonkman" w:date="2012-12-18T11:53:00Z">
+            <w:ins w:id="256" w:author="Bonnie Jonkman" w:date="2012-12-18T11:53:00Z">
               <w:r>
                 <w:rPr>
                   <w:rFonts w:ascii="Times New Roman" w:hAnsi="Times New Roman" w:cs="Times New Roman"/>
                   <w:i/>
-                  <w:rPrChange w:id="248" w:author="Bonnie Jonkman" w:date="2012-12-18T11:53:00Z">
+                  <w:rPrChange w:id="257" w:author="Bonnie Jonkman" w:date="2012-12-18T11:53:00Z">
                     <w:rPr>
                       <w:rFonts w:ascii="Times New Roman" w:hAnsi="Times New Roman" w:cs="Times New Roman"/>
                     </w:rPr>
@@ -13330,7 +13407,7 @@
               </w:rPr>
               <w:t>ErrStat</w:t>
             </w:r>
-            <w:ins w:id="249" w:author="Bonnie Jonkman" w:date="2013-02-04T13:10:00Z">
+            <w:ins w:id="258" w:author="Bonnie Jonkman" w:date="2013-02-04T13:10:00Z">
               <w:r>
                 <w:rPr>
                   <w:rFonts w:ascii="Times New Roman" w:hAnsi="Times New Roman" w:cs="Times New Roman"/>
@@ -13503,7 +13580,7 @@
               </w:rPr>
               <w:t>UnIn, Fil, Ary, AryLen, AryName, AryDescr, ErrStat</w:t>
             </w:r>
-            <w:ins w:id="250" w:author="Bonnie Jonkman" w:date="2013-02-04T13:10:00Z">
+            <w:ins w:id="259" w:author="Bonnie Jonkman" w:date="2013-02-04T13:10:00Z">
               <w:r>
                 <w:rPr>
                   <w:rFonts w:ascii="Times New Roman" w:hAnsi="Times New Roman" w:cs="Times New Roman"/>
@@ -13718,7 +13795,7 @@
               </w:rPr>
               <w:br/>
             </w:r>
-            <w:ins w:id="251" w:author="Bonnie Jonkman" w:date="2012-12-18T12:34:00Z">
+            <w:ins w:id="260" w:author="Bonnie Jonkman" w:date="2012-12-18T12:34:00Z">
               <w:r>
                 <w:rPr>
                   <w:rFonts w:ascii="Times New Roman" w:hAnsi="Times New Roman" w:cs="Times New Roman"/>
@@ -13732,7 +13809,7 @@
               </w:rPr>
               <w:t>ErrStat</w:t>
             </w:r>
-            <w:ins w:id="252" w:author="Bonnie Jonkman" w:date="2012-12-18T12:34:00Z">
+            <w:ins w:id="261" w:author="Bonnie Jonkman" w:date="2012-12-18T12:34:00Z">
               <w:r>
                 <w:rPr>
                   <w:rFonts w:ascii="Times New Roman" w:hAnsi="Times New Roman" w:cs="Times New Roman"/>
@@ -13747,7 +13824,7 @@
                 <w:t>[ErrMsg]</w:t>
               </w:r>
             </w:ins>
-            <w:ins w:id="253" w:author="Bonnie Jonkman" w:date="2013-02-04T13:10:00Z">
+            <w:ins w:id="262" w:author="Bonnie Jonkman" w:date="2013-02-04T13:10:00Z">
               <w:r>
                 <w:rPr>
                   <w:rFonts w:ascii="Times New Roman" w:hAnsi="Times New Roman" w:cs="Times New Roman"/>
@@ -13880,7 +13957,7 @@
           <w:p>
             <w:pPr>
               <w:rPr>
-                <w:ins w:id="254" w:author="Bonnie Jonkman" w:date="2012-12-18T14:13:00Z"/>
+                <w:ins w:id="263" w:author="Bonnie Jonkman" w:date="2012-12-18T14:13:00Z"/>
                 <w:rFonts w:ascii="Times New Roman" w:hAnsi="Times New Roman" w:cs="Times New Roman"/>
               </w:rPr>
             </w:pPr>
@@ -13932,7 +14009,7 @@
               </w:rPr>
               <w:br/>
             </w:r>
-            <w:ins w:id="255" w:author="Bonnie Jonkman" w:date="2012-12-18T14:13:00Z">
+            <w:ins w:id="264" w:author="Bonnie Jonkman" w:date="2012-12-18T14:13:00Z">
               <w:r>
                 <w:rPr>
                   <w:rFonts w:ascii="Times New Roman" w:hAnsi="Times New Roman" w:cs="Times New Roman"/>
@@ -13946,7 +14023,7 @@
               </w:rPr>
               <w:t>ErrStat</w:t>
             </w:r>
-            <w:ins w:id="256" w:author="Bonnie Jonkman" w:date="2012-12-18T14:13:00Z">
+            <w:ins w:id="265" w:author="Bonnie Jonkman" w:date="2012-12-18T14:13:00Z">
               <w:r>
                 <w:rPr>
                   <w:rFonts w:ascii="Times New Roman" w:hAnsi="Times New Roman" w:cs="Times New Roman"/>
@@ -13961,7 +14038,7 @@
                 <w:rFonts w:ascii="Times New Roman" w:hAnsi="Times New Roman" w:cs="Times New Roman"/>
               </w:rPr>
             </w:pPr>
-            <w:ins w:id="257" w:author="Bonnie Jonkman" w:date="2012-12-18T14:13:00Z">
+            <w:ins w:id="266" w:author="Bonnie Jonkman" w:date="2012-12-18T14:13:00Z">
               <w:r>
                 <w:rPr>
                   <w:rFonts w:ascii="Times New Roman" w:hAnsi="Times New Roman" w:cs="Times New Roman"/>
@@ -14253,7 +14330,7 @@
               </w:rPr>
               <w:br/>
             </w:r>
-            <w:ins w:id="258" w:author="Bonnie Jonkman" w:date="2012-12-18T12:33:00Z">
+            <w:ins w:id="267" w:author="Bonnie Jonkman" w:date="2012-12-18T12:33:00Z">
               <w:r>
                 <w:rPr>
                   <w:rFonts w:ascii="Times New Roman" w:hAnsi="Times New Roman" w:cs="Times New Roman"/>
@@ -14267,7 +14344,7 @@
               </w:rPr>
               <w:t>ErrStat</w:t>
             </w:r>
-            <w:ins w:id="259" w:author="Bonnie Jonkman" w:date="2012-12-18T12:33:00Z">
+            <w:ins w:id="268" w:author="Bonnie Jonkman" w:date="2012-12-18T12:33:00Z">
               <w:r>
                 <w:rPr>
                   <w:rFonts w:ascii="Times New Roman" w:hAnsi="Times New Roman" w:cs="Times New Roman"/>
@@ -14282,7 +14359,7 @@
                 <w:t>[ErrMsg]</w:t>
               </w:r>
             </w:ins>
-            <w:ins w:id="260" w:author="Bonnie Jonkman" w:date="2013-02-04T13:10:00Z">
+            <w:ins w:id="269" w:author="Bonnie Jonkman" w:date="2013-02-04T13:10:00Z">
               <w:r>
                 <w:rPr>
                   <w:rFonts w:ascii="Times New Roman" w:hAnsi="Times New Roman" w:cs="Times New Roman"/>
@@ -14427,7 +14504,7 @@
               </w:rPr>
               <w:br/>
             </w:r>
-            <w:ins w:id="261" w:author="Bonnie Jonkman" w:date="2012-12-18T14:45:00Z">
+            <w:ins w:id="270" w:author="Bonnie Jonkman" w:date="2012-12-18T14:45:00Z">
               <w:r>
                 <w:rPr>
                   <w:rFonts w:ascii="Times New Roman" w:hAnsi="Times New Roman" w:cs="Times New Roman"/>
@@ -14441,7 +14518,7 @@
               </w:rPr>
               <w:t>ErrStat</w:t>
             </w:r>
-            <w:ins w:id="262" w:author="Bonnie Jonkman" w:date="2012-12-18T14:45:00Z">
+            <w:ins w:id="271" w:author="Bonnie Jonkman" w:date="2012-12-18T14:45:00Z">
               <w:r>
                 <w:rPr>
                   <w:rFonts w:ascii="Times New Roman" w:hAnsi="Times New Roman" w:cs="Times New Roman"/>
@@ -14456,7 +14533,7 @@
                 <w:t>[ErrMsg]</w:t>
               </w:r>
             </w:ins>
-            <w:ins w:id="263" w:author="Bonnie Jonkman" w:date="2013-02-04T13:10:00Z">
+            <w:ins w:id="272" w:author="Bonnie Jonkman" w:date="2013-02-04T13:10:00Z">
               <w:r>
                 <w:rPr>
                   <w:rFonts w:ascii="Times New Roman" w:hAnsi="Times New Roman" w:cs="Times New Roman"/>
@@ -14544,7 +14621,7 @@
               </w:rPr>
               <w:t>,</w:t>
             </w:r>
-            <w:del w:id="264" w:author="Bonnie Jonkman" w:date="2012-12-18T12:29:00Z">
+            <w:del w:id="273" w:author="Bonnie Jonkman" w:date="2012-12-18T12:29:00Z">
               <w:r>
                 <w:rPr>
                   <w:rFonts w:ascii="Times New Roman" w:hAnsi="Times New Roman" w:cs="Times New Roman"/>
@@ -14553,7 +14630,7 @@
                 <w:delText xml:space="preserve"> </w:delText>
               </w:r>
             </w:del>
-            <w:del w:id="265" w:author="Bonnie Jonkman" w:date="2012-12-18T12:28:00Z">
+            <w:del w:id="274" w:author="Bonnie Jonkman" w:date="2012-12-18T12:28:00Z">
               <w:r>
                 <w:rPr>
                   <w:rFonts w:ascii="Times New Roman" w:hAnsi="Times New Roman" w:cs="Times New Roman"/>
@@ -14671,7 +14748,7 @@
               </w:rPr>
               <w:t>R</w:t>
             </w:r>
-            <w:ins w:id="266" w:author="Bonnie Jonkman" w:date="2012-12-18T12:28:00Z">
+            <w:ins w:id="275" w:author="Bonnie Jonkman" w:date="2012-12-18T12:28:00Z">
               <w:r>
                 <w:rPr>
                   <w:rFonts w:ascii="Times New Roman" w:hAnsi="Times New Roman" w:cs="Times New Roman"/>
@@ -14790,7 +14867,7 @@
       <w:tr>
         <w:trPr>
           <w:cantSplit/>
-          <w:ins w:id="267" w:author="Bonnie Jonkman" w:date="2013-02-04T12:10:00Z"/>
+          <w:ins w:id="276" w:author="Bonnie Jonkman" w:date="2013-02-04T12:10:00Z"/>
         </w:trPr>
         <w:tc>
           <w:tcPr>
@@ -14800,11 +14877,11 @@
           <w:p>
             <w:pPr>
               <w:rPr>
-                <w:ins w:id="268" w:author="Bonnie Jonkman" w:date="2013-02-04T12:10:00Z"/>
-                <w:rFonts w:ascii="Times New Roman" w:hAnsi="Times New Roman" w:cs="Times New Roman"/>
-              </w:rPr>
-            </w:pPr>
-            <w:ins w:id="269" w:author="Bonnie Jonkman" w:date="2013-02-04T12:10:00Z">
+                <w:ins w:id="277" w:author="Bonnie Jonkman" w:date="2013-02-04T12:10:00Z"/>
+                <w:rFonts w:ascii="Times New Roman" w:hAnsi="Times New Roman" w:cs="Times New Roman"/>
+              </w:rPr>
+            </w:pPr>
+            <w:ins w:id="278" w:author="Bonnie Jonkman" w:date="2013-02-04T12:10:00Z">
               <w:r>
                 <w:rPr>
                   <w:rFonts w:ascii="Times New Roman" w:hAnsi="Times New Roman" w:cs="Times New Roman"/>
@@ -14821,11 +14898,11 @@
           <w:p>
             <w:pPr>
               <w:rPr>
-                <w:ins w:id="270" w:author="Bonnie Jonkman" w:date="2013-02-04T12:10:00Z"/>
-                <w:rFonts w:ascii="Times New Roman" w:hAnsi="Times New Roman" w:cs="Times New Roman"/>
-              </w:rPr>
-            </w:pPr>
-            <w:ins w:id="271" w:author="Bonnie Jonkman" w:date="2013-02-04T12:11:00Z">
+                <w:ins w:id="279" w:author="Bonnie Jonkman" w:date="2013-02-04T12:10:00Z"/>
+                <w:rFonts w:ascii="Times New Roman" w:hAnsi="Times New Roman" w:cs="Times New Roman"/>
+              </w:rPr>
+            </w:pPr>
+            <w:ins w:id="280" w:author="Bonnie Jonkman" w:date="2013-02-04T12:11:00Z">
               <w:r>
                 <w:rPr>
                   <w:rFonts w:ascii="Times New Roman" w:hAnsi="Times New Roman" w:cs="Times New Roman"/>
@@ -14940,11 +15017,11 @@
           <w:p>
             <w:pPr>
               <w:rPr>
-                <w:ins w:id="272" w:author="Bonnie Jonkman" w:date="2013-02-04T12:11:00Z"/>
-                <w:rFonts w:ascii="Times New Roman" w:hAnsi="Times New Roman" w:cs="Times New Roman"/>
-              </w:rPr>
-            </w:pPr>
-            <w:ins w:id="273" w:author="Bonnie Jonkman" w:date="2013-02-04T12:11:00Z">
+                <w:ins w:id="281" w:author="Bonnie Jonkman" w:date="2013-02-04T12:11:00Z"/>
+                <w:rFonts w:ascii="Times New Roman" w:hAnsi="Times New Roman" w:cs="Times New Roman"/>
+              </w:rPr>
+            </w:pPr>
+            <w:ins w:id="282" w:author="Bonnie Jonkman" w:date="2013-02-04T12:11:00Z">
               <w:r>
                 <w:rPr>
                   <w:rFonts w:ascii="Times New Roman" w:hAnsi="Times New Roman" w:cs="Times New Roman"/>
@@ -14978,7 +15055,7 @@
                 <w:t xml:space="preserve"> </w:t>
               </w:r>
             </w:ins>
-            <w:ins w:id="274" w:author="Bonnie Jonkman" w:date="2013-02-04T12:12:00Z">
+            <w:ins w:id="283" w:author="Bonnie Jonkman" w:date="2013-02-04T12:12:00Z">
               <w:r>
                 <w:rPr>
                   <w:rFonts w:ascii="Times New Roman" w:hAnsi="Times New Roman" w:cs="Times New Roman"/>
@@ -14986,7 +15063,7 @@
                 <w:t>m</w:t>
               </w:r>
             </w:ins>
-            <w:ins w:id="275" w:author="Bonnie Jonkman" w:date="2013-02-04T12:11:00Z">
+            <w:ins w:id="284" w:author="Bonnie Jonkman" w:date="2013-02-04T12:11:00Z">
               <w:r>
                 <w:rPr>
                   <w:rFonts w:ascii="Times New Roman" w:hAnsi="Times New Roman" w:cs="Times New Roman"/>
@@ -14994,7 +15071,7 @@
                 <w:t>atrix to a 16-bit packed binary file. A text</w:t>
               </w:r>
             </w:ins>
-            <w:ins w:id="276" w:author="Bonnie Jonkman" w:date="2013-02-04T12:12:00Z">
+            <w:ins w:id="285" w:author="Bonnie Jonkman" w:date="2013-02-04T12:12:00Z">
               <w:r>
                 <w:rPr>
                   <w:rFonts w:ascii="Times New Roman" w:hAnsi="Times New Roman" w:cs="Times New Roman"/>
@@ -15002,7 +15079,7 @@
                 <w:t xml:space="preserve"> </w:t>
               </w:r>
             </w:ins>
-            <w:ins w:id="277" w:author="Bonnie Jonkman" w:date="2013-02-04T12:11:00Z">
+            <w:ins w:id="286" w:author="Bonnie Jonkman" w:date="2013-02-04T12:11:00Z">
               <w:r>
                 <w:rPr>
                   <w:rFonts w:ascii="Times New Roman" w:hAnsi="Times New Roman" w:cs="Times New Roman"/>
@@ -15043,7 +15120,7 @@
                 <w:t xml:space="preserve"> arrays. The file is closed at the end of this</w:t>
               </w:r>
             </w:ins>
-            <w:ins w:id="278" w:author="Bonnie Jonkman" w:date="2013-02-04T12:12:00Z">
+            <w:ins w:id="287" w:author="Bonnie Jonkman" w:date="2013-02-04T12:12:00Z">
               <w:r>
                 <w:rPr>
                   <w:rFonts w:ascii="Times New Roman" w:hAnsi="Times New Roman" w:cs="Times New Roman"/>
@@ -15051,7 +15128,7 @@
                 <w:t xml:space="preserve"> </w:t>
               </w:r>
             </w:ins>
-            <w:ins w:id="279" w:author="Bonnie Jonkman" w:date="2013-02-04T12:11:00Z">
+            <w:ins w:id="288" w:author="Bonnie Jonkman" w:date="2013-02-04T12:11:00Z">
               <w:r>
                 <w:rPr>
                   <w:rFonts w:ascii="Times New Roman" w:hAnsi="Times New Roman" w:cs="Times New Roman"/>
@@ -15063,11 +15140,11 @@
           <w:p>
             <w:pPr>
               <w:rPr>
-                <w:ins w:id="280" w:author="Bonnie Jonkman" w:date="2013-02-04T12:10:00Z"/>
-                <w:rFonts w:ascii="Times New Roman" w:hAnsi="Times New Roman" w:cs="Times New Roman"/>
-              </w:rPr>
-            </w:pPr>
-            <w:ins w:id="281" w:author="Bonnie Jonkman" w:date="2013-02-04T12:11:00Z">
+                <w:ins w:id="289" w:author="Bonnie Jonkman" w:date="2013-02-04T12:10:00Z"/>
+                <w:rFonts w:ascii="Times New Roman" w:hAnsi="Times New Roman" w:cs="Times New Roman"/>
+              </w:rPr>
+            </w:pPr>
+            <w:ins w:id="290" w:author="Bonnie Jonkman" w:date="2013-02-04T12:11:00Z">
               <w:r>
                 <w:rPr>
                   <w:rFonts w:ascii="Times New Roman" w:hAnsi="Times New Roman" w:cs="Times New Roman"/>
@@ -15413,7 +15490,7 @@
             <w:right w:val="none" w:sz="0" w:space="0" w:color="auto"/>
             <w:insideV w:val="none" w:sz="0" w:space="0" w:color="auto"/>
           </w:tblBorders>
-          <w:tblPrExChange w:id="282" w:author="Bonnie Jonkman" w:date="2013-01-22T13:24:00Z">
+          <w:tblPrExChange w:id="291" w:author="Bonnie Jonkman" w:date="2013-01-22T13:24:00Z">
             <w:tblPrEx>
               <w:tblW w:w="0" w:type="auto"/>
               <w:tblInd w:w="425" w:type="dxa"/>
@@ -15430,8 +15507,8 @@
           <w:gridBefore w:val="1"/>
           <w:wBefore w:w="7" w:type="dxa"/>
           <w:cantSplit/>
-          <w:ins w:id="283" w:author="Bonnie Jonkman" w:date="2013-01-22T13:24:00Z"/>
-          <w:trPrChange w:id="284" w:author="Bonnie Jonkman" w:date="2013-01-22T13:24:00Z">
+          <w:ins w:id="292" w:author="Bonnie Jonkman" w:date="2013-01-22T13:24:00Z"/>
+          <w:trPrChange w:id="293" w:author="Bonnie Jonkman" w:date="2013-01-22T13:24:00Z">
             <w:trPr>
               <w:gridAfter w:val="0"/>
               <w:wBefore w:w="7" w:type="dxa"/>
@@ -15442,7 +15519,7 @@
         <w:tc>
           <w:tcPr>
             <w:tcW w:w="1722" w:type="dxa"/>
-            <w:tcPrChange w:id="285" w:author="Bonnie Jonkman" w:date="2013-01-22T13:24:00Z">
+            <w:tcPrChange w:id="294" w:author="Bonnie Jonkman" w:date="2013-01-22T13:24:00Z">
               <w:tcPr>
                 <w:tcW w:w="3614" w:type="dxa"/>
                 <w:gridSpan w:val="4"/>
@@ -15452,11 +15529,11 @@
           <w:p>
             <w:pPr>
               <w:rPr>
-                <w:ins w:id="286" w:author="Bonnie Jonkman" w:date="2013-01-22T13:24:00Z"/>
-                <w:rFonts w:ascii="Times New Roman" w:hAnsi="Times New Roman" w:cs="Times New Roman"/>
-              </w:rPr>
-            </w:pPr>
-            <w:ins w:id="287" w:author="Bonnie Jonkman" w:date="2013-01-22T13:24:00Z">
+                <w:ins w:id="295" w:author="Bonnie Jonkman" w:date="2013-01-22T13:24:00Z"/>
+                <w:rFonts w:ascii="Times New Roman" w:hAnsi="Times New Roman" w:cs="Times New Roman"/>
+              </w:rPr>
+            </w:pPr>
+            <w:ins w:id="296" w:author="Bonnie Jonkman" w:date="2013-01-22T13:24:00Z">
               <w:r>
                 <w:rPr>
                   <w:rFonts w:ascii="Times New Roman" w:hAnsi="Times New Roman" w:cs="Times New Roman"/>
@@ -15469,7 +15546,7 @@
         <w:tc>
           <w:tcPr>
             <w:tcW w:w="1408" w:type="dxa"/>
-            <w:tcPrChange w:id="288" w:author="Bonnie Jonkman" w:date="2013-01-22T13:24:00Z">
+            <w:tcPrChange w:id="297" w:author="Bonnie Jonkman" w:date="2013-01-22T13:24:00Z">
               <w:tcPr>
                 <w:tcW w:w="1292" w:type="dxa"/>
               </w:tcPr>
@@ -15478,11 +15555,11 @@
           <w:p>
             <w:pPr>
               <w:rPr>
-                <w:ins w:id="289" w:author="Bonnie Jonkman" w:date="2013-01-22T13:24:00Z"/>
-                <w:rFonts w:ascii="Times New Roman" w:hAnsi="Times New Roman" w:cs="Times New Roman"/>
-              </w:rPr>
-            </w:pPr>
-            <w:ins w:id="290" w:author="Bonnie Jonkman" w:date="2013-01-22T13:24:00Z">
+                <w:ins w:id="298" w:author="Bonnie Jonkman" w:date="2013-01-22T13:24:00Z"/>
+                <w:rFonts w:ascii="Times New Roman" w:hAnsi="Times New Roman" w:cs="Times New Roman"/>
+              </w:rPr>
+            </w:pPr>
+            <w:ins w:id="299" w:author="Bonnie Jonkman" w:date="2013-01-22T13:24:00Z">
               <w:r>
                 <w:rPr>
                   <w:rFonts w:ascii="Times New Roman" w:hAnsi="Times New Roman" w:cs="Times New Roman"/>
@@ -15495,7 +15572,7 @@
         <w:tc>
           <w:tcPr>
             <w:tcW w:w="6014" w:type="dxa"/>
-            <w:tcPrChange w:id="291" w:author="Bonnie Jonkman" w:date="2013-01-22T13:24:00Z">
+            <w:tcPrChange w:id="300" w:author="Bonnie Jonkman" w:date="2013-01-22T13:24:00Z">
               <w:tcPr>
                 <w:tcW w:w="4238" w:type="dxa"/>
               </w:tcPr>
@@ -15504,11 +15581,11 @@
           <w:p>
             <w:pPr>
               <w:rPr>
-                <w:ins w:id="292" w:author="Bonnie Jonkman" w:date="2013-01-22T13:24:00Z"/>
-                <w:rFonts w:ascii="Times New Roman" w:hAnsi="Times New Roman" w:cs="Times New Roman"/>
-              </w:rPr>
-            </w:pPr>
-            <w:ins w:id="293" w:author="Bonnie Jonkman" w:date="2013-01-22T13:24:00Z">
+                <w:ins w:id="301" w:author="Bonnie Jonkman" w:date="2013-01-22T13:24:00Z"/>
+                <w:rFonts w:ascii="Times New Roman" w:hAnsi="Times New Roman" w:cs="Times New Roman"/>
+              </w:rPr>
+            </w:pPr>
+            <w:ins w:id="302" w:author="Bonnie Jonkman" w:date="2013-01-22T13:24:00Z">
               <w:r>
                 <w:rPr>
                   <w:rFonts w:ascii="Times New Roman" w:hAnsi="Times New Roman" w:cs="Times New Roman"/>
@@ -15552,7 +15629,7 @@
                 <w:t xml:space="preserve"> Writes strings on new lines when it finds the NewLine</w:t>
               </w:r>
             </w:ins>
-            <w:ins w:id="294" w:author="Bonnie Jonkman" w:date="2013-01-22T13:25:00Z">
+            <w:ins w:id="303" w:author="Bonnie Jonkman" w:date="2013-01-22T13:25:00Z">
               <w:r>
                 <w:rPr>
                   <w:rFonts w:ascii="Times New Roman" w:hAnsi="Times New Roman" w:cs="Times New Roman"/>
@@ -15566,7 +15643,7 @@
       <w:tr>
         <w:trPr>
           <w:cantSplit/>
-          <w:del w:id="295" w:author="Bonnie Jonkman" w:date="2013-02-04T11:50:00Z"/>
+          <w:del w:id="304" w:author="Bonnie Jonkman" w:date="2013-02-04T11:50:00Z"/>
         </w:trPr>
         <w:tc>
           <w:tcPr>
@@ -15576,11 +15653,11 @@
           <w:p>
             <w:pPr>
               <w:rPr>
-                <w:del w:id="296" w:author="Bonnie Jonkman" w:date="2013-02-04T11:50:00Z"/>
-                <w:rFonts w:ascii="Times New Roman" w:hAnsi="Times New Roman" w:cs="Times New Roman"/>
-              </w:rPr>
-            </w:pPr>
-            <w:del w:id="297" w:author="Bonnie Jonkman" w:date="2013-02-04T11:50:00Z">
+                <w:del w:id="305" w:author="Bonnie Jonkman" w:date="2013-02-04T11:50:00Z"/>
+                <w:rFonts w:ascii="Times New Roman" w:hAnsi="Times New Roman" w:cs="Times New Roman"/>
+              </w:rPr>
+            </w:pPr>
+            <w:del w:id="306" w:author="Bonnie Jonkman" w:date="2013-02-04T11:50:00Z">
               <w:r>
                 <w:rPr>
                   <w:rFonts w:ascii="Times New Roman" w:hAnsi="Times New Roman" w:cs="Times New Roman"/>
@@ -15597,11 +15674,11 @@
           <w:p>
             <w:pPr>
               <w:rPr>
-                <w:del w:id="298" w:author="Bonnie Jonkman" w:date="2013-02-04T11:50:00Z"/>
-                <w:rFonts w:ascii="Times New Roman" w:hAnsi="Times New Roman" w:cs="Times New Roman"/>
-              </w:rPr>
-            </w:pPr>
-            <w:del w:id="299" w:author="Bonnie Jonkman" w:date="2013-02-04T11:50:00Z">
+                <w:del w:id="307" w:author="Bonnie Jonkman" w:date="2013-02-04T11:50:00Z"/>
+                <w:rFonts w:ascii="Times New Roman" w:hAnsi="Times New Roman" w:cs="Times New Roman"/>
+              </w:rPr>
+            </w:pPr>
+            <w:del w:id="308" w:author="Bonnie Jonkman" w:date="2013-02-04T11:50:00Z">
               <w:r>
                 <w:rPr>
                   <w:rFonts w:ascii="Times New Roman" w:hAnsi="Times New Roman" w:cs="Times New Roman"/>
@@ -15618,11 +15695,11 @@
           <w:p>
             <w:pPr>
               <w:rPr>
-                <w:del w:id="300" w:author="Bonnie Jonkman" w:date="2013-02-04T11:50:00Z"/>
-                <w:rFonts w:ascii="Times New Roman" w:hAnsi="Times New Roman" w:cs="Times New Roman"/>
-              </w:rPr>
-            </w:pPr>
-            <w:del w:id="301" w:author="Bonnie Jonkman" w:date="2013-02-04T11:50:00Z">
+                <w:del w:id="309" w:author="Bonnie Jonkman" w:date="2013-02-04T11:50:00Z"/>
+                <w:rFonts w:ascii="Times New Roman" w:hAnsi="Times New Roman" w:cs="Times New Roman"/>
+              </w:rPr>
+            </w:pPr>
+            <w:del w:id="310" w:author="Bonnie Jonkman" w:date="2013-02-04T11:50:00Z">
               <w:r>
                 <w:rPr>
                   <w:rFonts w:ascii="Times New Roman" w:hAnsi="Times New Roman" w:cs="Times New Roman"/>
@@ -15667,7 +15744,7 @@
       <w:tr>
         <w:trPr>
           <w:cantSplit/>
-          <w:del w:id="302" w:author="Bonnie Jonkman" w:date="2013-04-03T12:45:00Z"/>
+          <w:del w:id="311" w:author="Bonnie Jonkman" w:date="2013-04-03T12:45:00Z"/>
         </w:trPr>
         <w:tc>
           <w:tcPr>
@@ -15677,13 +15754,13 @@
           <w:p>
             <w:pPr>
               <w:rPr>
-                <w:del w:id="303" w:author="Bonnie Jonkman" w:date="2013-04-03T12:45:00Z"/>
-                <w:rFonts w:ascii="Times New Roman" w:hAnsi="Times New Roman" w:cs="Times New Roman"/>
-              </w:rPr>
-            </w:pPr>
-            <w:moveToRangeStart w:id="304" w:author="Bonnie Jonkman" w:date="2013-02-04T12:01:00Z" w:name="move347742627"/>
-            <w:moveTo w:id="305" w:author="Bonnie Jonkman" w:date="2013-02-04T12:01:00Z">
-              <w:del w:id="306" w:author="Bonnie Jonkman" w:date="2013-04-03T12:45:00Z">
+                <w:del w:id="312" w:author="Bonnie Jonkman" w:date="2013-04-03T12:45:00Z"/>
+                <w:rFonts w:ascii="Times New Roman" w:hAnsi="Times New Roman" w:cs="Times New Roman"/>
+              </w:rPr>
+            </w:pPr>
+            <w:moveToRangeStart w:id="313" w:author="Bonnie Jonkman" w:date="2013-02-04T12:01:00Z" w:name="move347742627"/>
+            <w:moveTo w:id="314" w:author="Bonnie Jonkman" w:date="2013-02-04T12:01:00Z">
+              <w:del w:id="315" w:author="Bonnie Jonkman" w:date="2013-04-03T12:45:00Z">
                 <w:r>
                   <w:rPr>
                     <w:rFonts w:ascii="Times New Roman" w:hAnsi="Times New Roman" w:cs="Times New Roman"/>
@@ -15715,12 +15792,12 @@
           <w:p>
             <w:pPr>
               <w:rPr>
-                <w:del w:id="307" w:author="Bonnie Jonkman" w:date="2013-04-03T12:45:00Z"/>
-                <w:rFonts w:ascii="Times New Roman" w:hAnsi="Times New Roman" w:cs="Times New Roman"/>
-              </w:rPr>
-            </w:pPr>
-            <w:moveTo w:id="308" w:author="Bonnie Jonkman" w:date="2013-02-04T12:01:00Z">
-              <w:del w:id="309" w:author="Bonnie Jonkman" w:date="2013-04-03T12:45:00Z">
+                <w:del w:id="316" w:author="Bonnie Jonkman" w:date="2013-04-03T12:45:00Z"/>
+                <w:rFonts w:ascii="Times New Roman" w:hAnsi="Times New Roman" w:cs="Times New Roman"/>
+              </w:rPr>
+            </w:pPr>
+            <w:moveTo w:id="317" w:author="Bonnie Jonkman" w:date="2013-02-04T12:01:00Z">
+              <w:del w:id="318" w:author="Bonnie Jonkman" w:date="2013-04-03T12:45:00Z">
                 <w:r>
                   <w:rPr>
                     <w:rFonts w:ascii="Times New Roman" w:hAnsi="Times New Roman" w:cs="Times New Roman"/>
@@ -15738,12 +15815,12 @@
           <w:p>
             <w:pPr>
               <w:rPr>
-                <w:del w:id="310" w:author="Bonnie Jonkman" w:date="2013-04-03T12:45:00Z"/>
-                <w:rFonts w:ascii="Times New Roman" w:hAnsi="Times New Roman" w:cs="Times New Roman"/>
-              </w:rPr>
-            </w:pPr>
-            <w:moveTo w:id="311" w:author="Bonnie Jonkman" w:date="2013-02-04T12:01:00Z">
-              <w:del w:id="312" w:author="Bonnie Jonkman" w:date="2013-04-03T12:45:00Z">
+                <w:del w:id="319" w:author="Bonnie Jonkman" w:date="2013-04-03T12:45:00Z"/>
+                <w:rFonts w:ascii="Times New Roman" w:hAnsi="Times New Roman" w:cs="Times New Roman"/>
+              </w:rPr>
+            </w:pPr>
+            <w:moveTo w:id="320" w:author="Bonnie Jonkman" w:date="2013-02-04T12:01:00Z">
+              <w:del w:id="321" w:author="Bonnie Jonkman" w:date="2013-04-03T12:45:00Z">
                 <w:r>
                   <w:rPr>
                     <w:rFonts w:ascii="Times New Roman" w:hAnsi="Times New Roman" w:cs="Times New Roman"/>
@@ -15755,11 +15832,11 @@
           </w:p>
         </w:tc>
       </w:tr>
-      <w:moveToRangeEnd w:id="304"/>
+      <w:moveToRangeEnd w:id="313"/>
       <w:tr>
         <w:trPr>
           <w:cantSplit/>
-          <w:ins w:id="313" w:author="Bonnie Jonkman" w:date="2013-02-04T11:50:00Z"/>
+          <w:ins w:id="322" w:author="Bonnie Jonkman" w:date="2013-02-04T11:50:00Z"/>
         </w:trPr>
         <w:tc>
           <w:tcPr>
@@ -15769,7 +15846,7 @@
           <w:p>
             <w:pPr>
               <w:rPr>
-                <w:ins w:id="314" w:author="Bonnie Jonkman" w:date="2013-02-04T11:50:00Z"/>
+                <w:ins w:id="323" w:author="Bonnie Jonkman" w:date="2013-02-04T11:50:00Z"/>
                 <w:rFonts w:ascii="Times New Roman" w:hAnsi="Times New Roman" w:cs="Times New Roman"/>
               </w:rPr>
             </w:pPr>
@@ -15782,7 +15859,7 @@
           <w:p>
             <w:pPr>
               <w:rPr>
-                <w:ins w:id="315" w:author="Bonnie Jonkman" w:date="2013-02-04T11:50:00Z"/>
+                <w:ins w:id="324" w:author="Bonnie Jonkman" w:date="2013-02-04T11:50:00Z"/>
                 <w:rFonts w:ascii="Times New Roman" w:hAnsi="Times New Roman" w:cs="Times New Roman"/>
               </w:rPr>
             </w:pPr>
@@ -15795,7 +15872,7 @@
           <w:p>
             <w:pPr>
               <w:rPr>
-                <w:ins w:id="316" w:author="Bonnie Jonkman" w:date="2013-02-04T11:50:00Z"/>
+                <w:ins w:id="325" w:author="Bonnie Jonkman" w:date="2013-02-04T11:50:00Z"/>
                 <w:rFonts w:ascii="Times New Roman" w:hAnsi="Times New Roman" w:cs="Times New Roman"/>
               </w:rPr>
             </w:pPr>
@@ -15812,7 +15889,7 @@
           <w:u w:val="single"/>
         </w:rPr>
       </w:pPr>
-      <w:del w:id="317" w:author="Bonnie Jonkman" w:date="2013-03-08T11:45:00Z">
+      <w:del w:id="326" w:author="Bonnie Jonkman" w:date="2013-03-08T11:45:00Z">
         <w:r>
           <w:rPr>
             <w:rFonts w:ascii="Times New Roman" w:hAnsi="Times New Roman" w:cs="Times New Roman"/>
@@ -15827,11 +15904,11 @@
       <w:pPr>
         <w:spacing w:after="0"/>
         <w:rPr>
-          <w:del w:id="318" w:author="Bonnie Jonkman" w:date="2013-03-08T11:45:00Z"/>
+          <w:del w:id="327" w:author="Bonnie Jonkman" w:date="2013-03-08T11:45:00Z"/>
           <w:rFonts w:ascii="Times New Roman" w:hAnsi="Times New Roman" w:cs="Times New Roman"/>
         </w:rPr>
       </w:pPr>
-      <w:del w:id="319" w:author="Bonnie Jonkman" w:date="2013-03-08T11:45:00Z">
+      <w:del w:id="328" w:author="Bonnie Jonkman" w:date="2013-03-08T11:45:00Z">
         <w:r>
           <w:rPr>
             <w:rFonts w:ascii="Times New Roman" w:hAnsi="Times New Roman" w:cs="Times New Roman"/>
@@ -15850,11 +15927,11 @@
         <w:spacing w:after="0"/>
         <w:ind w:left="720"/>
         <w:rPr>
-          <w:del w:id="320" w:author="Bonnie Jonkman" w:date="2013-03-08T11:45:00Z"/>
+          <w:del w:id="329" w:author="Bonnie Jonkman" w:date="2013-03-08T11:45:00Z"/>
           <w:rFonts w:ascii="Times New Roman" w:hAnsi="Times New Roman" w:cs="Times New Roman"/>
         </w:rPr>
       </w:pPr>
-      <w:del w:id="321" w:author="Bonnie Jonkman" w:date="2013-03-08T11:45:00Z">
+      <w:del w:id="330" w:author="Bonnie Jonkman" w:date="2013-03-08T11:45:00Z">
         <w:r>
           <w:rPr>
             <w:rFonts w:ascii="Times New Roman" w:hAnsi="Times New Roman" w:cs="Times New Roman"/>
@@ -15885,12 +15962,12 @@
       <w:pPr>
         <w:spacing w:after="0"/>
         <w:rPr>
-          <w:del w:id="322" w:author="Bonnie Jonkman" w:date="2013-03-08T11:45:00Z"/>
+          <w:del w:id="331" w:author="Bonnie Jonkman" w:date="2013-03-08T11:45:00Z"/>
           <w:rFonts w:ascii="Times New Roman" w:hAnsi="Times New Roman" w:cs="Times New Roman"/>
           <w:u w:val="single"/>
         </w:rPr>
       </w:pPr>
-      <w:del w:id="323" w:author="Bonnie Jonkman" w:date="2013-03-08T11:45:00Z">
+      <w:del w:id="332" w:author="Bonnie Jonkman" w:date="2013-03-08T11:45:00Z">
         <w:r>
           <w:rPr>
             <w:rFonts w:ascii="Times New Roman" w:hAnsi="Times New Roman" w:cs="Times New Roman"/>
@@ -15923,7 +16000,7 @@
         <w:trPr>
           <w:cantSplit/>
           <w:tblHeader/>
-          <w:del w:id="324" w:author="Bonnie Jonkman" w:date="2013-03-08T11:45:00Z"/>
+          <w:del w:id="333" w:author="Bonnie Jonkman" w:date="2013-03-08T11:45:00Z"/>
         </w:trPr>
         <w:tc>
           <w:tcPr>
@@ -15936,11 +16013,11 @@
           <w:p>
             <w:pPr>
               <w:rPr>
-                <w:del w:id="325" w:author="Bonnie Jonkman" w:date="2013-03-08T11:45:00Z"/>
-                <w:rFonts w:ascii="Times New Roman" w:hAnsi="Times New Roman" w:cs="Times New Roman"/>
-              </w:rPr>
-            </w:pPr>
-            <w:del w:id="326" w:author="Bonnie Jonkman" w:date="2013-03-08T11:45:00Z">
+                <w:del w:id="334" w:author="Bonnie Jonkman" w:date="2013-03-08T11:45:00Z"/>
+                <w:rFonts w:ascii="Times New Roman" w:hAnsi="Times New Roman" w:cs="Times New Roman"/>
+              </w:rPr>
+            </w:pPr>
+            <w:del w:id="335" w:author="Bonnie Jonkman" w:date="2013-03-08T11:45:00Z">
               <w:r>
                 <w:rPr>
                   <w:rFonts w:ascii="Times New Roman" w:hAnsi="Times New Roman" w:cs="Times New Roman"/>
@@ -15961,11 +16038,11 @@
           <w:p>
             <w:pPr>
               <w:rPr>
-                <w:del w:id="327" w:author="Bonnie Jonkman" w:date="2013-03-08T11:45:00Z"/>
-                <w:rFonts w:ascii="Times New Roman" w:hAnsi="Times New Roman" w:cs="Times New Roman"/>
-              </w:rPr>
-            </w:pPr>
-            <w:del w:id="328" w:author="Bonnie Jonkman" w:date="2013-03-08T11:45:00Z">
+                <w:del w:id="336" w:author="Bonnie Jonkman" w:date="2013-03-08T11:45:00Z"/>
+                <w:rFonts w:ascii="Times New Roman" w:hAnsi="Times New Roman" w:cs="Times New Roman"/>
+              </w:rPr>
+            </w:pPr>
+            <w:del w:id="337" w:author="Bonnie Jonkman" w:date="2013-03-08T11:45:00Z">
               <w:r>
                 <w:rPr>
                   <w:rFonts w:ascii="Times New Roman" w:hAnsi="Times New Roman" w:cs="Times New Roman"/>
@@ -15986,11 +16063,11 @@
           <w:p>
             <w:pPr>
               <w:rPr>
-                <w:del w:id="329" w:author="Bonnie Jonkman" w:date="2013-03-08T11:45:00Z"/>
-                <w:rFonts w:ascii="Times New Roman" w:hAnsi="Times New Roman" w:cs="Times New Roman"/>
-              </w:rPr>
-            </w:pPr>
-            <w:del w:id="330" w:author="Bonnie Jonkman" w:date="2013-03-08T11:45:00Z">
+                <w:del w:id="338" w:author="Bonnie Jonkman" w:date="2013-03-08T11:45:00Z"/>
+                <w:rFonts w:ascii="Times New Roman" w:hAnsi="Times New Roman" w:cs="Times New Roman"/>
+              </w:rPr>
+            </w:pPr>
+            <w:del w:id="339" w:author="Bonnie Jonkman" w:date="2013-03-08T11:45:00Z">
               <w:r>
                 <w:rPr>
                   <w:rFonts w:ascii="Times New Roman" w:hAnsi="Times New Roman" w:cs="Times New Roman"/>
@@ -16004,7 +16081,7 @@
       <w:tr>
         <w:trPr>
           <w:cantSplit/>
-          <w:del w:id="331" w:author="Bonnie Jonkman" w:date="2013-03-08T11:45:00Z"/>
+          <w:del w:id="340" w:author="Bonnie Jonkman" w:date="2013-03-08T11:45:00Z"/>
         </w:trPr>
         <w:tc>
           <w:tcPr>
@@ -16013,11 +16090,11 @@
           <w:p>
             <w:pPr>
               <w:rPr>
-                <w:del w:id="332" w:author="Bonnie Jonkman" w:date="2013-03-08T11:45:00Z"/>
-                <w:rFonts w:ascii="Times New Roman" w:hAnsi="Times New Roman" w:cs="Times New Roman"/>
-              </w:rPr>
-            </w:pPr>
-            <w:del w:id="333" w:author="Bonnie Jonkman" w:date="2013-03-08T11:45:00Z">
+                <w:del w:id="341" w:author="Bonnie Jonkman" w:date="2013-03-08T11:45:00Z"/>
+                <w:rFonts w:ascii="Times New Roman" w:hAnsi="Times New Roman" w:cs="Times New Roman"/>
+              </w:rPr>
+            </w:pPr>
+            <w:del w:id="342" w:author="Bonnie Jonkman" w:date="2013-03-08T11:45:00Z">
               <w:r>
                 <w:rPr>
                   <w:rFonts w:ascii="Times New Roman" w:hAnsi="Times New Roman" w:cs="Times New Roman"/>
@@ -16034,11 +16111,11 @@
           <w:p>
             <w:pPr>
               <w:rPr>
-                <w:del w:id="334" w:author="Bonnie Jonkman" w:date="2013-03-08T11:45:00Z"/>
-                <w:rFonts w:ascii="Times New Roman" w:hAnsi="Times New Roman" w:cs="Times New Roman"/>
-              </w:rPr>
-            </w:pPr>
-            <w:del w:id="335" w:author="Bonnie Jonkman" w:date="2013-03-08T11:45:00Z">
+                <w:del w:id="343" w:author="Bonnie Jonkman" w:date="2013-03-08T11:45:00Z"/>
+                <w:rFonts w:ascii="Times New Roman" w:hAnsi="Times New Roman" w:cs="Times New Roman"/>
+              </w:rPr>
+            </w:pPr>
+            <w:del w:id="344" w:author="Bonnie Jonkman" w:date="2013-03-08T11:45:00Z">
               <w:r>
                 <w:rPr>
                   <w:rFonts w:ascii="Times New Roman" w:hAnsi="Times New Roman" w:cs="Times New Roman"/>
@@ -16151,11 +16228,11 @@
           <w:p>
             <w:pPr>
               <w:rPr>
-                <w:del w:id="336" w:author="Bonnie Jonkman" w:date="2013-03-08T11:45:00Z"/>
-                <w:rFonts w:ascii="Times New Roman" w:hAnsi="Times New Roman" w:cs="Times New Roman"/>
-              </w:rPr>
-            </w:pPr>
-            <w:del w:id="337" w:author="Bonnie Jonkman" w:date="2013-03-08T11:45:00Z">
+                <w:del w:id="345" w:author="Bonnie Jonkman" w:date="2013-03-08T11:45:00Z"/>
+                <w:rFonts w:ascii="Times New Roman" w:hAnsi="Times New Roman" w:cs="Times New Roman"/>
+              </w:rPr>
+            </w:pPr>
+            <w:del w:id="346" w:author="Bonnie Jonkman" w:date="2013-03-08T11:45:00Z">
               <w:r>
                 <w:rPr>
                   <w:rFonts w:ascii="Times New Roman" w:hAnsi="Times New Roman" w:cs="Times New Roman"/>
@@ -16187,7 +16264,7 @@
       <w:tr>
         <w:trPr>
           <w:cantSplit/>
-          <w:del w:id="338" w:author="Bonnie Jonkman" w:date="2013-03-08T11:45:00Z"/>
+          <w:del w:id="347" w:author="Bonnie Jonkman" w:date="2013-03-08T11:45:00Z"/>
         </w:trPr>
         <w:tc>
           <w:tcPr>
@@ -16196,11 +16273,11 @@
           <w:p>
             <w:pPr>
               <w:rPr>
-                <w:del w:id="339" w:author="Bonnie Jonkman" w:date="2013-03-08T11:45:00Z"/>
-                <w:rFonts w:ascii="Times New Roman" w:hAnsi="Times New Roman" w:cs="Times New Roman"/>
-              </w:rPr>
-            </w:pPr>
-            <w:del w:id="340" w:author="Bonnie Jonkman" w:date="2013-03-08T11:45:00Z">
+                <w:del w:id="348" w:author="Bonnie Jonkman" w:date="2013-03-08T11:45:00Z"/>
+                <w:rFonts w:ascii="Times New Roman" w:hAnsi="Times New Roman" w:cs="Times New Roman"/>
+              </w:rPr>
+            </w:pPr>
+            <w:del w:id="349" w:author="Bonnie Jonkman" w:date="2013-03-08T11:45:00Z">
               <w:r>
                 <w:rPr>
                   <w:rFonts w:ascii="Times New Roman" w:hAnsi="Times New Roman" w:cs="Times New Roman"/>
@@ -16217,11 +16294,11 @@
           <w:p>
             <w:pPr>
               <w:rPr>
-                <w:del w:id="341" w:author="Bonnie Jonkman" w:date="2013-03-08T11:45:00Z"/>
-                <w:rFonts w:ascii="Times New Roman" w:hAnsi="Times New Roman" w:cs="Times New Roman"/>
-              </w:rPr>
-            </w:pPr>
-            <w:del w:id="342" w:author="Bonnie Jonkman" w:date="2013-03-08T11:45:00Z">
+                <w:del w:id="350" w:author="Bonnie Jonkman" w:date="2013-03-08T11:45:00Z"/>
+                <w:rFonts w:ascii="Times New Roman" w:hAnsi="Times New Roman" w:cs="Times New Roman"/>
+              </w:rPr>
+            </w:pPr>
+            <w:del w:id="351" w:author="Bonnie Jonkman" w:date="2013-03-08T11:45:00Z">
               <w:r>
                 <w:rPr>
                   <w:rFonts w:ascii="Times New Roman" w:hAnsi="Times New Roman" w:cs="Times New Roman"/>
@@ -16310,11 +16387,11 @@
           <w:p>
             <w:pPr>
               <w:rPr>
-                <w:del w:id="343" w:author="Bonnie Jonkman" w:date="2013-03-08T11:45:00Z"/>
-                <w:rFonts w:ascii="Times New Roman" w:hAnsi="Times New Roman" w:cs="Times New Roman"/>
-              </w:rPr>
-            </w:pPr>
-            <w:del w:id="344" w:author="Bonnie Jonkman" w:date="2013-03-08T11:45:00Z">
+                <w:del w:id="352" w:author="Bonnie Jonkman" w:date="2013-03-08T11:45:00Z"/>
+                <w:rFonts w:ascii="Times New Roman" w:hAnsi="Times New Roman" w:cs="Times New Roman"/>
+              </w:rPr>
+            </w:pPr>
+            <w:del w:id="353" w:author="Bonnie Jonkman" w:date="2013-03-08T11:45:00Z">
               <w:r>
                 <w:rPr>
                   <w:rFonts w:ascii="Times New Roman" w:hAnsi="Times New Roman" w:cs="Times New Roman"/>
@@ -16346,7 +16423,7 @@
       <w:tr>
         <w:trPr>
           <w:cantSplit/>
-          <w:del w:id="345" w:author="Bonnie Jonkman" w:date="2013-03-08T11:45:00Z"/>
+          <w:del w:id="354" w:author="Bonnie Jonkman" w:date="2013-03-08T11:45:00Z"/>
         </w:trPr>
         <w:tc>
           <w:tcPr>
@@ -16355,11 +16432,11 @@
           <w:p>
             <w:pPr>
               <w:rPr>
-                <w:del w:id="346" w:author="Bonnie Jonkman" w:date="2013-03-08T11:45:00Z"/>
-                <w:rFonts w:ascii="Times New Roman" w:hAnsi="Times New Roman" w:cs="Times New Roman"/>
-              </w:rPr>
-            </w:pPr>
-            <w:del w:id="347" w:author="Bonnie Jonkman" w:date="2013-03-08T11:45:00Z">
+                <w:del w:id="355" w:author="Bonnie Jonkman" w:date="2013-03-08T11:45:00Z"/>
+                <w:rFonts w:ascii="Times New Roman" w:hAnsi="Times New Roman" w:cs="Times New Roman"/>
+              </w:rPr>
+            </w:pPr>
+            <w:del w:id="356" w:author="Bonnie Jonkman" w:date="2013-03-08T11:45:00Z">
               <w:r>
                 <w:rPr>
                   <w:rFonts w:ascii="Times New Roman" w:hAnsi="Times New Roman" w:cs="Times New Roman"/>
@@ -16376,11 +16453,11 @@
           <w:p>
             <w:pPr>
               <w:rPr>
-                <w:del w:id="348" w:author="Bonnie Jonkman" w:date="2013-03-08T11:45:00Z"/>
-                <w:rFonts w:ascii="Times New Roman" w:hAnsi="Times New Roman" w:cs="Times New Roman"/>
-              </w:rPr>
-            </w:pPr>
-            <w:del w:id="349" w:author="Bonnie Jonkman" w:date="2013-03-08T11:45:00Z">
+                <w:del w:id="357" w:author="Bonnie Jonkman" w:date="2013-03-08T11:45:00Z"/>
+                <w:rFonts w:ascii="Times New Roman" w:hAnsi="Times New Roman" w:cs="Times New Roman"/>
+              </w:rPr>
+            </w:pPr>
+            <w:del w:id="358" w:author="Bonnie Jonkman" w:date="2013-03-08T11:45:00Z">
               <w:r>
                 <w:rPr>
                   <w:rFonts w:ascii="Times New Roman" w:hAnsi="Times New Roman" w:cs="Times New Roman"/>
@@ -16421,11 +16498,11 @@
           <w:p>
             <w:pPr>
               <w:rPr>
-                <w:del w:id="350" w:author="Bonnie Jonkman" w:date="2013-03-08T11:45:00Z"/>
-                <w:rFonts w:ascii="Times New Roman" w:hAnsi="Times New Roman" w:cs="Times New Roman"/>
-              </w:rPr>
-            </w:pPr>
-            <w:del w:id="351" w:author="Bonnie Jonkman" w:date="2013-03-08T11:45:00Z">
+                <w:del w:id="359" w:author="Bonnie Jonkman" w:date="2013-03-08T11:45:00Z"/>
+                <w:rFonts w:ascii="Times New Roman" w:hAnsi="Times New Roman" w:cs="Times New Roman"/>
+              </w:rPr>
+            </w:pPr>
+            <w:del w:id="360" w:author="Bonnie Jonkman" w:date="2013-03-08T11:45:00Z">
               <w:r>
                 <w:rPr>
                   <w:rFonts w:ascii="Times New Roman" w:hAnsi="Times New Roman" w:cs="Times New Roman"/>
@@ -16445,7 +16522,7 @@
       <w:tr>
         <w:trPr>
           <w:cantSplit/>
-          <w:del w:id="352" w:author="Bonnie Jonkman" w:date="2013-03-08T11:45:00Z"/>
+          <w:del w:id="361" w:author="Bonnie Jonkman" w:date="2013-03-08T11:45:00Z"/>
         </w:trPr>
         <w:tc>
           <w:tcPr>
@@ -16454,11 +16531,11 @@
           <w:p>
             <w:pPr>
               <w:rPr>
-                <w:del w:id="353" w:author="Bonnie Jonkman" w:date="2013-03-08T11:45:00Z"/>
-                <w:rFonts w:ascii="Times New Roman" w:hAnsi="Times New Roman" w:cs="Times New Roman"/>
-              </w:rPr>
-            </w:pPr>
-            <w:del w:id="354" w:author="Bonnie Jonkman" w:date="2013-03-08T11:45:00Z">
+                <w:del w:id="362" w:author="Bonnie Jonkman" w:date="2013-03-08T11:45:00Z"/>
+                <w:rFonts w:ascii="Times New Roman" w:hAnsi="Times New Roman" w:cs="Times New Roman"/>
+              </w:rPr>
+            </w:pPr>
+            <w:del w:id="363" w:author="Bonnie Jonkman" w:date="2013-03-08T11:45:00Z">
               <w:r>
                 <w:rPr>
                   <w:rFonts w:ascii="Times New Roman" w:hAnsi="Times New Roman" w:cs="Times New Roman"/>
@@ -16489,11 +16566,11 @@
           <w:p>
             <w:pPr>
               <w:rPr>
-                <w:del w:id="355" w:author="Bonnie Jonkman" w:date="2013-03-08T11:45:00Z"/>
-                <w:rFonts w:ascii="Times New Roman" w:hAnsi="Times New Roman" w:cs="Times New Roman"/>
-              </w:rPr>
-            </w:pPr>
-            <w:del w:id="356" w:author="Bonnie Jonkman" w:date="2013-03-08T11:45:00Z">
+                <w:del w:id="364" w:author="Bonnie Jonkman" w:date="2013-03-08T11:45:00Z"/>
+                <w:rFonts w:ascii="Times New Roman" w:hAnsi="Times New Roman" w:cs="Times New Roman"/>
+              </w:rPr>
+            </w:pPr>
+            <w:del w:id="365" w:author="Bonnie Jonkman" w:date="2013-03-08T11:45:00Z">
               <w:r>
                 <w:rPr>
                   <w:rFonts w:ascii="Times New Roman" w:hAnsi="Times New Roman" w:cs="Times New Roman"/>
@@ -16582,11 +16659,11 @@
           <w:p>
             <w:pPr>
               <w:rPr>
-                <w:del w:id="357" w:author="Bonnie Jonkman" w:date="2013-03-08T11:45:00Z"/>
-                <w:rFonts w:ascii="Times New Roman" w:hAnsi="Times New Roman" w:cs="Times New Roman"/>
-              </w:rPr>
-            </w:pPr>
-            <w:del w:id="358" w:author="Bonnie Jonkman" w:date="2013-03-08T11:45:00Z">
+                <w:del w:id="366" w:author="Bonnie Jonkman" w:date="2013-03-08T11:45:00Z"/>
+                <w:rFonts w:ascii="Times New Roman" w:hAnsi="Times New Roman" w:cs="Times New Roman"/>
+              </w:rPr>
+            </w:pPr>
+            <w:del w:id="367" w:author="Bonnie Jonkman" w:date="2013-03-08T11:45:00Z">
               <w:r>
                 <w:rPr>
                   <w:rFonts w:ascii="Times New Roman" w:hAnsi="Times New Roman" w:cs="Times New Roman"/>
@@ -16600,7 +16677,7 @@
       <w:tr>
         <w:trPr>
           <w:cantSplit/>
-          <w:del w:id="359" w:author="Bonnie Jonkman" w:date="2013-03-08T11:45:00Z"/>
+          <w:del w:id="368" w:author="Bonnie Jonkman" w:date="2013-03-08T11:45:00Z"/>
         </w:trPr>
         <w:tc>
           <w:tcPr>
@@ -16609,11 +16686,11 @@
           <w:p>
             <w:pPr>
               <w:rPr>
-                <w:del w:id="360" w:author="Bonnie Jonkman" w:date="2013-03-08T11:45:00Z"/>
-                <w:rFonts w:ascii="Times New Roman" w:hAnsi="Times New Roman" w:cs="Times New Roman"/>
-              </w:rPr>
-            </w:pPr>
-            <w:del w:id="361" w:author="Bonnie Jonkman" w:date="2013-03-08T11:45:00Z">
+                <w:del w:id="369" w:author="Bonnie Jonkman" w:date="2013-03-08T11:45:00Z"/>
+                <w:rFonts w:ascii="Times New Roman" w:hAnsi="Times New Roman" w:cs="Times New Roman"/>
+              </w:rPr>
+            </w:pPr>
+            <w:del w:id="370" w:author="Bonnie Jonkman" w:date="2013-03-08T11:45:00Z">
               <w:r>
                 <w:rPr>
                   <w:rFonts w:ascii="Times New Roman" w:hAnsi="Times New Roman" w:cs="Times New Roman"/>
@@ -16630,11 +16707,11 @@
           <w:p>
             <w:pPr>
               <w:rPr>
-                <w:del w:id="362" w:author="Bonnie Jonkman" w:date="2013-03-08T11:45:00Z"/>
-                <w:rFonts w:ascii="Times New Roman" w:hAnsi="Times New Roman" w:cs="Times New Roman"/>
-              </w:rPr>
-            </w:pPr>
-            <w:del w:id="363" w:author="Bonnie Jonkman" w:date="2013-03-08T11:45:00Z">
+                <w:del w:id="371" w:author="Bonnie Jonkman" w:date="2013-03-08T11:45:00Z"/>
+                <w:rFonts w:ascii="Times New Roman" w:hAnsi="Times New Roman" w:cs="Times New Roman"/>
+              </w:rPr>
+            </w:pPr>
+            <w:del w:id="372" w:author="Bonnie Jonkman" w:date="2013-03-08T11:45:00Z">
               <w:r>
                 <w:rPr>
                   <w:rFonts w:ascii="Times New Roman" w:hAnsi="Times New Roman" w:cs="Times New Roman"/>
@@ -16795,11 +16872,11 @@
           <w:p>
             <w:pPr>
               <w:rPr>
-                <w:del w:id="364" w:author="Bonnie Jonkman" w:date="2013-03-08T11:45:00Z"/>
-                <w:rFonts w:ascii="Times New Roman" w:hAnsi="Times New Roman" w:cs="Times New Roman"/>
-              </w:rPr>
-            </w:pPr>
-            <w:del w:id="365" w:author="Bonnie Jonkman" w:date="2013-03-08T11:45:00Z">
+                <w:del w:id="373" w:author="Bonnie Jonkman" w:date="2013-03-08T11:45:00Z"/>
+                <w:rFonts w:ascii="Times New Roman" w:hAnsi="Times New Roman" w:cs="Times New Roman"/>
+              </w:rPr>
+            </w:pPr>
+            <w:del w:id="374" w:author="Bonnie Jonkman" w:date="2013-03-08T11:45:00Z">
               <w:r>
                 <w:rPr>
                   <w:rFonts w:ascii="Times New Roman" w:hAnsi="Times New Roman" w:cs="Times New Roman"/>
@@ -16829,7 +16906,7 @@
           <w:p>
             <w:pPr>
               <w:rPr>
-                <w:del w:id="366" w:author="Bonnie Jonkman" w:date="2013-03-08T11:45:00Z"/>
+                <w:del w:id="375" w:author="Bonnie Jonkman" w:date="2013-03-08T11:45:00Z"/>
                 <w:rFonts w:ascii="Times New Roman" w:hAnsi="Times New Roman" w:cs="Times New Roman"/>
               </w:rPr>
             </w:pPr>

</xml_diff>